<commit_message>
modificacion sin de la tabla
</commit_message>
<xml_diff>
--- a/public/documento/contrato_main.docx
+++ b/public/documento/contrato_main.docx
@@ -78,20 +78,8 @@
           <w:szCs w:val="36"/>
           <w:u w:val="single"/>
         </w:rPr>
-        <w:t>${</w:t>
-      </w:r>
-      <w:proofErr w:type="spellStart"/>
-      <w:r>
-        <w:rPr>
-          <w:rFonts w:ascii="Tahoma" w:hAnsi="Tahoma" w:cs="Tahoma"/>
-          <w:b/>
-          <w:sz w:val="36"/>
-          <w:szCs w:val="36"/>
-          <w:u w:val="single"/>
-        </w:rPr>
-        <w:t>codigo</w:t>
-      </w:r>
-      <w:proofErr w:type="spellEnd"/>
+        <w:t>${codigo</w:t>
+      </w:r>
       <w:r>
         <w:rPr>
           <w:rFonts w:ascii="Tahoma" w:hAnsi="Tahoma" w:cs="Tahoma"/>
@@ -219,19 +207,8 @@
           <w:sz w:val="20"/>
           <w:szCs w:val="20"/>
         </w:rPr>
-        <w:t>${</w:t>
-      </w:r>
-      <w:proofErr w:type="spellStart"/>
-      <w:r>
-        <w:rPr>
-          <w:rFonts w:ascii="Tahoma" w:hAnsi="Tahoma" w:cs="Tahoma"/>
-          <w:b/>
-          <w:sz w:val="20"/>
-          <w:szCs w:val="20"/>
-        </w:rPr>
-        <w:t>nit</w:t>
-      </w:r>
-      <w:proofErr w:type="spellEnd"/>
+        <w:t>${nit</w:t>
+      </w:r>
       <w:r>
         <w:rPr>
           <w:rFonts w:ascii="Tahoma" w:hAnsi="Tahoma" w:cs="Tahoma"/>
@@ -253,6 +230,35 @@
           <w:szCs w:val="20"/>
         </w:rPr>
       </w:pPr>
+      <w:r>
+        <w:rPr>
+          <w:rFonts w:ascii="Tahoma" w:hAnsi="Tahoma" w:cs="Tahoma"/>
+          <w:b/>
+          <w:sz w:val="20"/>
+          <w:szCs w:val="20"/>
+        </w:rPr>
+        <w:t>${</w:t>
+      </w:r>
+      <w:r>
+        <w:rPr>
+          <w:rFonts w:ascii="Tahoma" w:hAnsi="Tahoma" w:cs="Tahoma"/>
+          <w:b/>
+          <w:sz w:val="20"/>
+          <w:szCs w:val="20"/>
+        </w:rPr>
+        <w:t>table</w:t>
+      </w:r>
+      <w:bookmarkStart w:id="0" w:name="_GoBack"/>
+      <w:bookmarkEnd w:id="0"/>
+      <w:r>
+        <w:rPr>
+          <w:rFonts w:ascii="Tahoma" w:hAnsi="Tahoma" w:cs="Tahoma"/>
+          <w:b/>
+          <w:sz w:val="20"/>
+          <w:szCs w:val="20"/>
+        </w:rPr>
+        <w:t>}</w:t>
+      </w:r>
     </w:p>
     <w:p>
       <w:pPr>
@@ -449,21 +455,7 @@
         <w:rPr>
           <w:b/>
         </w:rPr>
-        <w:t>#</w:t>
-      </w:r>
-      <w:proofErr w:type="spellStart"/>
-      <w:r>
-        <w:rPr>
-          <w:b/>
-        </w:rPr>
-        <w:t>nombre_proyecto</w:t>
-      </w:r>
-      <w:proofErr w:type="spellEnd"/>
-      <w:r>
-        <w:rPr>
-          <w:b/>
-        </w:rPr>
-        <w:t>#</w:t>
+        <w:t>#nombre_proyecto#</w:t>
       </w:r>
       <w:r>
         <w:rPr>
@@ -475,21 +467,7 @@
         <w:rPr>
           <w:b/>
         </w:rPr>
-        <w:t xml:space="preserve"> EN EL </w:t>
-      </w:r>
-      <w:proofErr w:type="gramStart"/>
-      <w:r>
-        <w:rPr>
-          <w:b/>
-        </w:rPr>
-        <w:t>MUNICIPIO  DE</w:t>
-      </w:r>
-      <w:proofErr w:type="gramEnd"/>
-      <w:r>
-        <w:rPr>
-          <w:b/>
-        </w:rPr>
-        <w:t xml:space="preserve"> </w:t>
+        <w:t xml:space="preserve"> EN EL MUNICIPIO  DE </w:t>
       </w:r>
       <w:r>
         <w:rPr>
@@ -713,21 +691,7 @@
         <w:rPr>
           <w:b/>
         </w:rPr>
-        <w:t>#</w:t>
-      </w:r>
-      <w:proofErr w:type="spellStart"/>
-      <w:r>
-        <w:rPr>
-          <w:b/>
-        </w:rPr>
-        <w:t>nombre_proyecto</w:t>
-      </w:r>
-      <w:proofErr w:type="spellEnd"/>
-      <w:r>
-        <w:rPr>
-          <w:b/>
-        </w:rPr>
-        <w:t>#</w:t>
+        <w:t>#nombre_proyecto#</w:t>
       </w:r>
       <w:r>
         <w:rPr>
@@ -915,25 +879,7 @@
           <w:sz w:val="20"/>
           <w:szCs w:val="20"/>
         </w:rPr>
-        <w:t xml:space="preserve">el personal de </w:t>
-      </w:r>
-      <w:proofErr w:type="spellStart"/>
-      <w:r>
-        <w:rPr>
-          <w:rFonts w:ascii="Tahoma" w:hAnsi="Tahoma" w:cs="Tahoma"/>
-          <w:sz w:val="20"/>
-          <w:szCs w:val="20"/>
-        </w:rPr>
-        <w:t>Certicol</w:t>
-      </w:r>
-      <w:proofErr w:type="spellEnd"/>
-      <w:r>
-        <w:rPr>
-          <w:rFonts w:ascii="Tahoma" w:hAnsi="Tahoma" w:cs="Tahoma"/>
-          <w:sz w:val="20"/>
-          <w:szCs w:val="20"/>
-        </w:rPr>
-        <w:t xml:space="preserve"> S.A.S </w:t>
+        <w:t xml:space="preserve">el personal de Certicol S.A.S </w:t>
       </w:r>
       <w:r>
         <w:rPr>
@@ -1700,25 +1646,7 @@
           <w:sz w:val="20"/>
           <w:szCs w:val="20"/>
         </w:rPr>
-        <w:t xml:space="preserve"> El CONTRATISTA guardara reserva sobre los procedimientos, planos, cartas, informes o cualquier otro documento o información calificada como confidencial y relacionada con la instalación a inspeccionar. No </w:t>
-      </w:r>
-      <w:proofErr w:type="gramStart"/>
-      <w:r>
-        <w:rPr>
-          <w:rFonts w:ascii="Tahoma" w:hAnsi="Tahoma" w:cs="Tahoma"/>
-          <w:sz w:val="20"/>
-          <w:szCs w:val="20"/>
-        </w:rPr>
-        <w:t>obstante</w:t>
-      </w:r>
-      <w:proofErr w:type="gramEnd"/>
-      <w:r>
-        <w:rPr>
-          <w:rFonts w:ascii="Tahoma" w:hAnsi="Tahoma" w:cs="Tahoma"/>
-          <w:sz w:val="20"/>
-          <w:szCs w:val="20"/>
-        </w:rPr>
-        <w:t xml:space="preserve"> en el evento de requerimiento por parte d</w:t>
+        <w:t xml:space="preserve"> El CONTRATISTA guardara reserva sobre los procedimientos, planos, cartas, informes o cualquier otro documento o información calificada como confidencial y relacionada con la instalación a inspeccionar. No obstante en el evento de requerimiento por parte d</w:t>
       </w:r>
       <w:r>
         <w:rPr>
@@ -2059,25 +1987,7 @@
           <w:sz w:val="20"/>
           <w:szCs w:val="20"/>
         </w:rPr>
-        <w:t xml:space="preserve">l CONTRATISTA antes de realizar la </w:t>
-      </w:r>
-      <w:proofErr w:type="gramStart"/>
-      <w:r>
-        <w:rPr>
-          <w:rFonts w:ascii="Tahoma" w:hAnsi="Tahoma" w:cs="Tahoma"/>
-          <w:sz w:val="20"/>
-          <w:szCs w:val="20"/>
-        </w:rPr>
-        <w:t>inspección  los</w:t>
-      </w:r>
-      <w:proofErr w:type="gramEnd"/>
-      <w:r>
-        <w:rPr>
-          <w:rFonts w:ascii="Tahoma" w:hAnsi="Tahoma" w:cs="Tahoma"/>
-          <w:sz w:val="20"/>
-          <w:szCs w:val="20"/>
-        </w:rPr>
-        <w:t xml:space="preserve"> riesgos a que </w:t>
+        <w:t xml:space="preserve">l CONTRATISTA antes de realizar la inspección  los riesgos a que </w:t>
       </w:r>
       <w:r>
         <w:rPr>
@@ -2861,25 +2771,7 @@
           <w:sz w:val="20"/>
           <w:szCs w:val="20"/>
         </w:rPr>
-        <w:t xml:space="preserve">l CONTRATISTA </w:t>
-      </w:r>
-      <w:proofErr w:type="gramStart"/>
-      <w:r>
-        <w:rPr>
-          <w:rFonts w:ascii="Tahoma" w:hAnsi="Tahoma" w:cs="Tahoma"/>
-          <w:sz w:val="20"/>
-          <w:szCs w:val="20"/>
-        </w:rPr>
-        <w:t>acusara</w:t>
-      </w:r>
-      <w:proofErr w:type="gramEnd"/>
-      <w:r>
-        <w:rPr>
-          <w:rFonts w:ascii="Tahoma" w:hAnsi="Tahoma" w:cs="Tahoma"/>
-          <w:sz w:val="20"/>
-          <w:szCs w:val="20"/>
-        </w:rPr>
-        <w:t xml:space="preserve"> el recibido de dicho documento a la persona o empresa que realiza la queja o apelación</w:t>
+        <w:t>l CONTRATISTA acusara el recibido de dicho documento a la persona o empresa que realiza la queja o apelación</w:t>
       </w:r>
       <w:r>
         <w:rPr>
@@ -3116,16 +3008,7 @@
           <w:sz w:val="20"/>
           <w:szCs w:val="20"/>
         </w:rPr>
-        <w:t xml:space="preserve">pagara el valor del presente contrato </w:t>
-      </w:r>
-      <w:proofErr w:type="gramStart"/>
-      <w:r>
-        <w:rPr>
-          <w:rFonts w:ascii="Tahoma" w:hAnsi="Tahoma" w:cs="Tahoma"/>
-          <w:sz w:val="20"/>
-          <w:szCs w:val="20"/>
-        </w:rPr>
-        <w:t>a</w:t>
+        <w:t>pagara el valor del presente contrato a</w:t>
       </w:r>
       <w:r>
         <w:rPr>
@@ -3143,7 +3026,6 @@
         </w:rPr>
         <w:t xml:space="preserve"> EL</w:t>
       </w:r>
-      <w:proofErr w:type="gramEnd"/>
       <w:r>
         <w:rPr>
           <w:rFonts w:ascii="Tahoma" w:hAnsi="Tahoma" w:cs="Tahoma"/>
@@ -3273,25 +3155,7 @@
           <w:sz w:val="20"/>
           <w:szCs w:val="20"/>
         </w:rPr>
-        <w:t xml:space="preserve">EL CONTRATANTE se compromete a cancelar el valor restante del </w:t>
-      </w:r>
-      <w:proofErr w:type="gramStart"/>
-      <w:r>
-        <w:rPr>
-          <w:rFonts w:ascii="Tahoma" w:hAnsi="Tahoma" w:cs="Tahoma"/>
-          <w:sz w:val="20"/>
-          <w:szCs w:val="20"/>
-        </w:rPr>
-        <w:t>presente  contrato</w:t>
-      </w:r>
-      <w:proofErr w:type="gramEnd"/>
-      <w:r>
-        <w:rPr>
-          <w:rFonts w:ascii="Tahoma" w:hAnsi="Tahoma" w:cs="Tahoma"/>
-          <w:sz w:val="20"/>
-          <w:szCs w:val="20"/>
-        </w:rPr>
-        <w:t xml:space="preserve"> en un  plazo no mayor a</w:t>
+        <w:t>EL CONTRATANTE se compromete a cancelar el valor restante del presente  contrato en un  plazo no mayor a</w:t>
       </w:r>
       <w:r>
         <w:rPr>
@@ -3496,18 +3360,8 @@
           <w:sz w:val="20"/>
           <w:szCs w:val="20"/>
         </w:rPr>
-        <w:t xml:space="preserve"> se </w:t>
-      </w:r>
-      <w:proofErr w:type="gramStart"/>
-      <w:r>
-        <w:rPr>
-          <w:rFonts w:ascii="Tahoma" w:hAnsi="Tahoma" w:cs="Tahoma"/>
-          <w:sz w:val="20"/>
-          <w:szCs w:val="20"/>
-        </w:rPr>
-        <w:t>entregara</w:t>
-      </w:r>
-      <w:proofErr w:type="gramEnd"/>
+        <w:t xml:space="preserve"> se entregara</w:t>
+      </w:r>
       <w:r>
         <w:rPr>
           <w:rFonts w:ascii="Tahoma" w:hAnsi="Tahoma" w:cs="Tahoma"/>
@@ -3873,25 +3727,7 @@
           <w:szCs w:val="20"/>
         </w:rPr>
         <w:lastRenderedPageBreak/>
-        <w:t xml:space="preserve">de instalaciones eléctricas </w:t>
-      </w:r>
-      <w:proofErr w:type="gramStart"/>
-      <w:r>
-        <w:rPr>
-          <w:rFonts w:ascii="Tahoma" w:hAnsi="Tahoma" w:cs="Tahoma"/>
-          <w:sz w:val="20"/>
-          <w:szCs w:val="20"/>
-        </w:rPr>
-        <w:t>iniciara</w:t>
-      </w:r>
-      <w:proofErr w:type="gramEnd"/>
-      <w:r>
-        <w:rPr>
-          <w:rFonts w:ascii="Tahoma" w:hAnsi="Tahoma" w:cs="Tahoma"/>
-          <w:sz w:val="20"/>
-          <w:szCs w:val="20"/>
-        </w:rPr>
-        <w:t xml:space="preserve"> con la fir</w:t>
+        <w:t>de instalaciones eléctricas iniciara con la fir</w:t>
       </w:r>
       <w:r>
         <w:rPr>
@@ -3986,23 +3822,13 @@
         </w:rPr>
         <w:t xml:space="preserve"> </w:t>
       </w:r>
-      <w:proofErr w:type="gramStart"/>
-      <w:r>
-        <w:rPr>
-          <w:rFonts w:ascii="Tahoma" w:hAnsi="Tahoma" w:cs="Tahoma"/>
-          <w:sz w:val="20"/>
-          <w:szCs w:val="20"/>
-        </w:rPr>
-        <w:t>las modificación</w:t>
-      </w:r>
-      <w:proofErr w:type="gramEnd"/>
-      <w:r>
-        <w:rPr>
-          <w:rFonts w:ascii="Tahoma" w:hAnsi="Tahoma" w:cs="Tahoma"/>
-          <w:sz w:val="20"/>
-          <w:szCs w:val="20"/>
-        </w:rPr>
-        <w:t xml:space="preserve"> en cantidad y valor se deberán realizar por medio de un otrosí. </w:t>
+      <w:r>
+        <w:rPr>
+          <w:rFonts w:ascii="Tahoma" w:hAnsi="Tahoma" w:cs="Tahoma"/>
+          <w:sz w:val="20"/>
+          <w:szCs w:val="20"/>
+        </w:rPr>
+        <w:t xml:space="preserve">las modificación en cantidad y valor se deberán realizar por medio de un otrosí. </w:t>
       </w:r>
       <w:r>
         <w:rPr>
@@ -4148,7 +3974,6 @@
         </w:rPr>
         <w:t xml:space="preserve"> </w:t>
       </w:r>
-      <w:proofErr w:type="gramStart"/>
       <w:r>
         <w:rPr>
           <w:rFonts w:ascii="Tahoma" w:hAnsi="Tahoma" w:cs="Tahoma"/>
@@ -4171,16 +3996,7 @@
           <w:sz w:val="20"/>
           <w:szCs w:val="20"/>
         </w:rPr>
-        <w:t>días</w:t>
-      </w:r>
-      <w:proofErr w:type="gramEnd"/>
-      <w:r>
-        <w:rPr>
-          <w:rFonts w:ascii="Tahoma" w:hAnsi="Tahoma" w:cs="Tahoma"/>
-          <w:sz w:val="20"/>
-          <w:szCs w:val="20"/>
-        </w:rPr>
-        <w:t xml:space="preserve"> del mes</w:t>
+        <w:t>días del mes</w:t>
       </w:r>
       <w:r>
         <w:rPr>
@@ -4263,94 +4079,90 @@
           <w:b/>
           <w:sz w:val="20"/>
           <w:szCs w:val="20"/>
-        </w:rPr>
-      </w:pPr>
-      <w:bookmarkStart w:id="0" w:name="_GoBack"/>
-      <w:r>
-        <w:rPr>
-          <w:rFonts w:ascii="Calibri" w:eastAsia="Calibri" w:hAnsi="Calibri" w:cs="Times New Roman"/>
-          <w:noProof/>
-        </w:rPr>
-        <w:drawing>
-          <wp:anchor distT="0" distB="0" distL="114300" distR="114300" simplePos="0" relativeHeight="251659264" behindDoc="1" locked="0" layoutInCell="1" allowOverlap="1" wp14:anchorId="2FE5B774" wp14:editId="17CDE8AA">
-            <wp:simplePos x="0" y="0"/>
-            <wp:positionH relativeFrom="margin">
-              <wp:posOffset>-171450</wp:posOffset>
-            </wp:positionH>
-            <wp:positionV relativeFrom="paragraph">
-              <wp:posOffset>140970</wp:posOffset>
-            </wp:positionV>
-            <wp:extent cx="1685925" cy="725855"/>
-            <wp:effectExtent l="0" t="0" r="0" b="0"/>
-            <wp:wrapNone/>
-            <wp:docPr id="2" name="Imagen 2"/>
-            <wp:cNvGraphicFramePr>
-              <a:graphicFrameLocks xmlns:a="http://schemas.openxmlformats.org/drawingml/2006/main" noChangeAspect="1"/>
-            </wp:cNvGraphicFramePr>
-            <a:graphic xmlns:a="http://schemas.openxmlformats.org/drawingml/2006/main">
-              <a:graphicData uri="http://schemas.openxmlformats.org/drawingml/2006/picture">
-                <pic:pic xmlns:pic="http://schemas.openxmlformats.org/drawingml/2006/picture">
-                  <pic:nvPicPr>
-                    <pic:cNvPr id="0" name="Picture 1"/>
-                    <pic:cNvPicPr>
-                      <a:picLocks noChangeAspect="1" noChangeArrowheads="1"/>
-                    </pic:cNvPicPr>
-                  </pic:nvPicPr>
-                  <pic:blipFill>
-                    <a:blip r:embed="rId8">
-                      <a:extLst>
-                        <a:ext uri="{28A0092B-C50C-407E-A947-70E740481C1C}">
-                          <a14:useLocalDpi xmlns:a14="http://schemas.microsoft.com/office/drawing/2010/main" val="0"/>
-                        </a:ext>
-                      </a:extLst>
-                    </a:blip>
-                    <a:srcRect/>
-                    <a:stretch>
-                      <a:fillRect/>
-                    </a:stretch>
-                  </pic:blipFill>
-                  <pic:spPr bwMode="auto">
-                    <a:xfrm>
-                      <a:off x="0" y="0"/>
-                      <a:ext cx="1685925" cy="725855"/>
-                    </a:xfrm>
-                    <a:prstGeom prst="rect">
-                      <a:avLst/>
-                    </a:prstGeom>
-                    <a:noFill/>
-                    <a:ln>
-                      <a:noFill/>
-                    </a:ln>
-                  </pic:spPr>
-                </pic:pic>
-              </a:graphicData>
-            </a:graphic>
-            <wp14:sizeRelH relativeFrom="margin">
-              <wp14:pctWidth>0</wp14:pctWidth>
-            </wp14:sizeRelH>
-            <wp14:sizeRelV relativeFrom="margin">
-              <wp14:pctHeight>0</wp14:pctHeight>
-            </wp14:sizeRelV>
-          </wp:anchor>
-        </w:drawing>
-      </w:r>
-      <w:bookmarkEnd w:id="0"/>
-    </w:p>
-    <w:p>
-      <w:pPr>
-        <w:jc w:val="both"/>
-        <w:rPr>
-          <w:rFonts w:ascii="Tahoma" w:hAnsi="Tahoma" w:cs="Tahoma"/>
-          <w:b/>
-          <w:sz w:val="20"/>
-          <w:szCs w:val="20"/>
+          <w:u w:val="single"/>
         </w:rPr>
       </w:pPr>
     </w:p>
     <w:p>
       <w:pPr>
         <w:pStyle w:val="Sinespaciado"/>
+        <w:rPr>
+          <w:b/>
+        </w:rPr>
       </w:pPr>
+      <w:r>
+        <w:rPr>
+          <w:b/>
+        </w:rPr>
+        <w:t>JUAN MANUEL LEON</w:t>
+      </w:r>
+      <w:r>
+        <w:rPr>
+          <w:b/>
+        </w:rPr>
+        <w:tab/>
+      </w:r>
+      <w:r>
+        <w:rPr>
+          <w:b/>
+        </w:rPr>
+        <w:tab/>
+      </w:r>
+      <w:r>
+        <w:rPr>
+          <w:b/>
+        </w:rPr>
+        <w:tab/>
+      </w:r>
+      <w:r>
+        <w:rPr>
+          <w:b/>
+        </w:rPr>
+        <w:tab/>
+      </w:r>
+      <w:r>
+        <w:rPr>
+          <w:b/>
+        </w:rPr>
+        <w:tab/>
+      </w:r>
+      <w:r>
+        <w:rPr>
+          <w:b/>
+        </w:rPr>
+        <w:t xml:space="preserve">           </w:t>
+      </w:r>
+      <w:r>
+        <w:rPr>
+          <w:b/>
+        </w:rPr>
+        <w:tab/>
+      </w:r>
+      <w:r>
+        <w:rPr>
+          <w:b/>
+        </w:rPr>
+        <w:t xml:space="preserve">              </w:t>
+      </w:r>
+      <w:r>
+        <w:rPr>
+          <w:rFonts w:ascii="Tahoma" w:hAnsi="Tahoma" w:cs="Tahoma"/>
+          <w:b/>
+          <w:sz w:val="20"/>
+          <w:szCs w:val="20"/>
+          <w:highlight w:val="yellow"/>
+        </w:rPr>
+        <w:t>LUIS ALBERTO SOTO</w:t>
+      </w:r>
+      <w:r>
+        <w:rPr>
+          <w:rFonts w:ascii="Tahoma" w:hAnsi="Tahoma" w:cs="Tahoma"/>
+          <w:b/>
+          <w:sz w:val="20"/>
+          <w:szCs w:val="20"/>
+        </w:rPr>
+        <w:t xml:space="preserve"> </w:t>
+      </w:r>
     </w:p>
     <w:p>
       <w:pPr>
@@ -4363,7 +4175,31 @@
         <w:rPr>
           <w:b/>
         </w:rPr>
-        <w:t>JUAN MANUEL LEON</w:t>
+        <w:t xml:space="preserve">C.C </w:t>
+      </w:r>
+      <w:r>
+        <w:rPr>
+          <w:b/>
+        </w:rPr>
+        <w:t xml:space="preserve">1.061.687.912 </w:t>
+      </w:r>
+      <w:r>
+        <w:rPr>
+          <w:b/>
+        </w:rPr>
+        <w:t>Popayán</w:t>
+      </w:r>
+      <w:r>
+        <w:rPr>
+          <w:b/>
+        </w:rPr>
+        <w:t xml:space="preserve">  </w:t>
+      </w:r>
+      <w:r>
+        <w:rPr>
+          <w:b/>
+        </w:rPr>
+        <w:t xml:space="preserve">    </w:t>
       </w:r>
       <w:r>
         <w:rPr>
@@ -4394,43 +4230,34 @@
           <w:b/>
         </w:rPr>
         <w:tab/>
-      </w:r>
-      <w:r>
-        <w:rPr>
-          <w:b/>
-        </w:rPr>
-        <w:t xml:space="preserve">           </w:t>
-      </w:r>
-      <w:r>
-        <w:rPr>
-          <w:b/>
-        </w:rPr>
-        <w:tab/>
-      </w:r>
-      <w:r>
-        <w:rPr>
-          <w:b/>
-        </w:rPr>
         <w:t xml:space="preserve">              </w:t>
       </w:r>
       <w:r>
         <w:rPr>
-          <w:rFonts w:ascii="Tahoma" w:hAnsi="Tahoma" w:cs="Tahoma"/>
-          <w:b/>
+          <w:b/>
+        </w:rPr>
+        <w:t xml:space="preserve">C.C: </w:t>
+      </w:r>
+      <w:r>
+        <w:rPr>
+          <w:rFonts w:ascii="Tahoma" w:hAnsi="Tahoma" w:cs="Tahoma"/>
+          <w:b/>
+          <w:noProof/>
           <w:sz w:val="20"/>
           <w:szCs w:val="20"/>
           <w:highlight w:val="yellow"/>
         </w:rPr>
-        <w:t>LUIS ALBERTO SOTO</w:t>
-      </w:r>
-      <w:r>
-        <w:rPr>
-          <w:rFonts w:ascii="Tahoma" w:hAnsi="Tahoma" w:cs="Tahoma"/>
-          <w:b/>
-          <w:sz w:val="20"/>
-          <w:szCs w:val="20"/>
-        </w:rPr>
-        <w:t xml:space="preserve"> </w:t>
+        <w:t>14.945.344</w:t>
+      </w:r>
+      <w:r>
+        <w:rPr>
+          <w:rFonts w:ascii="Tahoma" w:hAnsi="Tahoma" w:cs="Tahoma"/>
+          <w:b/>
+          <w:noProof/>
+          <w:sz w:val="20"/>
+          <w:szCs w:val="20"/>
+        </w:rPr>
+        <w:t xml:space="preserve"> de Cali</w:t>
       </w:r>
     </w:p>
     <w:p>
@@ -4444,31 +4271,7 @@
         <w:rPr>
           <w:b/>
         </w:rPr>
-        <w:t xml:space="preserve">C.C </w:t>
-      </w:r>
-      <w:r>
-        <w:rPr>
-          <w:b/>
-        </w:rPr>
-        <w:t xml:space="preserve">1.061.687.912 </w:t>
-      </w:r>
-      <w:r>
-        <w:rPr>
-          <w:b/>
-        </w:rPr>
-        <w:t>Popayán</w:t>
-      </w:r>
-      <w:r>
-        <w:rPr>
-          <w:b/>
-        </w:rPr>
-        <w:t xml:space="preserve">  </w:t>
-      </w:r>
-      <w:r>
-        <w:rPr>
-          <w:b/>
-        </w:rPr>
-        <w:t xml:space="preserve">    </w:t>
+        <w:t xml:space="preserve">Representante Legal        </w:t>
       </w:r>
       <w:r>
         <w:rPr>
@@ -4492,41 +4295,25 @@
         <w:rPr>
           <w:b/>
         </w:rPr>
-        <w:tab/>
-      </w:r>
-      <w:r>
-        <w:rPr>
-          <w:b/>
-        </w:rPr>
-        <w:tab/>
-        <w:t xml:space="preserve">              </w:t>
-      </w:r>
-      <w:r>
-        <w:rPr>
-          <w:b/>
-        </w:rPr>
-        <w:t xml:space="preserve">C.C: </w:t>
-      </w:r>
-      <w:r>
-        <w:rPr>
-          <w:rFonts w:ascii="Tahoma" w:hAnsi="Tahoma" w:cs="Tahoma"/>
-          <w:b/>
-          <w:noProof/>
-          <w:sz w:val="20"/>
-          <w:szCs w:val="20"/>
-          <w:highlight w:val="yellow"/>
-        </w:rPr>
-        <w:t>14.945.344</w:t>
-      </w:r>
-      <w:r>
-        <w:rPr>
-          <w:rFonts w:ascii="Tahoma" w:hAnsi="Tahoma" w:cs="Tahoma"/>
-          <w:b/>
-          <w:noProof/>
-          <w:sz w:val="20"/>
-          <w:szCs w:val="20"/>
-        </w:rPr>
-        <w:t xml:space="preserve"> de Cali</w:t>
+        <w:t xml:space="preserve">                      </w:t>
+      </w:r>
+      <w:r>
+        <w:rPr>
+          <w:b/>
+        </w:rPr>
+        <w:t xml:space="preserve">                    </w:t>
+      </w:r>
+      <w:r>
+        <w:rPr>
+          <w:b/>
+        </w:rPr>
+        <w:t xml:space="preserve"> </w:t>
+      </w:r>
+      <w:r>
+        <w:rPr>
+          <w:b/>
+        </w:rPr>
+        <w:t>CONTRATANTE</w:t>
       </w:r>
     </w:p>
     <w:p>
@@ -4540,77 +4327,7 @@
         <w:rPr>
           <w:b/>
         </w:rPr>
-        <w:t xml:space="preserve">Representante Legal        </w:t>
-      </w:r>
-      <w:r>
-        <w:rPr>
-          <w:b/>
-        </w:rPr>
-        <w:tab/>
-      </w:r>
-      <w:r>
-        <w:rPr>
-          <w:b/>
-        </w:rPr>
-        <w:tab/>
-      </w:r>
-      <w:r>
-        <w:rPr>
-          <w:b/>
-        </w:rPr>
-        <w:tab/>
-      </w:r>
-      <w:r>
-        <w:rPr>
-          <w:b/>
-        </w:rPr>
-        <w:t xml:space="preserve">                      </w:t>
-      </w:r>
-      <w:r>
-        <w:rPr>
-          <w:b/>
-        </w:rPr>
-        <w:t xml:space="preserve">                    </w:t>
-      </w:r>
-      <w:r>
-        <w:rPr>
-          <w:b/>
-        </w:rPr>
-        <w:t xml:space="preserve"> </w:t>
-      </w:r>
-      <w:r>
-        <w:rPr>
-          <w:b/>
-        </w:rPr>
-        <w:t>CONTRATANTE</w:t>
-      </w:r>
-    </w:p>
-    <w:p>
-      <w:pPr>
-        <w:pStyle w:val="Sinespaciado"/>
-        <w:rPr>
-          <w:b/>
-        </w:rPr>
-      </w:pPr>
-      <w:r>
-        <w:rPr>
-          <w:b/>
-        </w:rPr>
-        <w:t xml:space="preserve">Certificaciones de Colombia </w:t>
-      </w:r>
-      <w:proofErr w:type="spellStart"/>
-      <w:r>
-        <w:rPr>
-          <w:b/>
-        </w:rPr>
-        <w:t>Certicol</w:t>
-      </w:r>
-      <w:proofErr w:type="spellEnd"/>
-      <w:r>
-        <w:rPr>
-          <w:b/>
-        </w:rPr>
-        <w:t xml:space="preserve"> S.A.S   </w:t>
+        <w:t xml:space="preserve">Certificaciones de Colombia Certicol S.A.S   </w:t>
       </w:r>
       <w:r>
         <w:rPr>
@@ -4918,10 +4635,10 @@
       </w:r>
     </w:p>
     <w:sectPr>
-      <w:headerReference w:type="even" r:id="rId9"/>
-      <w:headerReference w:type="default" r:id="rId10"/>
-      <w:footerReference w:type="default" r:id="rId11"/>
-      <w:headerReference w:type="first" r:id="rId12"/>
+      <w:headerReference w:type="even" r:id="rId8"/>
+      <w:headerReference w:type="default" r:id="rId9"/>
+      <w:footerReference w:type="default" r:id="rId10"/>
+      <w:headerReference w:type="first" r:id="rId11"/>
       <w:pgSz w:w="12240" w:h="15840" w:code="1"/>
       <w:pgMar w:top="2268" w:right="1134" w:bottom="2268" w:left="1134" w:header="720" w:footer="1814" w:gutter="0"/>
       <w:cols w:space="720"/>
@@ -5143,7 +4860,7 @@
                 <w:bCs/>
                 <w:noProof/>
               </w:rPr>
-              <w:t>3</w:t>
+              <w:t>1</w:t>
             </w:r>
             <w:r>
               <w:rPr>
@@ -6515,7 +6232,7 @@
 </file>
 
 <file path=customXml/itemProps1.xml><?xml version="1.0" encoding="utf-8"?>
-<ds:datastoreItem xmlns:ds="http://schemas.openxmlformats.org/officeDocument/2006/customXml" ds:itemID="{68069EE0-E4E5-4EFA-B9D9-17640AB979CA}">
+<ds:datastoreItem xmlns:ds="http://schemas.openxmlformats.org/officeDocument/2006/customXml" ds:itemID="{88BB3733-50CF-4B97-B6D2-AA1930E4DB4E}">
   <ds:schemaRefs>
     <ds:schemaRef ds:uri="http://schemas.openxmlformats.org/officeDocument/2006/bibliography"/>
   </ds:schemaRefs>

</xml_diff>

<commit_message>
variables y algunos espacios
</commit_message>
<xml_diff>
--- a/public/documento/contrato_main.docx
+++ b/public/documento/contrato_main.docx
@@ -509,14 +509,12 @@
         </w:rPr>
         <w:t xml:space="preserve"> EN EL </w:t>
       </w:r>
-      <w:proofErr w:type="gramStart"/>
-      <w:r>
-        <w:rPr>
-          <w:b/>
-        </w:rPr>
-        <w:t>MUNICIPIO  DE</w:t>
-      </w:r>
-      <w:proofErr w:type="gramEnd"/>
+      <w:r>
+        <w:rPr>
+          <w:b/>
+        </w:rPr>
+        <w:t>MUNICIPIO DE</w:t>
+      </w:r>
       <w:r>
         <w:rPr>
           <w:b/>
@@ -1164,8 +1162,6 @@
         </w:rPr>
         <w:t>}</w:t>
       </w:r>
-      <w:bookmarkStart w:id="0" w:name="_GoBack"/>
-      <w:bookmarkEnd w:id="0"/>
       <w:r>
         <w:rPr>
           <w:rFonts w:ascii="Tahoma" w:hAnsi="Tahoma" w:cs="Tahoma"/>
@@ -2220,16 +2216,14 @@
         </w:rPr>
         <w:t xml:space="preserve">l CONTRATISTA antes de realizar la </w:t>
       </w:r>
-      <w:proofErr w:type="gramStart"/>
-      <w:r>
-        <w:rPr>
-          <w:rFonts w:ascii="Tahoma" w:hAnsi="Tahoma" w:cs="Tahoma"/>
-          <w:sz w:val="20"/>
-          <w:szCs w:val="20"/>
-        </w:rPr>
-        <w:t>inspección  los</w:t>
-      </w:r>
-      <w:proofErr w:type="gramEnd"/>
+      <w:r>
+        <w:rPr>
+          <w:rFonts w:ascii="Tahoma" w:hAnsi="Tahoma" w:cs="Tahoma"/>
+          <w:sz w:val="20"/>
+          <w:szCs w:val="20"/>
+        </w:rPr>
+        <w:t>inspección los</w:t>
+      </w:r>
       <w:r>
         <w:rPr>
           <w:rFonts w:ascii="Tahoma" w:hAnsi="Tahoma" w:cs="Tahoma"/>
@@ -2600,7 +2594,7 @@
           <w:sz w:val="20"/>
           <w:szCs w:val="20"/>
         </w:rPr>
-        <w:t xml:space="preserve"> El CONTRATISTA establece </w:t>
+        <w:t xml:space="preserve"> El CONTRATISTA establece e implementa </w:t>
       </w:r>
       <w:r>
         <w:rPr>
@@ -2609,7 +2603,7 @@
           <w:szCs w:val="20"/>
         </w:rPr>
         <w:lastRenderedPageBreak/>
-        <w:t>e implementa procedimientos para proteger la integridad y seguridad de los datos</w:t>
+        <w:t>procedimientos para proteger la integridad y seguridad de los datos</w:t>
       </w:r>
       <w:r>
         <w:rPr>
@@ -3277,6 +3271,217 @@
         </w:rPr>
         <w:t xml:space="preserve">pagara el valor del presente contrato </w:t>
       </w:r>
+      <w:r>
+        <w:rPr>
+          <w:rFonts w:ascii="Tahoma" w:hAnsi="Tahoma" w:cs="Tahoma"/>
+          <w:sz w:val="20"/>
+          <w:szCs w:val="20"/>
+        </w:rPr>
+        <w:t>a EL</w:t>
+      </w:r>
+      <w:r>
+        <w:rPr>
+          <w:rFonts w:ascii="Tahoma" w:hAnsi="Tahoma" w:cs="Tahoma"/>
+          <w:b/>
+          <w:sz w:val="20"/>
+          <w:szCs w:val="20"/>
+        </w:rPr>
+        <w:t xml:space="preserve"> </w:t>
+      </w:r>
+      <w:r>
+        <w:rPr>
+          <w:rFonts w:ascii="Tahoma" w:hAnsi="Tahoma" w:cs="Tahoma"/>
+          <w:sz w:val="20"/>
+          <w:szCs w:val="20"/>
+        </w:rPr>
+        <w:t>CONTRATISTA</w:t>
+      </w:r>
+      <w:r>
+        <w:rPr>
+          <w:rFonts w:ascii="Tahoma" w:hAnsi="Tahoma" w:cs="Tahoma"/>
+          <w:b/>
+          <w:sz w:val="20"/>
+          <w:szCs w:val="20"/>
+        </w:rPr>
+        <w:t xml:space="preserve"> </w:t>
+      </w:r>
+      <w:r>
+        <w:rPr>
+          <w:rFonts w:ascii="Tahoma" w:hAnsi="Tahoma" w:cs="Tahoma"/>
+          <w:sz w:val="20"/>
+          <w:szCs w:val="20"/>
+        </w:rPr>
+        <w:t>de la siguiente manera:</w:t>
+      </w:r>
+      <w:r>
+        <w:rPr>
+          <w:rFonts w:ascii="Tahoma" w:hAnsi="Tahoma" w:cs="Tahoma"/>
+          <w:sz w:val="20"/>
+          <w:szCs w:val="20"/>
+        </w:rPr>
+        <w:t xml:space="preserve"> </w:t>
+      </w:r>
+      <w:r>
+        <w:rPr>
+          <w:rFonts w:ascii="Tahoma" w:hAnsi="Tahoma" w:cs="Tahoma"/>
+          <w:sz w:val="20"/>
+          <w:szCs w:val="20"/>
+        </w:rPr>
+        <w:t xml:space="preserve">Un anticipo del </w:t>
+      </w:r>
+      <w:r>
+        <w:rPr>
+          <w:rFonts w:ascii="Tahoma" w:hAnsi="Tahoma" w:cs="Tahoma"/>
+          <w:sz w:val="20"/>
+          <w:szCs w:val="20"/>
+        </w:rPr>
+        <w:t>100% del valor del contrato</w:t>
+      </w:r>
+      <w:r>
+        <w:rPr>
+          <w:rFonts w:ascii="Tahoma" w:hAnsi="Tahoma" w:cs="Tahoma"/>
+          <w:sz w:val="20"/>
+          <w:szCs w:val="20"/>
+        </w:rPr>
+        <w:t xml:space="preserve">. </w:t>
+      </w:r>
+      <w:r>
+        <w:rPr>
+          <w:rFonts w:ascii="Tahoma" w:hAnsi="Tahoma" w:cs="Tahoma"/>
+          <w:b/>
+          <w:sz w:val="20"/>
+          <w:szCs w:val="20"/>
+        </w:rPr>
+        <w:t>PARAGRAFO:</w:t>
+      </w:r>
+      <w:r>
+        <w:rPr>
+          <w:rFonts w:ascii="Tahoma" w:hAnsi="Tahoma" w:cs="Tahoma"/>
+          <w:sz w:val="20"/>
+          <w:szCs w:val="20"/>
+        </w:rPr>
+        <w:t xml:space="preserve"> E</w:t>
+      </w:r>
+      <w:r>
+        <w:rPr>
+          <w:rFonts w:ascii="Tahoma" w:hAnsi="Tahoma" w:cs="Tahoma"/>
+          <w:sz w:val="20"/>
+          <w:szCs w:val="20"/>
+        </w:rPr>
+        <w:t xml:space="preserve">n caso de no </w:t>
+      </w:r>
+      <w:r>
+        <w:rPr>
+          <w:rFonts w:ascii="Tahoma" w:hAnsi="Tahoma" w:cs="Tahoma"/>
+          <w:sz w:val="20"/>
+          <w:szCs w:val="20"/>
+        </w:rPr>
+        <w:t>aprobación</w:t>
+      </w:r>
+      <w:r>
+        <w:rPr>
+          <w:rFonts w:ascii="Tahoma" w:hAnsi="Tahoma" w:cs="Tahoma"/>
+          <w:sz w:val="20"/>
+          <w:szCs w:val="20"/>
+        </w:rPr>
+        <w:t xml:space="preserve"> de la inspección</w:t>
+      </w:r>
+      <w:r>
+        <w:rPr>
+          <w:rFonts w:ascii="Tahoma" w:hAnsi="Tahoma" w:cs="Tahoma"/>
+          <w:sz w:val="20"/>
+          <w:szCs w:val="20"/>
+        </w:rPr>
+        <w:t xml:space="preserve"> por parte de EL CONTRATISTA,</w:t>
+      </w:r>
+      <w:r>
+        <w:rPr>
+          <w:rFonts w:ascii="Tahoma" w:hAnsi="Tahoma" w:cs="Tahoma"/>
+          <w:sz w:val="20"/>
+          <w:szCs w:val="20"/>
+        </w:rPr>
+        <w:t xml:space="preserve"> </w:t>
+      </w:r>
+      <w:r>
+        <w:rPr>
+          <w:rFonts w:ascii="Tahoma" w:hAnsi="Tahoma" w:cs="Tahoma"/>
+          <w:sz w:val="20"/>
+          <w:szCs w:val="20"/>
+        </w:rPr>
+        <w:t xml:space="preserve">EL CONTRATANTE se compromete a cancelar el valor restante del </w:t>
+      </w:r>
+      <w:r>
+        <w:rPr>
+          <w:rFonts w:ascii="Tahoma" w:hAnsi="Tahoma" w:cs="Tahoma"/>
+          <w:sz w:val="20"/>
+          <w:szCs w:val="20"/>
+        </w:rPr>
+        <w:t>presente contrato</w:t>
+      </w:r>
+      <w:r>
+        <w:rPr>
+          <w:rFonts w:ascii="Tahoma" w:hAnsi="Tahoma" w:cs="Tahoma"/>
+          <w:sz w:val="20"/>
+          <w:szCs w:val="20"/>
+        </w:rPr>
+        <w:t xml:space="preserve"> en </w:t>
+      </w:r>
+      <w:r>
+        <w:rPr>
+          <w:rFonts w:ascii="Tahoma" w:hAnsi="Tahoma" w:cs="Tahoma"/>
+          <w:sz w:val="20"/>
+          <w:szCs w:val="20"/>
+        </w:rPr>
+        <w:t>un plazo</w:t>
+      </w:r>
+      <w:r>
+        <w:rPr>
+          <w:rFonts w:ascii="Tahoma" w:hAnsi="Tahoma" w:cs="Tahoma"/>
+          <w:sz w:val="20"/>
+          <w:szCs w:val="20"/>
+        </w:rPr>
+        <w:t xml:space="preserve"> no mayor a</w:t>
+      </w:r>
+      <w:r>
+        <w:rPr>
+          <w:rFonts w:ascii="Tahoma" w:hAnsi="Tahoma" w:cs="Tahoma"/>
+          <w:sz w:val="20"/>
+          <w:szCs w:val="20"/>
+        </w:rPr>
+        <w:t xml:space="preserve"> quince días (15) hábiles</w:t>
+      </w:r>
+      <w:r>
+        <w:rPr>
+          <w:rFonts w:ascii="Tahoma" w:hAnsi="Tahoma" w:cs="Tahoma"/>
+          <w:sz w:val="20"/>
+          <w:szCs w:val="20"/>
+        </w:rPr>
+        <w:t>,</w:t>
+      </w:r>
+      <w:r>
+        <w:rPr>
+          <w:rFonts w:ascii="Tahoma" w:hAnsi="Tahoma" w:cs="Tahoma"/>
+          <w:sz w:val="20"/>
+          <w:szCs w:val="20"/>
+        </w:rPr>
+        <w:t xml:space="preserve"> </w:t>
+      </w:r>
+      <w:r>
+        <w:rPr>
+          <w:rFonts w:ascii="Tahoma" w:hAnsi="Tahoma" w:cs="Tahoma"/>
+          <w:sz w:val="20"/>
+          <w:szCs w:val="20"/>
+        </w:rPr>
+        <w:t>el cual</w:t>
+      </w:r>
+      <w:r>
+        <w:rPr>
+          <w:rFonts w:ascii="Tahoma" w:hAnsi="Tahoma" w:cs="Tahoma"/>
+          <w:sz w:val="20"/>
+          <w:szCs w:val="20"/>
+        </w:rPr>
+        <w:t xml:space="preserve"> </w:t>
+      </w:r>
       <w:proofErr w:type="gramStart"/>
       <w:r>
         <w:rPr>
@@ -3284,221 +3489,32 @@
           <w:sz w:val="20"/>
           <w:szCs w:val="20"/>
         </w:rPr>
-        <w:t>a</w:t>
-      </w:r>
-      <w:r>
-        <w:rPr>
-          <w:rFonts w:ascii="Tahoma" w:hAnsi="Tahoma" w:cs="Tahoma"/>
-          <w:sz w:val="20"/>
-          <w:szCs w:val="20"/>
-        </w:rPr>
-        <w:t xml:space="preserve"> </w:t>
-      </w:r>
-      <w:r>
-        <w:rPr>
-          <w:rFonts w:ascii="Tahoma" w:hAnsi="Tahoma" w:cs="Tahoma"/>
-          <w:sz w:val="20"/>
-          <w:szCs w:val="20"/>
-        </w:rPr>
-        <w:t xml:space="preserve"> EL</w:t>
+        <w:t>presta</w:t>
+      </w:r>
+      <w:r>
+        <w:rPr>
+          <w:rFonts w:ascii="Tahoma" w:hAnsi="Tahoma" w:cs="Tahoma"/>
+          <w:sz w:val="20"/>
+          <w:szCs w:val="20"/>
+        </w:rPr>
+        <w:t>ra</w:t>
+      </w:r>
+      <w:r>
+        <w:rPr>
+          <w:rFonts w:ascii="Tahoma" w:hAnsi="Tahoma" w:cs="Tahoma"/>
+          <w:sz w:val="20"/>
+          <w:szCs w:val="20"/>
+        </w:rPr>
+        <w:t xml:space="preserve">  merito</w:t>
       </w:r>
       <w:proofErr w:type="gramEnd"/>
       <w:r>
         <w:rPr>
           <w:rFonts w:ascii="Tahoma" w:hAnsi="Tahoma" w:cs="Tahoma"/>
-          <w:b/>
-          <w:sz w:val="20"/>
-          <w:szCs w:val="20"/>
-        </w:rPr>
-        <w:t xml:space="preserve"> </w:t>
-      </w:r>
-      <w:r>
-        <w:rPr>
-          <w:rFonts w:ascii="Tahoma" w:hAnsi="Tahoma" w:cs="Tahoma"/>
-          <w:sz w:val="20"/>
-          <w:szCs w:val="20"/>
-        </w:rPr>
-        <w:t>CONTRATISTA</w:t>
-      </w:r>
-      <w:r>
-        <w:rPr>
-          <w:rFonts w:ascii="Tahoma" w:hAnsi="Tahoma" w:cs="Tahoma"/>
-          <w:b/>
-          <w:sz w:val="20"/>
-          <w:szCs w:val="20"/>
-        </w:rPr>
-        <w:t xml:space="preserve"> </w:t>
-      </w:r>
-      <w:r>
-        <w:rPr>
-          <w:rFonts w:ascii="Tahoma" w:hAnsi="Tahoma" w:cs="Tahoma"/>
-          <w:sz w:val="20"/>
-          <w:szCs w:val="20"/>
-        </w:rPr>
-        <w:t>de la siguiente manera:</w:t>
-      </w:r>
-      <w:r>
-        <w:rPr>
-          <w:rFonts w:ascii="Tahoma" w:hAnsi="Tahoma" w:cs="Tahoma"/>
-          <w:sz w:val="20"/>
-          <w:szCs w:val="20"/>
-        </w:rPr>
-        <w:t xml:space="preserve"> </w:t>
-      </w:r>
-      <w:r>
-        <w:rPr>
-          <w:rFonts w:ascii="Tahoma" w:hAnsi="Tahoma" w:cs="Tahoma"/>
-          <w:sz w:val="20"/>
-          <w:szCs w:val="20"/>
-        </w:rPr>
-        <w:t xml:space="preserve">Un anticipo del </w:t>
-      </w:r>
-      <w:r>
-        <w:rPr>
-          <w:rFonts w:ascii="Tahoma" w:hAnsi="Tahoma" w:cs="Tahoma"/>
-          <w:sz w:val="20"/>
-          <w:szCs w:val="20"/>
-        </w:rPr>
-        <w:t>100% del valor del contrato</w:t>
-      </w:r>
-      <w:r>
-        <w:rPr>
-          <w:rFonts w:ascii="Tahoma" w:hAnsi="Tahoma" w:cs="Tahoma"/>
-          <w:sz w:val="20"/>
-          <w:szCs w:val="20"/>
-        </w:rPr>
-        <w:t xml:space="preserve">. </w:t>
-      </w:r>
-      <w:r>
-        <w:rPr>
-          <w:rFonts w:ascii="Tahoma" w:hAnsi="Tahoma" w:cs="Tahoma"/>
-          <w:b/>
-          <w:sz w:val="20"/>
-          <w:szCs w:val="20"/>
-        </w:rPr>
-        <w:t>PARAGRAFO:</w:t>
-      </w:r>
-      <w:r>
-        <w:rPr>
-          <w:rFonts w:ascii="Tahoma" w:hAnsi="Tahoma" w:cs="Tahoma"/>
-          <w:sz w:val="20"/>
-          <w:szCs w:val="20"/>
-        </w:rPr>
-        <w:t xml:space="preserve"> E</w:t>
-      </w:r>
-      <w:r>
-        <w:rPr>
-          <w:rFonts w:ascii="Tahoma" w:hAnsi="Tahoma" w:cs="Tahoma"/>
-          <w:sz w:val="20"/>
-          <w:szCs w:val="20"/>
-        </w:rPr>
-        <w:t xml:space="preserve">n caso de no </w:t>
-      </w:r>
-      <w:r>
-        <w:rPr>
-          <w:rFonts w:ascii="Tahoma" w:hAnsi="Tahoma" w:cs="Tahoma"/>
-          <w:sz w:val="20"/>
-          <w:szCs w:val="20"/>
-        </w:rPr>
-        <w:t>aprobación</w:t>
-      </w:r>
-      <w:r>
-        <w:rPr>
-          <w:rFonts w:ascii="Tahoma" w:hAnsi="Tahoma" w:cs="Tahoma"/>
-          <w:sz w:val="20"/>
-          <w:szCs w:val="20"/>
-        </w:rPr>
-        <w:t xml:space="preserve"> de la inspección</w:t>
-      </w:r>
-      <w:r>
-        <w:rPr>
-          <w:rFonts w:ascii="Tahoma" w:hAnsi="Tahoma" w:cs="Tahoma"/>
-          <w:sz w:val="20"/>
-          <w:szCs w:val="20"/>
-        </w:rPr>
-        <w:t xml:space="preserve"> por parte de EL CONTRATISTA,</w:t>
-      </w:r>
-      <w:r>
-        <w:rPr>
-          <w:rFonts w:ascii="Tahoma" w:hAnsi="Tahoma" w:cs="Tahoma"/>
-          <w:sz w:val="20"/>
-          <w:szCs w:val="20"/>
-        </w:rPr>
-        <w:t xml:space="preserve"> </w:t>
-      </w:r>
-      <w:r>
-        <w:rPr>
-          <w:rFonts w:ascii="Tahoma" w:hAnsi="Tahoma" w:cs="Tahoma"/>
-          <w:sz w:val="20"/>
-          <w:szCs w:val="20"/>
-        </w:rPr>
-        <w:t xml:space="preserve">EL CONTRATANTE se compromete a cancelar el valor restante del </w:t>
-      </w:r>
-      <w:proofErr w:type="gramStart"/>
-      <w:r>
-        <w:rPr>
-          <w:rFonts w:ascii="Tahoma" w:hAnsi="Tahoma" w:cs="Tahoma"/>
-          <w:sz w:val="20"/>
-          <w:szCs w:val="20"/>
-        </w:rPr>
-        <w:t>presente  contrato</w:t>
-      </w:r>
-      <w:proofErr w:type="gramEnd"/>
-      <w:r>
-        <w:rPr>
-          <w:rFonts w:ascii="Tahoma" w:hAnsi="Tahoma" w:cs="Tahoma"/>
-          <w:sz w:val="20"/>
-          <w:szCs w:val="20"/>
-        </w:rPr>
-        <w:t xml:space="preserve"> en un  plazo no mayor a</w:t>
-      </w:r>
-      <w:r>
-        <w:rPr>
-          <w:rFonts w:ascii="Tahoma" w:hAnsi="Tahoma" w:cs="Tahoma"/>
-          <w:sz w:val="20"/>
-          <w:szCs w:val="20"/>
-        </w:rPr>
-        <w:t xml:space="preserve"> quince días (15) hábiles</w:t>
-      </w:r>
-      <w:r>
-        <w:rPr>
-          <w:rFonts w:ascii="Tahoma" w:hAnsi="Tahoma" w:cs="Tahoma"/>
-          <w:sz w:val="20"/>
-          <w:szCs w:val="20"/>
-        </w:rPr>
-        <w:t>,</w:t>
-      </w:r>
-      <w:r>
-        <w:rPr>
-          <w:rFonts w:ascii="Tahoma" w:hAnsi="Tahoma" w:cs="Tahoma"/>
-          <w:sz w:val="20"/>
-          <w:szCs w:val="20"/>
-        </w:rPr>
-        <w:t xml:space="preserve"> el  </w:t>
-      </w:r>
-      <w:r>
-        <w:rPr>
-          <w:rFonts w:ascii="Tahoma" w:hAnsi="Tahoma" w:cs="Tahoma"/>
-          <w:sz w:val="20"/>
-          <w:szCs w:val="20"/>
-        </w:rPr>
-        <w:t>cual presta</w:t>
-      </w:r>
-      <w:r>
-        <w:rPr>
-          <w:rFonts w:ascii="Tahoma" w:hAnsi="Tahoma" w:cs="Tahoma"/>
-          <w:sz w:val="20"/>
-          <w:szCs w:val="20"/>
-        </w:rPr>
-        <w:t>ra</w:t>
-      </w:r>
-      <w:r>
-        <w:rPr>
-          <w:rFonts w:ascii="Tahoma" w:hAnsi="Tahoma" w:cs="Tahoma"/>
-          <w:sz w:val="20"/>
-          <w:szCs w:val="20"/>
-        </w:rPr>
-        <w:t xml:space="preserve">  merito ejecutivo en caso de incumplimiento por parte de </w:t>
+          <w:sz w:val="20"/>
+          <w:szCs w:val="20"/>
+        </w:rPr>
+        <w:t xml:space="preserve"> ejecutivo en caso de incumplimiento por parte de </w:t>
       </w:r>
       <w:r>
         <w:rPr>
@@ -4249,7 +4265,25 @@
           <w:sz w:val="20"/>
           <w:szCs w:val="20"/>
         </w:rPr>
-        <w:t>El presente contrato se perfeccionara con la firma entre las partes</w:t>
+        <w:t xml:space="preserve">El presente contrato se </w:t>
+      </w:r>
+      <w:proofErr w:type="gramStart"/>
+      <w:r>
+        <w:rPr>
+          <w:rFonts w:ascii="Tahoma" w:hAnsi="Tahoma" w:cs="Tahoma"/>
+          <w:sz w:val="20"/>
+          <w:szCs w:val="20"/>
+        </w:rPr>
+        <w:t>perfeccionara</w:t>
+      </w:r>
+      <w:proofErr w:type="gramEnd"/>
+      <w:r>
+        <w:rPr>
+          <w:rFonts w:ascii="Tahoma" w:hAnsi="Tahoma" w:cs="Tahoma"/>
+          <w:sz w:val="20"/>
+          <w:szCs w:val="20"/>
+        </w:rPr>
+        <w:t xml:space="preserve"> con la firma entre las partes</w:t>
       </w:r>
       <w:r>
         <w:rPr>
@@ -4307,32 +4341,14 @@
         </w:rPr>
         <w:t xml:space="preserve"> </w:t>
       </w:r>
-      <w:proofErr w:type="gramStart"/>
-      <w:r>
-        <w:rPr>
-          <w:rFonts w:ascii="Tahoma" w:hAnsi="Tahoma" w:cs="Tahoma"/>
-          <w:sz w:val="20"/>
-          <w:szCs w:val="20"/>
-        </w:rPr>
-        <w:t>31</w:t>
-      </w:r>
-      <w:r>
-        <w:rPr>
-          <w:rFonts w:ascii="Tahoma" w:hAnsi="Tahoma" w:cs="Tahoma"/>
-          <w:sz w:val="20"/>
-          <w:szCs w:val="20"/>
-        </w:rPr>
-        <w:t xml:space="preserve">  </w:t>
-      </w:r>
-      <w:r>
-        <w:rPr>
-          <w:rFonts w:ascii="Tahoma" w:hAnsi="Tahoma" w:cs="Tahoma"/>
-          <w:sz w:val="20"/>
-          <w:szCs w:val="20"/>
-        </w:rPr>
-        <w:t>días</w:t>
-      </w:r>
-      <w:proofErr w:type="gramEnd"/>
+      <w:r>
+        <w:rPr>
+          <w:rFonts w:ascii="Tahoma" w:hAnsi="Tahoma" w:cs="Tahoma"/>
+          <w:sz w:val="20"/>
+          <w:szCs w:val="20"/>
+        </w:rPr>
+        <w:t>31 días</w:t>
+      </w:r>
       <w:r>
         <w:rPr>
           <w:rFonts w:ascii="Tahoma" w:hAnsi="Tahoma" w:cs="Tahoma"/>
@@ -4694,7 +4710,15 @@
         <w:rPr>
           <w:b/>
         </w:rPr>
-        <w:t>Certicol</w:t>
+        <w:t>Certi</w:t>
+      </w:r>
+      <w:bookmarkStart w:id="0" w:name="_GoBack"/>
+      <w:bookmarkEnd w:id="0"/>
+      <w:r>
+        <w:rPr>
+          <w:b/>
+        </w:rPr>
+        <w:t>col</w:t>
       </w:r>
       <w:proofErr w:type="spellEnd"/>
       <w:r>
@@ -6606,7 +6630,7 @@
 </file>
 
 <file path=customXml/itemProps1.xml><?xml version="1.0" encoding="utf-8"?>
-<ds:datastoreItem xmlns:ds="http://schemas.openxmlformats.org/officeDocument/2006/customXml" ds:itemID="{B4879B49-EDED-4A92-98F0-9BAEA9C38D47}">
+<ds:datastoreItem xmlns:ds="http://schemas.openxmlformats.org/officeDocument/2006/customXml" ds:itemID="{2C854C59-301D-4B8A-B1B2-AEDEBDABC426}">
   <ds:schemaRefs>
     <ds:schemaRef ds:uri="http://schemas.openxmlformats.org/officeDocument/2006/bibliography"/>
   </ds:schemaRefs>

</xml_diff>

<commit_message>
precio con letras marca en el word
</commit_message>
<xml_diff>
--- a/public/documento/contrato_main.docx
+++ b/public/documento/contrato_main.docx
@@ -78,20 +78,8 @@
           <w:szCs w:val="36"/>
           <w:u w:val="single"/>
         </w:rPr>
-        <w:t>${</w:t>
-      </w:r>
-      <w:proofErr w:type="spellStart"/>
-      <w:r>
-        <w:rPr>
-          <w:rFonts w:ascii="Tahoma" w:hAnsi="Tahoma" w:cs="Tahoma"/>
-          <w:b/>
-          <w:sz w:val="36"/>
-          <w:szCs w:val="36"/>
-          <w:u w:val="single"/>
-        </w:rPr>
-        <w:t>codigo</w:t>
-      </w:r>
-      <w:proofErr w:type="spellEnd"/>
+        <w:t>${codigo</w:t>
+      </w:r>
       <w:r>
         <w:rPr>
           <w:rFonts w:ascii="Tahoma" w:hAnsi="Tahoma" w:cs="Tahoma"/>
@@ -201,8 +189,6 @@
         </w:rPr>
         <w:t>${marca</w:t>
       </w:r>
-      <w:bookmarkStart w:id="0" w:name="_GoBack"/>
-      <w:bookmarkEnd w:id="0"/>
       <w:r>
         <w:rPr>
           <w:rFonts w:ascii="Tahoma" w:hAnsi="Tahoma" w:cs="Tahoma"/>
@@ -229,19 +215,8 @@
           <w:sz w:val="20"/>
           <w:szCs w:val="20"/>
         </w:rPr>
-        <w:t>${</w:t>
-      </w:r>
-      <w:proofErr w:type="spellStart"/>
-      <w:r>
-        <w:rPr>
-          <w:rFonts w:ascii="Tahoma" w:hAnsi="Tahoma" w:cs="Tahoma"/>
-          <w:b/>
-          <w:sz w:val="20"/>
-          <w:szCs w:val="20"/>
-        </w:rPr>
-        <w:t>nit</w:t>
-      </w:r>
-      <w:proofErr w:type="spellEnd"/>
+        <w:t>${nit</w:t>
+      </w:r>
       <w:r>
         <w:rPr>
           <w:rFonts w:ascii="Tahoma" w:hAnsi="Tahoma" w:cs="Tahoma"/>
@@ -270,19 +245,8 @@
           <w:sz w:val="20"/>
           <w:szCs w:val="20"/>
         </w:rPr>
-        <w:t>${</w:t>
-      </w:r>
-      <w:proofErr w:type="spellStart"/>
-      <w:r>
-        <w:rPr>
-          <w:rFonts w:ascii="Tahoma" w:hAnsi="Tahoma" w:cs="Tahoma"/>
-          <w:b/>
-          <w:sz w:val="20"/>
-          <w:szCs w:val="20"/>
-        </w:rPr>
-        <w:t>table</w:t>
-      </w:r>
-      <w:proofErr w:type="spellEnd"/>
+        <w:t>${table</w:t>
+      </w:r>
       <w:r>
         <w:rPr>
           <w:rFonts w:ascii="Tahoma" w:hAnsi="Tahoma" w:cs="Tahoma"/>
@@ -488,16 +452,8 @@
         <w:rPr>
           <w:b/>
         </w:rPr>
-        <w:t>${</w:t>
-      </w:r>
-      <w:proofErr w:type="spellStart"/>
-      <w:r>
-        <w:rPr>
-          <w:b/>
-        </w:rPr>
-        <w:t>nombre_proyecto</w:t>
-      </w:r>
-      <w:proofErr w:type="spellEnd"/>
+        <w:t>${nombre_proyecto</w:t>
+      </w:r>
       <w:r>
         <w:rPr>
           <w:rFonts w:ascii="Tahoma" w:hAnsi="Tahoma" w:cs="Tahoma"/>
@@ -661,7 +617,29 @@
           <w:szCs w:val="20"/>
           <w:highlight w:val="yellow"/>
         </w:rPr>
-        <w:t xml:space="preserve">NOVECIENTOS CINCUENTA Y DOS MIL PESOS </w:t>
+        <w:t>${letras</w:t>
+      </w:r>
+      <w:bookmarkStart w:id="0" w:name="_GoBack"/>
+      <w:bookmarkEnd w:id="0"/>
+      <w:r>
+        <w:rPr>
+          <w:rFonts w:ascii="Tahoma" w:hAnsi="Tahoma" w:cs="Tahoma"/>
+          <w:b/>
+          <w:sz w:val="20"/>
+          <w:szCs w:val="20"/>
+          <w:highlight w:val="yellow"/>
+        </w:rPr>
+        <w:t>}</w:t>
+      </w:r>
+      <w:r>
+        <w:rPr>
+          <w:rFonts w:ascii="Tahoma" w:hAnsi="Tahoma" w:cs="Tahoma"/>
+          <w:b/>
+          <w:sz w:val="20"/>
+          <w:szCs w:val="20"/>
+          <w:highlight w:val="yellow"/>
+        </w:rPr>
+        <w:t xml:space="preserve"> </w:t>
       </w:r>
       <w:r>
         <w:rPr>
@@ -669,7 +647,23 @@
           <w:szCs w:val="24"/>
           <w:highlight w:val="yellow"/>
         </w:rPr>
-        <w:t>M/CTE INCLUIDO IVA ($952.000).</w:t>
+        <w:t>M/CTE INCLUIDO IVA ($</w:t>
+      </w:r>
+      <w:r>
+        <w:rPr>
+          <w:b/>
+          <w:szCs w:val="24"/>
+          <w:highlight w:val="yellow"/>
+        </w:rPr>
+        <w:t>{valor_total_contrato}</w:t>
+      </w:r>
+      <w:r>
+        <w:rPr>
+          <w:b/>
+          <w:szCs w:val="24"/>
+          <w:highlight w:val="yellow"/>
+        </w:rPr>
+        <w:t>).</w:t>
       </w:r>
       <w:r>
         <w:rPr>
@@ -813,16 +807,8 @@
         <w:rPr>
           <w:b/>
         </w:rPr>
-        <w:t>${</w:t>
-      </w:r>
-      <w:proofErr w:type="spellStart"/>
-      <w:r>
-        <w:rPr>
-          <w:b/>
-        </w:rPr>
-        <w:t>nombre_proyecto</w:t>
-      </w:r>
-      <w:proofErr w:type="spellEnd"/>
+        <w:t>${nombre_proyecto</w:t>
+      </w:r>
       <w:r>
         <w:rPr>
           <w:rFonts w:ascii="Tahoma" w:hAnsi="Tahoma" w:cs="Tahoma"/>
@@ -1053,25 +1039,7 @@
           <w:sz w:val="20"/>
           <w:szCs w:val="20"/>
         </w:rPr>
-        <w:t xml:space="preserve">el personal de </w:t>
-      </w:r>
-      <w:proofErr w:type="spellStart"/>
-      <w:r>
-        <w:rPr>
-          <w:rFonts w:ascii="Tahoma" w:hAnsi="Tahoma" w:cs="Tahoma"/>
-          <w:sz w:val="20"/>
-          <w:szCs w:val="20"/>
-        </w:rPr>
-        <w:t>Certicol</w:t>
-      </w:r>
-      <w:proofErr w:type="spellEnd"/>
-      <w:r>
-        <w:rPr>
-          <w:rFonts w:ascii="Tahoma" w:hAnsi="Tahoma" w:cs="Tahoma"/>
-          <w:sz w:val="20"/>
-          <w:szCs w:val="20"/>
-        </w:rPr>
-        <w:t xml:space="preserve"> S.A.S </w:t>
+        <w:t xml:space="preserve">el personal de Certicol S.A.S </w:t>
       </w:r>
       <w:r>
         <w:rPr>
@@ -1847,25 +1815,7 @@
           <w:sz w:val="20"/>
           <w:szCs w:val="20"/>
         </w:rPr>
-        <w:t xml:space="preserve"> El CONTRATISTA guardara reserva sobre los procedimientos, planos, cartas, informes o cualquier otro documento o información calificada como confidencial y relacionada con la instalación a inspeccionar. No </w:t>
-      </w:r>
-      <w:proofErr w:type="gramStart"/>
-      <w:r>
-        <w:rPr>
-          <w:rFonts w:ascii="Tahoma" w:hAnsi="Tahoma" w:cs="Tahoma"/>
-          <w:sz w:val="20"/>
-          <w:szCs w:val="20"/>
-        </w:rPr>
-        <w:t>obstante</w:t>
-      </w:r>
-      <w:proofErr w:type="gramEnd"/>
-      <w:r>
-        <w:rPr>
-          <w:rFonts w:ascii="Tahoma" w:hAnsi="Tahoma" w:cs="Tahoma"/>
-          <w:sz w:val="20"/>
-          <w:szCs w:val="20"/>
-        </w:rPr>
-        <w:t xml:space="preserve"> en el evento de requerimiento por parte d</w:t>
+        <w:t xml:space="preserve"> El CONTRATISTA guardara reserva sobre los procedimientos, planos, cartas, informes o cualquier otro documento o información calificada como confidencial y relacionada con la instalación a inspeccionar. No obstante en el evento de requerimiento por parte d</w:t>
       </w:r>
       <w:r>
         <w:rPr>
@@ -3006,25 +2956,7 @@
           <w:sz w:val="20"/>
           <w:szCs w:val="20"/>
         </w:rPr>
-        <w:t xml:space="preserve">l CONTRATISTA </w:t>
-      </w:r>
-      <w:proofErr w:type="gramStart"/>
-      <w:r>
-        <w:rPr>
-          <w:rFonts w:ascii="Tahoma" w:hAnsi="Tahoma" w:cs="Tahoma"/>
-          <w:sz w:val="20"/>
-          <w:szCs w:val="20"/>
-        </w:rPr>
-        <w:t>acusara</w:t>
-      </w:r>
-      <w:proofErr w:type="gramEnd"/>
-      <w:r>
-        <w:rPr>
-          <w:rFonts w:ascii="Tahoma" w:hAnsi="Tahoma" w:cs="Tahoma"/>
-          <w:sz w:val="20"/>
-          <w:szCs w:val="20"/>
-        </w:rPr>
-        <w:t xml:space="preserve"> el recibido de dicho documento a la persona o empresa que realiza la queja o apelación</w:t>
+        <w:t>l CONTRATISTA acusara el recibido de dicho documento a la persona o empresa que realiza la queja o apelación</w:t>
       </w:r>
       <w:r>
         <w:rPr>
@@ -3472,16 +3404,7 @@
           <w:sz w:val="20"/>
           <w:szCs w:val="20"/>
         </w:rPr>
-        <w:t xml:space="preserve"> </w:t>
-      </w:r>
-      <w:proofErr w:type="gramStart"/>
-      <w:r>
-        <w:rPr>
-          <w:rFonts w:ascii="Tahoma" w:hAnsi="Tahoma" w:cs="Tahoma"/>
-          <w:sz w:val="20"/>
-          <w:szCs w:val="20"/>
-        </w:rPr>
-        <w:t>presta</w:t>
+        <w:t xml:space="preserve"> presta</w:t>
       </w:r>
       <w:r>
         <w:rPr>
@@ -3497,16 +3420,7 @@
           <w:sz w:val="20"/>
           <w:szCs w:val="20"/>
         </w:rPr>
-        <w:t xml:space="preserve">  merito</w:t>
-      </w:r>
-      <w:proofErr w:type="gramEnd"/>
-      <w:r>
-        <w:rPr>
-          <w:rFonts w:ascii="Tahoma" w:hAnsi="Tahoma" w:cs="Tahoma"/>
-          <w:sz w:val="20"/>
-          <w:szCs w:val="20"/>
-        </w:rPr>
-        <w:t xml:space="preserve"> ejecutivo en caso de incumplimiento por parte de </w:t>
+        <w:t xml:space="preserve">  merito ejecutivo en caso de incumplimiento por parte de </w:t>
       </w:r>
       <w:r>
         <w:rPr>
@@ -3663,18 +3577,8 @@
           <w:sz w:val="20"/>
           <w:szCs w:val="20"/>
         </w:rPr>
-        <w:t xml:space="preserve"> se </w:t>
-      </w:r>
-      <w:proofErr w:type="gramStart"/>
-      <w:r>
-        <w:rPr>
-          <w:rFonts w:ascii="Tahoma" w:hAnsi="Tahoma" w:cs="Tahoma"/>
-          <w:sz w:val="20"/>
-          <w:szCs w:val="20"/>
-        </w:rPr>
-        <w:t>entregara</w:t>
-      </w:r>
-      <w:proofErr w:type="gramEnd"/>
+        <w:t xml:space="preserve"> se entregara</w:t>
+      </w:r>
       <w:r>
         <w:rPr>
           <w:rFonts w:ascii="Tahoma" w:hAnsi="Tahoma" w:cs="Tahoma"/>
@@ -4040,25 +3944,7 @@
           <w:szCs w:val="20"/>
         </w:rPr>
         <w:lastRenderedPageBreak/>
-        <w:t xml:space="preserve">de instalaciones eléctricas </w:t>
-      </w:r>
-      <w:proofErr w:type="gramStart"/>
-      <w:r>
-        <w:rPr>
-          <w:rFonts w:ascii="Tahoma" w:hAnsi="Tahoma" w:cs="Tahoma"/>
-          <w:sz w:val="20"/>
-          <w:szCs w:val="20"/>
-        </w:rPr>
-        <w:t>iniciara</w:t>
-      </w:r>
-      <w:proofErr w:type="gramEnd"/>
-      <w:r>
-        <w:rPr>
-          <w:rFonts w:ascii="Tahoma" w:hAnsi="Tahoma" w:cs="Tahoma"/>
-          <w:sz w:val="20"/>
-          <w:szCs w:val="20"/>
-        </w:rPr>
-        <w:t xml:space="preserve"> con la fir</w:t>
+        <w:t>de instalaciones eléctricas iniciara con la fir</w:t>
       </w:r>
       <w:r>
         <w:rPr>
@@ -4153,23 +4039,13 @@
         </w:rPr>
         <w:t xml:space="preserve"> </w:t>
       </w:r>
-      <w:proofErr w:type="gramStart"/>
-      <w:r>
-        <w:rPr>
-          <w:rFonts w:ascii="Tahoma" w:hAnsi="Tahoma" w:cs="Tahoma"/>
-          <w:sz w:val="20"/>
-          <w:szCs w:val="20"/>
-        </w:rPr>
-        <w:t>las modificación</w:t>
-      </w:r>
-      <w:proofErr w:type="gramEnd"/>
-      <w:r>
-        <w:rPr>
-          <w:rFonts w:ascii="Tahoma" w:hAnsi="Tahoma" w:cs="Tahoma"/>
-          <w:sz w:val="20"/>
-          <w:szCs w:val="20"/>
-        </w:rPr>
-        <w:t xml:space="preserve"> en cantidad y valor se deberán realizar por medio de un otrosí. </w:t>
+      <w:r>
+        <w:rPr>
+          <w:rFonts w:ascii="Tahoma" w:hAnsi="Tahoma" w:cs="Tahoma"/>
+          <w:sz w:val="20"/>
+          <w:szCs w:val="20"/>
+        </w:rPr>
+        <w:t xml:space="preserve">las modificación en cantidad y valor se deberán realizar por medio de un otrosí. </w:t>
       </w:r>
       <w:r>
         <w:rPr>
@@ -4257,25 +4133,7 @@
           <w:sz w:val="20"/>
           <w:szCs w:val="20"/>
         </w:rPr>
-        <w:t xml:space="preserve">El presente contrato se </w:t>
-      </w:r>
-      <w:proofErr w:type="gramStart"/>
-      <w:r>
-        <w:rPr>
-          <w:rFonts w:ascii="Tahoma" w:hAnsi="Tahoma" w:cs="Tahoma"/>
-          <w:sz w:val="20"/>
-          <w:szCs w:val="20"/>
-        </w:rPr>
-        <w:t>perfeccionara</w:t>
-      </w:r>
-      <w:proofErr w:type="gramEnd"/>
-      <w:r>
-        <w:rPr>
-          <w:rFonts w:ascii="Tahoma" w:hAnsi="Tahoma" w:cs="Tahoma"/>
-          <w:sz w:val="20"/>
-          <w:szCs w:val="20"/>
-        </w:rPr>
-        <w:t xml:space="preserve"> con la firma entre las partes</w:t>
+        <w:t>El presente contrato se perfeccionara con la firma entre las partes</w:t>
       </w:r>
       <w:r>
         <w:rPr>
@@ -4665,21 +4523,7 @@
         <w:rPr>
           <w:b/>
         </w:rPr>
-        <w:t xml:space="preserve">Certificaciones de Colombia </w:t>
-      </w:r>
-      <w:proofErr w:type="spellStart"/>
-      <w:r>
-        <w:rPr>
-          <w:b/>
-        </w:rPr>
-        <w:t>Certicol</w:t>
-      </w:r>
-      <w:proofErr w:type="spellEnd"/>
-      <w:r>
-        <w:rPr>
-          <w:b/>
-        </w:rPr>
-        <w:t xml:space="preserve"> S.A.S   </w:t>
+        <w:t xml:space="preserve">Certificaciones de Colombia Certicol S.A.S   </w:t>
       </w:r>
       <w:r>
         <w:rPr>
@@ -5212,7 +5056,7 @@
                 <w:bCs/>
                 <w:noProof/>
               </w:rPr>
-              <w:t>2</w:t>
+              <w:t>1</w:t>
             </w:r>
             <w:r>
               <w:rPr>
@@ -6584,7 +6428,7 @@
 </file>
 
 <file path=customXml/itemProps1.xml><?xml version="1.0" encoding="utf-8"?>
-<ds:datastoreItem xmlns:ds="http://schemas.openxmlformats.org/officeDocument/2006/customXml" ds:itemID="{1ACBD4DD-D90E-4DF2-9228-B4520555E39D}">
+<ds:datastoreItem xmlns:ds="http://schemas.openxmlformats.org/officeDocument/2006/customXml" ds:itemID="{77E02C7D-F3F8-4A2E-A1F3-CCF3CEBE867B}">
   <ds:schemaRefs>
     <ds:schemaRef ds:uri="http://schemas.openxmlformats.org/officeDocument/2006/bibliography"/>
   </ds:schemaRefs>

</xml_diff>

<commit_message>
agregar llave a variable nombre
</commit_message>
<xml_diff>
--- a/public/documento/contrato_main.docx
+++ b/public/documento/contrato_main.docx
@@ -617,19 +617,7 @@
           <w:szCs w:val="20"/>
           <w:highlight w:val="yellow"/>
         </w:rPr>
-        <w:t>${letras</w:t>
-      </w:r>
-      <w:bookmarkStart w:id="0" w:name="_GoBack"/>
-      <w:bookmarkEnd w:id="0"/>
-      <w:r>
-        <w:rPr>
-          <w:rFonts w:ascii="Tahoma" w:hAnsi="Tahoma" w:cs="Tahoma"/>
-          <w:b/>
-          <w:sz w:val="20"/>
-          <w:szCs w:val="20"/>
-          <w:highlight w:val="yellow"/>
-        </w:rPr>
-        <w:t>}</w:t>
+        <w:t>${letras}</w:t>
       </w:r>
       <w:r>
         <w:rPr>
@@ -4359,6 +4347,17 @@
         </w:rPr>
         <w:t>${nombres</w:t>
       </w:r>
+      <w:r>
+        <w:rPr>
+          <w:rFonts w:ascii="Tahoma" w:hAnsi="Tahoma" w:cs="Tahoma"/>
+          <w:b/>
+          <w:sz w:val="20"/>
+          <w:szCs w:val="20"/>
+        </w:rPr>
+        <w:t>}</w:t>
+      </w:r>
+      <w:bookmarkStart w:id="0" w:name="_GoBack"/>
+      <w:bookmarkEnd w:id="0"/>
     </w:p>
     <w:p>
       <w:pPr>
@@ -6428,7 +6427,7 @@
 </file>
 
 <file path=customXml/itemProps1.xml><?xml version="1.0" encoding="utf-8"?>
-<ds:datastoreItem xmlns:ds="http://schemas.openxmlformats.org/officeDocument/2006/customXml" ds:itemID="{77E02C7D-F3F8-4A2E-A1F3-CCF3CEBE867B}">
+<ds:datastoreItem xmlns:ds="http://schemas.openxmlformats.org/officeDocument/2006/customXml" ds:itemID="{F5272B13-16E0-42D5-A394-6C4A5D7EC5AE}">
   <ds:schemaRefs>
     <ds:schemaRef ds:uri="http://schemas.openxmlformats.org/officeDocument/2006/bibliography"/>
   </ds:schemaRefs>

</xml_diff>

<commit_message>
posicionamiento de la tabla
</commit_message>
<xml_diff>
--- a/public/documento/contrato_main.docx
+++ b/public/documento/contrato_main.docx
@@ -78,8 +78,20 @@
           <w:szCs w:val="36"/>
           <w:u w:val="single"/>
         </w:rPr>
-        <w:t>${codigo</w:t>
-      </w:r>
+        <w:t>${</w:t>
+      </w:r>
+      <w:proofErr w:type="spellStart"/>
+      <w:r>
+        <w:rPr>
+          <w:rFonts w:ascii="Tahoma" w:hAnsi="Tahoma" w:cs="Tahoma"/>
+          <w:b/>
+          <w:sz w:val="36"/>
+          <w:szCs w:val="36"/>
+          <w:u w:val="single"/>
+        </w:rPr>
+        <w:t>codigo</w:t>
+      </w:r>
+      <w:proofErr w:type="spellEnd"/>
       <w:r>
         <w:rPr>
           <w:rFonts w:ascii="Tahoma" w:hAnsi="Tahoma" w:cs="Tahoma"/>
@@ -215,38 +227,19 @@
           <w:sz w:val="20"/>
           <w:szCs w:val="20"/>
         </w:rPr>
-        <w:t>${nit</w:t>
-      </w:r>
-      <w:r>
-        <w:rPr>
-          <w:rFonts w:ascii="Tahoma" w:hAnsi="Tahoma" w:cs="Tahoma"/>
-          <w:b/>
-          <w:sz w:val="20"/>
-          <w:szCs w:val="20"/>
-        </w:rPr>
-        <w:t>}</w:t>
-      </w:r>
-    </w:p>
-    <w:p>
-      <w:pPr>
-        <w:spacing w:after="0" w:line="240" w:lineRule="auto"/>
-        <w:ind w:left="1416" w:firstLine="708"/>
-        <w:rPr>
-          <w:rFonts w:ascii="Tahoma" w:hAnsi="Tahoma" w:cs="Tahoma"/>
-          <w:b/>
-          <w:sz w:val="20"/>
-          <w:szCs w:val="20"/>
-        </w:rPr>
-      </w:pPr>
-      <w:r>
-        <w:rPr>
-          <w:rFonts w:ascii="Tahoma" w:hAnsi="Tahoma" w:cs="Tahoma"/>
-          <w:b/>
-          <w:sz w:val="20"/>
-          <w:szCs w:val="20"/>
-        </w:rPr>
-        <w:t>${table</w:t>
-      </w:r>
+        <w:t>${</w:t>
+      </w:r>
+      <w:proofErr w:type="spellStart"/>
+      <w:r>
+        <w:rPr>
+          <w:rFonts w:ascii="Tahoma" w:hAnsi="Tahoma" w:cs="Tahoma"/>
+          <w:b/>
+          <w:sz w:val="20"/>
+          <w:szCs w:val="20"/>
+        </w:rPr>
+        <w:t>nit</w:t>
+      </w:r>
+      <w:proofErr w:type="spellEnd"/>
       <w:r>
         <w:rPr>
           <w:rFonts w:ascii="Tahoma" w:hAnsi="Tahoma" w:cs="Tahoma"/>
@@ -452,8 +445,16 @@
         <w:rPr>
           <w:b/>
         </w:rPr>
-        <w:t>${nombre_proyecto</w:t>
-      </w:r>
+        <w:t>${</w:t>
+      </w:r>
+      <w:proofErr w:type="spellStart"/>
+      <w:r>
+        <w:rPr>
+          <w:b/>
+        </w:rPr>
+        <w:t>nombre_proyecto</w:t>
+      </w:r>
+      <w:proofErr w:type="spellEnd"/>
       <w:r>
         <w:rPr>
           <w:rFonts w:ascii="Tahoma" w:hAnsi="Tahoma" w:cs="Tahoma"/>
@@ -641,8 +642,6 @@
         </w:rPr>
         <w:t xml:space="preserve">$ </w:t>
       </w:r>
-      <w:bookmarkStart w:id="0" w:name="_GoBack"/>
-      <w:bookmarkEnd w:id="0"/>
       <w:r>
         <w:rPr>
           <w:b/>
@@ -655,7 +654,23 @@
           <w:b/>
           <w:szCs w:val="24"/>
         </w:rPr>
-        <w:t>{valor_total_contrato}</w:t>
+        <w:t>{</w:t>
+      </w:r>
+      <w:proofErr w:type="spellStart"/>
+      <w:r>
+        <w:rPr>
+          <w:b/>
+          <w:szCs w:val="24"/>
+        </w:rPr>
+        <w:t>valor_total_contrato</w:t>
+      </w:r>
+      <w:proofErr w:type="spellEnd"/>
+      <w:r>
+        <w:rPr>
+          <w:b/>
+          <w:szCs w:val="24"/>
+        </w:rPr>
+        <w:t>}</w:t>
       </w:r>
       <w:r>
         <w:rPr>
@@ -676,11 +691,6 @@
       <w:pPr>
         <w:spacing w:after="0" w:line="240" w:lineRule="auto"/>
         <w:jc w:val="both"/>
-        <w:rPr>
-          <w:rFonts w:ascii="Tahoma" w:hAnsi="Tahoma" w:cs="Tahoma"/>
-          <w:sz w:val="20"/>
-          <w:szCs w:val="20"/>
-        </w:rPr>
       </w:pPr>
       <w:r>
         <w:t xml:space="preserve">Entre los suscritos, </w:t>
@@ -806,8 +816,16 @@
         <w:rPr>
           <w:b/>
         </w:rPr>
-        <w:t>${nombre_proyecto</w:t>
-      </w:r>
+        <w:t>${</w:t>
+      </w:r>
+      <w:proofErr w:type="spellStart"/>
+      <w:r>
+        <w:rPr>
+          <w:b/>
+        </w:rPr>
+        <w:t>nombre_proyecto</w:t>
+      </w:r>
+      <w:proofErr w:type="spellEnd"/>
       <w:r>
         <w:rPr>
           <w:rFonts w:ascii="Tahoma" w:hAnsi="Tahoma" w:cs="Tahoma"/>
@@ -937,6 +955,60 @@
       </w:r>
       <w:r>
         <w:t xml:space="preserve">de acuerdo a las siguientes cantidades: </w:t>
+      </w:r>
+    </w:p>
+    <w:p>
+      <w:pPr>
+        <w:spacing w:after="0" w:line="240" w:lineRule="auto"/>
+        <w:jc w:val="both"/>
+        <w:rPr>
+          <w:rFonts w:ascii="Tahoma" w:hAnsi="Tahoma" w:cs="Tahoma"/>
+          <w:sz w:val="20"/>
+          <w:szCs w:val="20"/>
+          <w:u w:val="single"/>
+        </w:rPr>
+      </w:pPr>
+      <w:bookmarkStart w:id="0" w:name="_GoBack"/>
+      <w:bookmarkEnd w:id="0"/>
+    </w:p>
+    <w:p>
+      <w:pPr>
+        <w:spacing w:after="0" w:line="240" w:lineRule="auto"/>
+        <w:rPr>
+          <w:rFonts w:ascii="Tahoma" w:hAnsi="Tahoma" w:cs="Tahoma"/>
+          <w:b/>
+          <w:sz w:val="20"/>
+          <w:szCs w:val="20"/>
+        </w:rPr>
+      </w:pPr>
+      <w:r>
+        <w:rPr>
+          <w:rFonts w:ascii="Tahoma" w:hAnsi="Tahoma" w:cs="Tahoma"/>
+          <w:b/>
+          <w:sz w:val="20"/>
+          <w:szCs w:val="20"/>
+        </w:rPr>
+        <w:t>${</w:t>
+      </w:r>
+      <w:proofErr w:type="spellStart"/>
+      <w:r>
+        <w:rPr>
+          <w:rFonts w:ascii="Tahoma" w:hAnsi="Tahoma" w:cs="Tahoma"/>
+          <w:b/>
+          <w:sz w:val="20"/>
+          <w:szCs w:val="20"/>
+        </w:rPr>
+        <w:t>table</w:t>
+      </w:r>
+      <w:proofErr w:type="spellEnd"/>
+      <w:r>
+        <w:rPr>
+          <w:rFonts w:ascii="Tahoma" w:hAnsi="Tahoma" w:cs="Tahoma"/>
+          <w:b/>
+          <w:sz w:val="20"/>
+          <w:szCs w:val="20"/>
+        </w:rPr>
+        <w:t>}</w:t>
       </w:r>
     </w:p>
     <w:p>
@@ -950,7 +1022,6 @@
         <w:jc w:val="both"/>
         <w:rPr>
           <w:rFonts w:ascii="Tahoma" w:hAnsi="Tahoma" w:cs="Tahoma"/>
-          <w:b/>
           <w:sz w:val="20"/>
           <w:szCs w:val="20"/>
         </w:rPr>
@@ -958,14 +1029,148 @@
       <w:r>
         <w:rPr>
           <w:rFonts w:ascii="Tahoma" w:hAnsi="Tahoma" w:cs="Tahoma"/>
-          <w:sz w:val="20"/>
-          <w:szCs w:val="20"/>
-        </w:rPr>
-        <w:t>${alcances</w:t>
-      </w:r>
-      <w:r>
-        <w:rPr>
-          <w:rFonts w:ascii="Tahoma" w:hAnsi="Tahoma" w:cs="Tahoma"/>
+          <w:b/>
+          <w:sz w:val="20"/>
+          <w:szCs w:val="20"/>
+        </w:rPr>
+        <w:t>PAR</w:t>
+      </w:r>
+      <w:r>
+        <w:rPr>
+          <w:rFonts w:ascii="Tahoma" w:hAnsi="Tahoma" w:cs="Tahoma"/>
+          <w:b/>
+          <w:sz w:val="20"/>
+          <w:szCs w:val="20"/>
+        </w:rPr>
+        <w:t>A</w:t>
+      </w:r>
+      <w:r>
+        <w:rPr>
+          <w:rFonts w:ascii="Tahoma" w:hAnsi="Tahoma" w:cs="Tahoma"/>
+          <w:b/>
+          <w:sz w:val="20"/>
+          <w:szCs w:val="20"/>
+        </w:rPr>
+        <w:t>GRAFO</w:t>
+      </w:r>
+      <w:r>
+        <w:rPr>
+          <w:rFonts w:ascii="Tahoma" w:hAnsi="Tahoma" w:cs="Tahoma"/>
+          <w:sz w:val="20"/>
+          <w:szCs w:val="20"/>
+        </w:rPr>
+        <w:t xml:space="preserve">: Los costos en que se incurran para la visita de inspección </w:t>
+      </w:r>
+      <w:r>
+        <w:rPr>
+          <w:rFonts w:ascii="Tahoma" w:hAnsi="Tahoma" w:cs="Tahoma"/>
+          <w:sz w:val="20"/>
+          <w:szCs w:val="20"/>
+        </w:rPr>
+        <w:t>d</w:t>
+      </w:r>
+      <w:r>
+        <w:rPr>
+          <w:rFonts w:ascii="Tahoma" w:hAnsi="Tahoma" w:cs="Tahoma"/>
+          <w:sz w:val="20"/>
+          <w:szCs w:val="20"/>
+        </w:rPr>
+        <w:t xml:space="preserve">el personal de </w:t>
+      </w:r>
+      <w:proofErr w:type="spellStart"/>
+      <w:r>
+        <w:rPr>
+          <w:rFonts w:ascii="Tahoma" w:hAnsi="Tahoma" w:cs="Tahoma"/>
+          <w:sz w:val="20"/>
+          <w:szCs w:val="20"/>
+        </w:rPr>
+        <w:t>Certicol</w:t>
+      </w:r>
+      <w:proofErr w:type="spellEnd"/>
+      <w:r>
+        <w:rPr>
+          <w:rFonts w:ascii="Tahoma" w:hAnsi="Tahoma" w:cs="Tahoma"/>
+          <w:sz w:val="20"/>
+          <w:szCs w:val="20"/>
+        </w:rPr>
+        <w:t xml:space="preserve"> S.A.S </w:t>
+      </w:r>
+      <w:r>
+        <w:rPr>
+          <w:rFonts w:ascii="Tahoma" w:hAnsi="Tahoma" w:cs="Tahoma"/>
+          <w:sz w:val="20"/>
+          <w:szCs w:val="20"/>
+        </w:rPr>
+        <w:t>(Transporte</w:t>
+      </w:r>
+      <w:r>
+        <w:rPr>
+          <w:rFonts w:ascii="Tahoma" w:hAnsi="Tahoma" w:cs="Tahoma"/>
+          <w:sz w:val="20"/>
+          <w:szCs w:val="20"/>
+        </w:rPr>
+        <w:t>, alimentación y Hospedaje</w:t>
+      </w:r>
+      <w:r>
+        <w:rPr>
+          <w:rFonts w:ascii="Tahoma" w:hAnsi="Tahoma" w:cs="Tahoma"/>
+          <w:sz w:val="20"/>
+          <w:szCs w:val="20"/>
+        </w:rPr>
+        <w:t>), corren</w:t>
+      </w:r>
+      <w:r>
+        <w:rPr>
+          <w:rFonts w:ascii="Tahoma" w:hAnsi="Tahoma" w:cs="Tahoma"/>
+          <w:sz w:val="20"/>
+          <w:szCs w:val="20"/>
+        </w:rPr>
+        <w:t xml:space="preserve"> por cuenta del </w:t>
+      </w:r>
+      <w:r>
+        <w:rPr>
+          <w:rFonts w:ascii="Tahoma" w:hAnsi="Tahoma" w:cs="Tahoma"/>
+          <w:sz w:val="20"/>
+          <w:szCs w:val="20"/>
+        </w:rPr>
+        <w:t>CONTRATISTA</w:t>
+      </w:r>
+      <w:r>
+        <w:rPr>
+          <w:rFonts w:ascii="Tahoma" w:hAnsi="Tahoma" w:cs="Tahoma"/>
+          <w:sz w:val="20"/>
+          <w:szCs w:val="20"/>
+        </w:rPr>
+        <w:t xml:space="preserve"> y se realizaran hasta 2</w:t>
+      </w:r>
+      <w:r>
+        <w:rPr>
+          <w:rFonts w:ascii="Tahoma" w:hAnsi="Tahoma" w:cs="Tahoma"/>
+          <w:sz w:val="20"/>
+          <w:szCs w:val="20"/>
+        </w:rPr>
+        <w:t xml:space="preserve"> Visitas de inspección, las visitas adicionales tendrán un costo </w:t>
+      </w:r>
+      <w:r>
+        <w:rPr>
+          <w:rFonts w:ascii="Tahoma" w:hAnsi="Tahoma" w:cs="Tahoma"/>
+          <w:sz w:val="20"/>
+          <w:szCs w:val="20"/>
+        </w:rPr>
+        <w:t xml:space="preserve">por día de </w:t>
+      </w:r>
+      <w:r>
+        <w:rPr>
+          <w:rFonts w:ascii="Tahoma" w:hAnsi="Tahoma" w:cs="Tahoma"/>
+          <w:sz w:val="20"/>
+          <w:szCs w:val="20"/>
+        </w:rPr>
+        <w:t>${adicional</w:t>
+      </w:r>
+      <w:r>
+        <w:rPr>
+          <w:rFonts w:ascii="Tahoma" w:hAnsi="Tahoma" w:cs="Tahoma"/>
+          <w:b/>
           <w:sz w:val="20"/>
           <w:szCs w:val="20"/>
         </w:rPr>
@@ -977,149 +1182,266 @@
           <w:sz w:val="20"/>
           <w:szCs w:val="20"/>
         </w:rPr>
+        <w:t xml:space="preserve">. </w:t>
+      </w:r>
+      <w:r>
+        <w:rPr>
+          <w:rFonts w:ascii="Tahoma" w:hAnsi="Tahoma" w:cs="Tahoma"/>
+          <w:b/>
+          <w:sz w:val="20"/>
+          <w:szCs w:val="20"/>
+        </w:rPr>
+        <w:t>CLÁUSULA</w:t>
+      </w:r>
+      <w:r>
+        <w:rPr>
+          <w:rFonts w:ascii="Tahoma" w:hAnsi="Tahoma" w:cs="Tahoma"/>
+          <w:b/>
+          <w:sz w:val="20"/>
+          <w:szCs w:val="20"/>
+        </w:rPr>
+        <w:t xml:space="preserve"> SEGUNDA</w:t>
+      </w:r>
+      <w:r>
+        <w:rPr>
+          <w:rFonts w:ascii="Tahoma" w:hAnsi="Tahoma" w:cs="Tahoma"/>
+          <w:sz w:val="20"/>
+          <w:szCs w:val="20"/>
+        </w:rPr>
+        <w:t xml:space="preserve">. </w:t>
+      </w:r>
+      <w:r>
+        <w:rPr>
+          <w:rFonts w:ascii="Tahoma" w:hAnsi="Tahoma" w:cs="Tahoma"/>
+          <w:b/>
+          <w:sz w:val="20"/>
+          <w:szCs w:val="20"/>
+        </w:rPr>
+        <w:t>DOCUMENTOS NECESARIOS PARA LA INSPECCIÓN</w:t>
+      </w:r>
+      <w:r>
+        <w:rPr>
+          <w:rFonts w:ascii="Tahoma" w:hAnsi="Tahoma" w:cs="Tahoma"/>
+          <w:b/>
+          <w:sz w:val="20"/>
+          <w:szCs w:val="20"/>
+        </w:rPr>
+        <w:t xml:space="preserve">: </w:t>
+      </w:r>
+      <w:r>
+        <w:rPr>
+          <w:rFonts w:ascii="Tahoma" w:hAnsi="Tahoma" w:cs="Tahoma"/>
+          <w:sz w:val="20"/>
+          <w:szCs w:val="20"/>
+        </w:rPr>
+        <w:t xml:space="preserve">El CONTRATANTE se compromete a entregar los siguientes </w:t>
+      </w:r>
+      <w:r>
+        <w:rPr>
+          <w:rFonts w:ascii="Tahoma" w:hAnsi="Tahoma" w:cs="Tahoma"/>
+          <w:sz w:val="20"/>
+          <w:szCs w:val="20"/>
+        </w:rPr>
+        <w:t>d</w:t>
+      </w:r>
+      <w:r>
+        <w:rPr>
+          <w:rFonts w:ascii="Tahoma" w:hAnsi="Tahoma" w:cs="Tahoma"/>
+          <w:sz w:val="20"/>
+          <w:szCs w:val="20"/>
+        </w:rPr>
+        <w:t>ocumentos</w:t>
+      </w:r>
+      <w:r>
+        <w:rPr>
+          <w:rFonts w:ascii="Tahoma" w:hAnsi="Tahoma" w:cs="Tahoma"/>
+          <w:sz w:val="20"/>
+          <w:szCs w:val="20"/>
+        </w:rPr>
+        <w:t xml:space="preserve">: </w:t>
+      </w:r>
+      <w:r>
+        <w:rPr>
+          <w:rFonts w:ascii="Tahoma" w:hAnsi="Tahoma" w:cs="Tahoma"/>
+          <w:b/>
+          <w:sz w:val="20"/>
+          <w:szCs w:val="20"/>
+        </w:rPr>
+        <w:t>a)</w:t>
+      </w:r>
+      <w:r>
+        <w:rPr>
+          <w:rFonts w:ascii="Tahoma" w:hAnsi="Tahoma" w:cs="Tahoma"/>
+          <w:b/>
+          <w:sz w:val="20"/>
+          <w:szCs w:val="20"/>
+        </w:rPr>
         <w:t>.</w:t>
       </w:r>
-    </w:p>
-    <w:p>
-      <w:pPr>
-        <w:jc w:val="both"/>
-        <w:rPr>
-          <w:rFonts w:ascii="Tahoma" w:hAnsi="Tahoma" w:cs="Tahoma"/>
-          <w:sz w:val="20"/>
-          <w:szCs w:val="20"/>
-        </w:rPr>
-      </w:pPr>
-      <w:r>
-        <w:rPr>
-          <w:rFonts w:ascii="Tahoma" w:hAnsi="Tahoma" w:cs="Tahoma"/>
-          <w:b/>
-          <w:sz w:val="20"/>
-          <w:szCs w:val="20"/>
-        </w:rPr>
-        <w:t>PAR</w:t>
-      </w:r>
-      <w:r>
-        <w:rPr>
-          <w:rFonts w:ascii="Tahoma" w:hAnsi="Tahoma" w:cs="Tahoma"/>
-          <w:b/>
-          <w:sz w:val="20"/>
-          <w:szCs w:val="20"/>
-        </w:rPr>
-        <w:t>A</w:t>
-      </w:r>
-      <w:r>
-        <w:rPr>
-          <w:rFonts w:ascii="Tahoma" w:hAnsi="Tahoma" w:cs="Tahoma"/>
-          <w:b/>
-          <w:sz w:val="20"/>
-          <w:szCs w:val="20"/>
-        </w:rPr>
-        <w:t>GRAFO</w:t>
-      </w:r>
-      <w:r>
-        <w:rPr>
-          <w:rFonts w:ascii="Tahoma" w:hAnsi="Tahoma" w:cs="Tahoma"/>
-          <w:sz w:val="20"/>
-          <w:szCs w:val="20"/>
-        </w:rPr>
-        <w:t xml:space="preserve">: Los costos en que se incurran para la visita de inspección </w:t>
-      </w:r>
-      <w:r>
-        <w:rPr>
-          <w:rFonts w:ascii="Tahoma" w:hAnsi="Tahoma" w:cs="Tahoma"/>
-          <w:sz w:val="20"/>
-          <w:szCs w:val="20"/>
-        </w:rPr>
-        <w:t>d</w:t>
-      </w:r>
-      <w:r>
-        <w:rPr>
-          <w:rFonts w:ascii="Tahoma" w:hAnsi="Tahoma" w:cs="Tahoma"/>
-          <w:sz w:val="20"/>
-          <w:szCs w:val="20"/>
-        </w:rPr>
-        <w:t xml:space="preserve">el personal de Certicol S.A.S </w:t>
-      </w:r>
-      <w:r>
-        <w:rPr>
-          <w:rFonts w:ascii="Tahoma" w:hAnsi="Tahoma" w:cs="Tahoma"/>
-          <w:sz w:val="20"/>
-          <w:szCs w:val="20"/>
-        </w:rPr>
-        <w:t>(Transporte</w:t>
-      </w:r>
-      <w:r>
-        <w:rPr>
-          <w:rFonts w:ascii="Tahoma" w:hAnsi="Tahoma" w:cs="Tahoma"/>
-          <w:sz w:val="20"/>
-          <w:szCs w:val="20"/>
-        </w:rPr>
-        <w:t>, alimentación y Hospedaje</w:t>
-      </w:r>
-      <w:r>
-        <w:rPr>
-          <w:rFonts w:ascii="Tahoma" w:hAnsi="Tahoma" w:cs="Tahoma"/>
-          <w:sz w:val="20"/>
-          <w:szCs w:val="20"/>
-        </w:rPr>
-        <w:t>), corren</w:t>
-      </w:r>
-      <w:r>
-        <w:rPr>
-          <w:rFonts w:ascii="Tahoma" w:hAnsi="Tahoma" w:cs="Tahoma"/>
-          <w:sz w:val="20"/>
-          <w:szCs w:val="20"/>
-        </w:rPr>
-        <w:t xml:space="preserve"> por cuenta del </w:t>
-      </w:r>
-      <w:r>
-        <w:rPr>
-          <w:rFonts w:ascii="Tahoma" w:hAnsi="Tahoma" w:cs="Tahoma"/>
-          <w:sz w:val="20"/>
-          <w:szCs w:val="20"/>
-        </w:rPr>
-        <w:t>CONTRATISTA</w:t>
-      </w:r>
-      <w:r>
-        <w:rPr>
-          <w:rFonts w:ascii="Tahoma" w:hAnsi="Tahoma" w:cs="Tahoma"/>
-          <w:sz w:val="20"/>
-          <w:szCs w:val="20"/>
-        </w:rPr>
-        <w:t xml:space="preserve"> y se realizaran hasta 2</w:t>
-      </w:r>
-      <w:r>
-        <w:rPr>
-          <w:rFonts w:ascii="Tahoma" w:hAnsi="Tahoma" w:cs="Tahoma"/>
-          <w:sz w:val="20"/>
-          <w:szCs w:val="20"/>
-        </w:rPr>
-        <w:t xml:space="preserve"> Visitas de inspección, las visitas adicionales tendrán un costo </w:t>
-      </w:r>
-      <w:r>
-        <w:rPr>
-          <w:rFonts w:ascii="Tahoma" w:hAnsi="Tahoma" w:cs="Tahoma"/>
-          <w:sz w:val="20"/>
-          <w:szCs w:val="20"/>
-        </w:rPr>
-        <w:t xml:space="preserve">por día de </w:t>
-      </w:r>
-      <w:r>
-        <w:rPr>
-          <w:rFonts w:ascii="Tahoma" w:hAnsi="Tahoma" w:cs="Tahoma"/>
-          <w:sz w:val="20"/>
-          <w:szCs w:val="20"/>
-        </w:rPr>
-        <w:t>${adicional</w:t>
-      </w:r>
-      <w:r>
-        <w:rPr>
-          <w:rFonts w:ascii="Tahoma" w:hAnsi="Tahoma" w:cs="Tahoma"/>
-          <w:b/>
-          <w:sz w:val="20"/>
-          <w:szCs w:val="20"/>
-        </w:rPr>
-        <w:t>}</w:t>
+      <w:r>
+        <w:rPr>
+          <w:rFonts w:ascii="Tahoma" w:hAnsi="Tahoma" w:cs="Tahoma"/>
+          <w:sz w:val="20"/>
+          <w:szCs w:val="20"/>
+        </w:rPr>
+        <w:t xml:space="preserve"> Matricula profesional del constructor de la obra eléctrica. </w:t>
+      </w:r>
+      <w:r>
+        <w:rPr>
+          <w:rFonts w:ascii="Tahoma" w:hAnsi="Tahoma" w:cs="Tahoma"/>
+          <w:b/>
+          <w:sz w:val="20"/>
+          <w:szCs w:val="20"/>
+        </w:rPr>
+        <w:t>b).</w:t>
+      </w:r>
+      <w:r>
+        <w:rPr>
+          <w:rFonts w:ascii="Tahoma" w:hAnsi="Tahoma" w:cs="Tahoma"/>
+          <w:sz w:val="20"/>
+          <w:szCs w:val="20"/>
+        </w:rPr>
+        <w:t xml:space="preserve"> Matricula profesional del diseñador </w:t>
+      </w:r>
+      <w:r>
+        <w:rPr>
+          <w:rFonts w:ascii="Tahoma" w:hAnsi="Tahoma" w:cs="Tahoma"/>
+          <w:sz w:val="20"/>
+          <w:szCs w:val="20"/>
+        </w:rPr>
+        <w:t>de las instalaciones eléctricas</w:t>
+      </w:r>
+      <w:r>
+        <w:rPr>
+          <w:rFonts w:ascii="Tahoma" w:hAnsi="Tahoma" w:cs="Tahoma"/>
+          <w:sz w:val="20"/>
+          <w:szCs w:val="20"/>
+        </w:rPr>
+        <w:t xml:space="preserve"> </w:t>
+      </w:r>
+      <w:r>
+        <w:rPr>
+          <w:rFonts w:ascii="Tahoma" w:hAnsi="Tahoma" w:cs="Tahoma"/>
+          <w:b/>
+          <w:sz w:val="20"/>
+          <w:szCs w:val="20"/>
+        </w:rPr>
+        <w:t>c</w:t>
+      </w:r>
+      <w:r>
+        <w:rPr>
+          <w:rFonts w:ascii="Tahoma" w:hAnsi="Tahoma" w:cs="Tahoma"/>
+          <w:b/>
+          <w:sz w:val="20"/>
+          <w:szCs w:val="20"/>
+        </w:rPr>
+        <w:t>)</w:t>
+      </w:r>
+      <w:r>
+        <w:rPr>
+          <w:rFonts w:ascii="Tahoma" w:hAnsi="Tahoma" w:cs="Tahoma"/>
+          <w:b/>
+          <w:sz w:val="20"/>
+          <w:szCs w:val="20"/>
+        </w:rPr>
+        <w:t>.</w:t>
+      </w:r>
+      <w:r>
+        <w:rPr>
+          <w:rFonts w:ascii="Tahoma" w:hAnsi="Tahoma" w:cs="Tahoma"/>
+          <w:sz w:val="20"/>
+          <w:szCs w:val="20"/>
+        </w:rPr>
+        <w:t xml:space="preserve"> </w:t>
+      </w:r>
+      <w:r>
+        <w:rPr>
+          <w:rFonts w:ascii="Tahoma" w:hAnsi="Tahoma" w:cs="Tahoma"/>
+          <w:sz w:val="20"/>
+          <w:szCs w:val="20"/>
+        </w:rPr>
+        <w:t>Matricula profesional del interventor (si lo hay)</w:t>
+      </w:r>
+      <w:r>
+        <w:rPr>
+          <w:rFonts w:ascii="Tahoma" w:hAnsi="Tahoma" w:cs="Tahoma"/>
+          <w:sz w:val="20"/>
+          <w:szCs w:val="20"/>
+        </w:rPr>
+        <w:t xml:space="preserve"> </w:t>
+      </w:r>
+      <w:r>
+        <w:rPr>
+          <w:rFonts w:ascii="Tahoma" w:hAnsi="Tahoma" w:cs="Tahoma"/>
+          <w:b/>
+          <w:sz w:val="20"/>
+          <w:szCs w:val="20"/>
+        </w:rPr>
+        <w:t>d).</w:t>
+      </w:r>
+      <w:r>
+        <w:rPr>
+          <w:rFonts w:ascii="Tahoma" w:hAnsi="Tahoma" w:cs="Tahoma"/>
+          <w:sz w:val="20"/>
+          <w:szCs w:val="20"/>
+        </w:rPr>
+        <w:t xml:space="preserve"> </w:t>
+      </w:r>
+      <w:r>
+        <w:rPr>
+          <w:rFonts w:ascii="Tahoma" w:hAnsi="Tahoma" w:cs="Tahoma"/>
+          <w:sz w:val="20"/>
+          <w:szCs w:val="20"/>
+        </w:rPr>
+        <w:t>D</w:t>
+      </w:r>
+      <w:r>
+        <w:rPr>
+          <w:rFonts w:ascii="Tahoma" w:hAnsi="Tahoma" w:cs="Tahoma"/>
+          <w:sz w:val="20"/>
+          <w:szCs w:val="20"/>
+        </w:rPr>
+        <w:t>eclaración de cumplimiento del reglamento</w:t>
+      </w:r>
+      <w:r>
+        <w:rPr>
+          <w:rFonts w:ascii="Tahoma" w:hAnsi="Tahoma" w:cs="Tahoma"/>
+          <w:sz w:val="20"/>
+          <w:szCs w:val="20"/>
+        </w:rPr>
+        <w:t xml:space="preserve"> técnico de instalaciones eléctricas</w:t>
+      </w:r>
+      <w:r>
+        <w:rPr>
+          <w:rFonts w:ascii="Tahoma" w:hAnsi="Tahoma" w:cs="Tahoma"/>
+          <w:sz w:val="20"/>
+          <w:szCs w:val="20"/>
+        </w:rPr>
+        <w:t xml:space="preserve"> RETIE</w:t>
+      </w:r>
+      <w:r>
+        <w:rPr>
+          <w:rFonts w:ascii="Tahoma" w:hAnsi="Tahoma" w:cs="Tahoma"/>
+          <w:sz w:val="20"/>
+          <w:szCs w:val="20"/>
+        </w:rPr>
+        <w:t xml:space="preserve"> 2013</w:t>
+      </w:r>
+      <w:r>
+        <w:rPr>
+          <w:rFonts w:ascii="Tahoma" w:hAnsi="Tahoma" w:cs="Tahoma"/>
+          <w:sz w:val="20"/>
+          <w:szCs w:val="20"/>
+        </w:rPr>
+        <w:t xml:space="preserve"> </w:t>
+      </w:r>
+      <w:r>
+        <w:rPr>
+          <w:rFonts w:ascii="Tahoma" w:hAnsi="Tahoma" w:cs="Tahoma"/>
+          <w:sz w:val="20"/>
+          <w:szCs w:val="20"/>
+        </w:rPr>
+        <w:t>suscrita por el constructor</w:t>
       </w:r>
       <w:r>
         <w:rPr>
@@ -1136,16 +1458,1157 @@
           <w:sz w:val="20"/>
           <w:szCs w:val="20"/>
         </w:rPr>
-        <w:t>CLÁUSULA</w:t>
-      </w:r>
-      <w:r>
-        <w:rPr>
-          <w:rFonts w:ascii="Tahoma" w:hAnsi="Tahoma" w:cs="Tahoma"/>
-          <w:b/>
-          <w:sz w:val="20"/>
-          <w:szCs w:val="20"/>
-        </w:rPr>
-        <w:t xml:space="preserve"> SEGUNDA</w:t>
+        <w:t>e</w:t>
+      </w:r>
+      <w:r>
+        <w:rPr>
+          <w:rFonts w:ascii="Tahoma" w:hAnsi="Tahoma" w:cs="Tahoma"/>
+          <w:b/>
+          <w:sz w:val="20"/>
+          <w:szCs w:val="20"/>
+        </w:rPr>
+        <w:t>).</w:t>
+      </w:r>
+      <w:r>
+        <w:rPr>
+          <w:rFonts w:ascii="Tahoma" w:hAnsi="Tahoma" w:cs="Tahoma"/>
+          <w:sz w:val="20"/>
+          <w:szCs w:val="20"/>
+        </w:rPr>
+        <w:t xml:space="preserve">  </w:t>
+      </w:r>
+      <w:r>
+        <w:rPr>
+          <w:rFonts w:ascii="Tahoma" w:hAnsi="Tahoma" w:cs="Tahoma"/>
+          <w:sz w:val="20"/>
+          <w:szCs w:val="20"/>
+        </w:rPr>
+        <w:lastRenderedPageBreak/>
+        <w:t xml:space="preserve">Certificado </w:t>
+      </w:r>
+      <w:r>
+        <w:rPr>
+          <w:rFonts w:ascii="Tahoma" w:hAnsi="Tahoma" w:cs="Tahoma"/>
+          <w:sz w:val="20"/>
+          <w:szCs w:val="20"/>
+        </w:rPr>
+        <w:t xml:space="preserve">RETIE </w:t>
+      </w:r>
+      <w:r>
+        <w:rPr>
+          <w:rFonts w:ascii="Tahoma" w:hAnsi="Tahoma" w:cs="Tahoma"/>
+          <w:sz w:val="20"/>
+          <w:szCs w:val="20"/>
+        </w:rPr>
+        <w:t>de los productos utilizados en la cons</w:t>
+      </w:r>
+      <w:r>
+        <w:rPr>
+          <w:rFonts w:ascii="Tahoma" w:hAnsi="Tahoma" w:cs="Tahoma"/>
+          <w:sz w:val="20"/>
+          <w:szCs w:val="20"/>
+        </w:rPr>
+        <w:t xml:space="preserve">trucción de la obra eléctrica. </w:t>
+      </w:r>
+      <w:r>
+        <w:rPr>
+          <w:rFonts w:ascii="Tahoma" w:hAnsi="Tahoma" w:cs="Tahoma"/>
+          <w:b/>
+          <w:sz w:val="20"/>
+          <w:szCs w:val="20"/>
+        </w:rPr>
+        <w:t>f</w:t>
+      </w:r>
+      <w:r>
+        <w:rPr>
+          <w:rFonts w:ascii="Tahoma" w:hAnsi="Tahoma" w:cs="Tahoma"/>
+          <w:b/>
+          <w:sz w:val="20"/>
+          <w:szCs w:val="20"/>
+        </w:rPr>
+        <w:t>).</w:t>
+      </w:r>
+      <w:r>
+        <w:rPr>
+          <w:rFonts w:ascii="Tahoma" w:hAnsi="Tahoma" w:cs="Tahoma"/>
+          <w:sz w:val="20"/>
+          <w:szCs w:val="20"/>
+        </w:rPr>
+        <w:t xml:space="preserve"> Diseño eléctrico y memorias de cálculo. </w:t>
+      </w:r>
+      <w:r>
+        <w:rPr>
+          <w:rFonts w:ascii="Tahoma" w:hAnsi="Tahoma" w:cs="Tahoma"/>
+          <w:b/>
+          <w:sz w:val="20"/>
+          <w:szCs w:val="20"/>
+        </w:rPr>
+        <w:t>g</w:t>
+      </w:r>
+      <w:r>
+        <w:rPr>
+          <w:rFonts w:ascii="Tahoma" w:hAnsi="Tahoma" w:cs="Tahoma"/>
+          <w:b/>
+          <w:sz w:val="20"/>
+          <w:szCs w:val="20"/>
+        </w:rPr>
+        <w:t>).</w:t>
+      </w:r>
+      <w:r>
+        <w:rPr>
+          <w:rFonts w:ascii="Tahoma" w:hAnsi="Tahoma" w:cs="Tahoma"/>
+          <w:sz w:val="20"/>
+          <w:szCs w:val="20"/>
+        </w:rPr>
+        <w:t xml:space="preserve"> Demás documentos necesarios como requisitos exigidos </w:t>
+      </w:r>
+      <w:r>
+        <w:rPr>
+          <w:rFonts w:ascii="Tahoma" w:hAnsi="Tahoma" w:cs="Tahoma"/>
+          <w:sz w:val="20"/>
+          <w:szCs w:val="20"/>
+        </w:rPr>
+        <w:t>por el</w:t>
+      </w:r>
+      <w:r>
+        <w:rPr>
+          <w:rFonts w:ascii="Tahoma" w:hAnsi="Tahoma" w:cs="Tahoma"/>
+          <w:sz w:val="20"/>
+          <w:szCs w:val="20"/>
+        </w:rPr>
+        <w:t xml:space="preserve"> reglamento técnico </w:t>
+      </w:r>
+      <w:r>
+        <w:rPr>
+          <w:rFonts w:ascii="Tahoma" w:hAnsi="Tahoma" w:cs="Tahoma"/>
+          <w:sz w:val="20"/>
+          <w:szCs w:val="20"/>
+        </w:rPr>
+        <w:t>de instalaciones eléctricas RETIE 2013</w:t>
+      </w:r>
+      <w:r>
+        <w:rPr>
+          <w:rFonts w:ascii="Tahoma" w:hAnsi="Tahoma" w:cs="Tahoma"/>
+          <w:sz w:val="20"/>
+          <w:szCs w:val="20"/>
+        </w:rPr>
+        <w:t>.</w:t>
+      </w:r>
+      <w:r>
+        <w:rPr>
+          <w:rFonts w:ascii="Tahoma" w:hAnsi="Tahoma" w:cs="Tahoma"/>
+          <w:b/>
+          <w:sz w:val="20"/>
+          <w:szCs w:val="20"/>
+        </w:rPr>
+        <w:t xml:space="preserve"> CLÁUSULA TERCERA. DETALLES DE LA INSPECCION: </w:t>
+      </w:r>
+      <w:r>
+        <w:rPr>
+          <w:rFonts w:ascii="Tahoma" w:hAnsi="Tahoma" w:cs="Tahoma"/>
+          <w:b/>
+          <w:sz w:val="20"/>
+          <w:szCs w:val="20"/>
+        </w:rPr>
+        <w:t xml:space="preserve">a). </w:t>
+      </w:r>
+      <w:r>
+        <w:rPr>
+          <w:rFonts w:ascii="Tahoma" w:hAnsi="Tahoma" w:cs="Tahoma"/>
+          <w:sz w:val="20"/>
+          <w:szCs w:val="20"/>
+        </w:rPr>
+        <w:t xml:space="preserve">El </w:t>
+      </w:r>
+      <w:r>
+        <w:rPr>
+          <w:rFonts w:ascii="Tahoma" w:hAnsi="Tahoma" w:cs="Tahoma"/>
+          <w:sz w:val="20"/>
+          <w:szCs w:val="20"/>
+        </w:rPr>
+        <w:t>CONTRATISTA se obliga para con E</w:t>
+      </w:r>
+      <w:r>
+        <w:rPr>
+          <w:rFonts w:ascii="Tahoma" w:hAnsi="Tahoma" w:cs="Tahoma"/>
+          <w:sz w:val="20"/>
+          <w:szCs w:val="20"/>
+        </w:rPr>
+        <w:t xml:space="preserve">l CONTRATANTE </w:t>
+      </w:r>
+      <w:r>
+        <w:rPr>
+          <w:rFonts w:ascii="Tahoma" w:hAnsi="Tahoma" w:cs="Tahoma"/>
+          <w:sz w:val="20"/>
+          <w:szCs w:val="20"/>
+        </w:rPr>
+        <w:t>a</w:t>
+      </w:r>
+      <w:r>
+        <w:rPr>
+          <w:rFonts w:ascii="Tahoma" w:hAnsi="Tahoma" w:cs="Tahoma"/>
+          <w:sz w:val="20"/>
+          <w:szCs w:val="20"/>
+        </w:rPr>
+        <w:t xml:space="preserve"> realizar las medidas, pruebas y ensayos eléctricos mediante los cuales se pueda determinar la conformidad de la instalación </w:t>
+      </w:r>
+      <w:r>
+        <w:rPr>
+          <w:rFonts w:ascii="Tahoma" w:hAnsi="Tahoma" w:cs="Tahoma"/>
+          <w:sz w:val="20"/>
+          <w:szCs w:val="20"/>
+        </w:rPr>
+        <w:t>eléctrica</w:t>
+      </w:r>
+      <w:r>
+        <w:rPr>
+          <w:rFonts w:ascii="Tahoma" w:hAnsi="Tahoma" w:cs="Tahoma"/>
+          <w:sz w:val="20"/>
+          <w:szCs w:val="20"/>
+        </w:rPr>
+        <w:t xml:space="preserve"> bajo </w:t>
+      </w:r>
+      <w:r>
+        <w:rPr>
+          <w:rFonts w:ascii="Tahoma" w:hAnsi="Tahoma" w:cs="Tahoma"/>
+          <w:sz w:val="20"/>
+          <w:szCs w:val="20"/>
+        </w:rPr>
+        <w:t>inspección y realizar registros de los valores medidos y de actividades de inspección fundamentales para la decisión.</w:t>
+      </w:r>
+      <w:r>
+        <w:rPr>
+          <w:rFonts w:ascii="Tahoma" w:hAnsi="Tahoma" w:cs="Tahoma"/>
+          <w:sz w:val="20"/>
+          <w:szCs w:val="20"/>
+        </w:rPr>
+        <w:t xml:space="preserve"> </w:t>
+      </w:r>
+      <w:r>
+        <w:rPr>
+          <w:rFonts w:ascii="Tahoma" w:hAnsi="Tahoma" w:cs="Tahoma"/>
+          <w:b/>
+          <w:sz w:val="20"/>
+          <w:szCs w:val="20"/>
+        </w:rPr>
+        <w:t>b).</w:t>
+      </w:r>
+      <w:r>
+        <w:rPr>
+          <w:rFonts w:ascii="Tahoma" w:hAnsi="Tahoma" w:cs="Tahoma"/>
+          <w:sz w:val="20"/>
+          <w:szCs w:val="20"/>
+        </w:rPr>
+        <w:t xml:space="preserve"> El CONTRATANTE se obliga a entregar a</w:t>
+      </w:r>
+      <w:r>
+        <w:rPr>
+          <w:rFonts w:ascii="Tahoma" w:hAnsi="Tahoma" w:cs="Tahoma"/>
+          <w:sz w:val="20"/>
+          <w:szCs w:val="20"/>
+        </w:rPr>
+        <w:t xml:space="preserve"> E</w:t>
+      </w:r>
+      <w:r>
+        <w:rPr>
+          <w:rFonts w:ascii="Tahoma" w:hAnsi="Tahoma" w:cs="Tahoma"/>
+          <w:sz w:val="20"/>
+          <w:szCs w:val="20"/>
+        </w:rPr>
+        <w:t xml:space="preserve">l CONTRATISTA la documentación completa que le aplique al proceso y debe permitir el desarrollo y la </w:t>
+      </w:r>
+      <w:r>
+        <w:rPr>
+          <w:rFonts w:ascii="Tahoma" w:hAnsi="Tahoma" w:cs="Tahoma"/>
+          <w:sz w:val="20"/>
+          <w:szCs w:val="20"/>
+        </w:rPr>
+        <w:t>ejecución</w:t>
+      </w:r>
+      <w:r>
+        <w:rPr>
+          <w:rFonts w:ascii="Tahoma" w:hAnsi="Tahoma" w:cs="Tahoma"/>
+          <w:sz w:val="20"/>
+          <w:szCs w:val="20"/>
+        </w:rPr>
+        <w:t xml:space="preserve"> de las pruebas y las mediciones necesarias para la verificación de la conformidad de la instalación </w:t>
+      </w:r>
+      <w:r>
+        <w:rPr>
+          <w:rFonts w:ascii="Tahoma" w:hAnsi="Tahoma" w:cs="Tahoma"/>
+          <w:sz w:val="20"/>
+          <w:szCs w:val="20"/>
+        </w:rPr>
+        <w:t>eléctrica</w:t>
+      </w:r>
+      <w:r>
+        <w:rPr>
+          <w:rFonts w:ascii="Tahoma" w:hAnsi="Tahoma" w:cs="Tahoma"/>
+          <w:sz w:val="20"/>
+          <w:szCs w:val="20"/>
+        </w:rPr>
+        <w:t xml:space="preserve"> </w:t>
+      </w:r>
+      <w:r>
+        <w:rPr>
+          <w:rFonts w:ascii="Tahoma" w:hAnsi="Tahoma" w:cs="Tahoma"/>
+          <w:b/>
+          <w:sz w:val="20"/>
+          <w:szCs w:val="20"/>
+        </w:rPr>
+        <w:t>c).</w:t>
+      </w:r>
+      <w:r>
+        <w:rPr>
+          <w:rFonts w:ascii="Tahoma" w:hAnsi="Tahoma" w:cs="Tahoma"/>
+          <w:sz w:val="20"/>
+          <w:szCs w:val="20"/>
+        </w:rPr>
+        <w:t xml:space="preserve"> Si la instalación</w:t>
+      </w:r>
+      <w:r>
+        <w:rPr>
+          <w:rFonts w:ascii="Tahoma" w:hAnsi="Tahoma" w:cs="Tahoma"/>
+          <w:sz w:val="20"/>
+          <w:szCs w:val="20"/>
+        </w:rPr>
+        <w:t xml:space="preserve"> inspeccionada no es aprobada, E</w:t>
+      </w:r>
+      <w:r>
+        <w:rPr>
+          <w:rFonts w:ascii="Tahoma" w:hAnsi="Tahoma" w:cs="Tahoma"/>
+          <w:sz w:val="20"/>
+          <w:szCs w:val="20"/>
+        </w:rPr>
+        <w:t>l CONTRATISTA dejara por escrito en el Acta de Visita las No Conformidades en</w:t>
+      </w:r>
+      <w:r>
+        <w:rPr>
+          <w:rFonts w:ascii="Tahoma" w:hAnsi="Tahoma" w:cs="Tahoma"/>
+          <w:sz w:val="20"/>
+          <w:szCs w:val="20"/>
+        </w:rPr>
+        <w:t>contradas y se determinara con E</w:t>
+      </w:r>
+      <w:r>
+        <w:rPr>
+          <w:rFonts w:ascii="Tahoma" w:hAnsi="Tahoma" w:cs="Tahoma"/>
+          <w:sz w:val="20"/>
+          <w:szCs w:val="20"/>
+        </w:rPr>
+        <w:t>l CONTRATANTE la programación de la nueva visita de inspección para cerrar las No Conformidades de la instalación frente al reglamento</w:t>
+      </w:r>
+      <w:r>
+        <w:rPr>
+          <w:rFonts w:ascii="Tahoma" w:hAnsi="Tahoma" w:cs="Tahoma"/>
+          <w:sz w:val="20"/>
+          <w:szCs w:val="20"/>
+        </w:rPr>
+        <w:t>. En todo caso E</w:t>
+      </w:r>
+      <w:r>
+        <w:rPr>
+          <w:rFonts w:ascii="Tahoma" w:hAnsi="Tahoma" w:cs="Tahoma"/>
+          <w:sz w:val="20"/>
+          <w:szCs w:val="20"/>
+        </w:rPr>
+        <w:t xml:space="preserve">l CONTRATISTA debe cerrar la inspección emitiendo el dictamen de Aprobación o No Aprobación y </w:t>
+      </w:r>
+      <w:r>
+        <w:rPr>
+          <w:rFonts w:ascii="Tahoma" w:hAnsi="Tahoma" w:cs="Tahoma"/>
+          <w:sz w:val="20"/>
+          <w:szCs w:val="20"/>
+        </w:rPr>
+        <w:t>está</w:t>
+      </w:r>
+      <w:r>
+        <w:rPr>
+          <w:rFonts w:ascii="Tahoma" w:hAnsi="Tahoma" w:cs="Tahoma"/>
+          <w:sz w:val="20"/>
+          <w:szCs w:val="20"/>
+        </w:rPr>
+        <w:t xml:space="preserve"> en la obligación dentro de los diez días hábiles siguientes a la terminación del plazo dado para cerrar las No Conformidades de reportar a la SIC las razones de la No </w:t>
+      </w:r>
+      <w:r>
+        <w:rPr>
+          <w:rFonts w:ascii="Tahoma" w:hAnsi="Tahoma" w:cs="Tahoma"/>
+          <w:sz w:val="20"/>
+          <w:szCs w:val="20"/>
+        </w:rPr>
+        <w:t>Aprobación</w:t>
+      </w:r>
+      <w:r>
+        <w:rPr>
+          <w:rFonts w:ascii="Tahoma" w:hAnsi="Tahoma" w:cs="Tahoma"/>
+          <w:sz w:val="20"/>
+          <w:szCs w:val="20"/>
+        </w:rPr>
+        <w:t>, junto con el nombre del proyecto, dirección, nombre del constructor, responsables y fechas de inspección y si se tiene información que la instalación fue energizad</w:t>
+      </w:r>
+      <w:r>
+        <w:rPr>
+          <w:rFonts w:ascii="Tahoma" w:hAnsi="Tahoma" w:cs="Tahoma"/>
+          <w:sz w:val="20"/>
+          <w:szCs w:val="20"/>
+        </w:rPr>
+        <w:t xml:space="preserve">a deberá hacer mención del caso </w:t>
+      </w:r>
+      <w:r>
+        <w:rPr>
+          <w:rFonts w:ascii="Tahoma" w:hAnsi="Tahoma" w:cs="Tahoma"/>
+          <w:b/>
+          <w:sz w:val="20"/>
+          <w:szCs w:val="20"/>
+        </w:rPr>
+        <w:t>d).</w:t>
+      </w:r>
+      <w:r>
+        <w:rPr>
+          <w:rFonts w:ascii="Tahoma" w:hAnsi="Tahoma" w:cs="Tahoma"/>
+          <w:sz w:val="20"/>
+          <w:szCs w:val="20"/>
+        </w:rPr>
+        <w:t xml:space="preserve"> El CONTRATISTA guardara reserva sobre los procedimientos, planos, cartas, informes o cualquier otro documento o información calificada como confidencial y relacionada con la instalación a inspeccionar. No </w:t>
+      </w:r>
+      <w:proofErr w:type="gramStart"/>
+      <w:r>
+        <w:rPr>
+          <w:rFonts w:ascii="Tahoma" w:hAnsi="Tahoma" w:cs="Tahoma"/>
+          <w:sz w:val="20"/>
+          <w:szCs w:val="20"/>
+        </w:rPr>
+        <w:t>obstante</w:t>
+      </w:r>
+      <w:proofErr w:type="gramEnd"/>
+      <w:r>
+        <w:rPr>
+          <w:rFonts w:ascii="Tahoma" w:hAnsi="Tahoma" w:cs="Tahoma"/>
+          <w:sz w:val="20"/>
+          <w:szCs w:val="20"/>
+        </w:rPr>
+        <w:t xml:space="preserve"> en el evento de requerimiento por parte d</w:t>
+      </w:r>
+      <w:r>
+        <w:rPr>
+          <w:rFonts w:ascii="Tahoma" w:hAnsi="Tahoma" w:cs="Tahoma"/>
+          <w:sz w:val="20"/>
+          <w:szCs w:val="20"/>
+        </w:rPr>
+        <w:t>e autoridad judicial, la Superintendencia de Servicios Públicos o la de Industria y C</w:t>
+      </w:r>
+      <w:r>
+        <w:rPr>
+          <w:rFonts w:ascii="Tahoma" w:hAnsi="Tahoma" w:cs="Tahoma"/>
+          <w:sz w:val="20"/>
+          <w:szCs w:val="20"/>
+        </w:rPr>
+        <w:t>omercio se debe suministrar la información</w:t>
+      </w:r>
+      <w:r>
+        <w:rPr>
+          <w:rFonts w:ascii="Tahoma" w:hAnsi="Tahoma" w:cs="Tahoma"/>
+          <w:sz w:val="20"/>
+          <w:szCs w:val="20"/>
+        </w:rPr>
+        <w:t xml:space="preserve"> y será notificado E</w:t>
+      </w:r>
+      <w:r>
+        <w:rPr>
+          <w:rFonts w:ascii="Tahoma" w:hAnsi="Tahoma" w:cs="Tahoma"/>
+          <w:sz w:val="20"/>
+          <w:szCs w:val="20"/>
+        </w:rPr>
+        <w:t xml:space="preserve">l CONTRATANTE que información será proporcionada, salvo que </w:t>
+      </w:r>
+      <w:r>
+        <w:rPr>
+          <w:rFonts w:ascii="Tahoma" w:hAnsi="Tahoma" w:cs="Tahoma"/>
+          <w:sz w:val="20"/>
+          <w:szCs w:val="20"/>
+        </w:rPr>
+        <w:t>esté</w:t>
+      </w:r>
+      <w:r>
+        <w:rPr>
+          <w:rFonts w:ascii="Tahoma" w:hAnsi="Tahoma" w:cs="Tahoma"/>
+          <w:sz w:val="20"/>
+          <w:szCs w:val="20"/>
+        </w:rPr>
+        <w:t xml:space="preserve"> prohibido por la ley.</w:t>
+      </w:r>
+      <w:r>
+        <w:rPr>
+          <w:rFonts w:ascii="Tahoma" w:hAnsi="Tahoma" w:cs="Tahoma"/>
+          <w:sz w:val="20"/>
+          <w:szCs w:val="20"/>
+        </w:rPr>
+        <w:t xml:space="preserve"> </w:t>
+      </w:r>
+      <w:r>
+        <w:rPr>
+          <w:rFonts w:ascii="Tahoma" w:hAnsi="Tahoma" w:cs="Tahoma"/>
+          <w:b/>
+          <w:sz w:val="20"/>
+          <w:szCs w:val="20"/>
+        </w:rPr>
+        <w:t>e).</w:t>
+      </w:r>
+      <w:r>
+        <w:rPr>
+          <w:rFonts w:ascii="Tahoma" w:hAnsi="Tahoma" w:cs="Tahoma"/>
+          <w:b/>
+          <w:sz w:val="20"/>
+          <w:szCs w:val="20"/>
+        </w:rPr>
+        <w:t xml:space="preserve"> </w:t>
+      </w:r>
+      <w:r>
+        <w:rPr>
+          <w:rFonts w:ascii="Tahoma" w:hAnsi="Tahoma" w:cs="Tahoma"/>
+          <w:sz w:val="20"/>
+          <w:szCs w:val="20"/>
+        </w:rPr>
+        <w:t>El CONTRATISTA informara a</w:t>
+      </w:r>
+      <w:r>
+        <w:rPr>
+          <w:rFonts w:ascii="Tahoma" w:hAnsi="Tahoma" w:cs="Tahoma"/>
+          <w:sz w:val="20"/>
+          <w:szCs w:val="20"/>
+        </w:rPr>
+        <w:t xml:space="preserve"> E</w:t>
+      </w:r>
+      <w:r>
+        <w:rPr>
+          <w:rFonts w:ascii="Tahoma" w:hAnsi="Tahoma" w:cs="Tahoma"/>
+          <w:sz w:val="20"/>
+          <w:szCs w:val="20"/>
+        </w:rPr>
+        <w:t xml:space="preserve">l CONTRATANTE, con antelación, que información tiene intención de hacer </w:t>
+      </w:r>
+      <w:r>
+        <w:rPr>
+          <w:rFonts w:ascii="Tahoma" w:hAnsi="Tahoma" w:cs="Tahoma"/>
+          <w:sz w:val="20"/>
+          <w:szCs w:val="20"/>
+        </w:rPr>
+        <w:t>pública</w:t>
+      </w:r>
+      <w:r>
+        <w:rPr>
+          <w:rFonts w:ascii="Tahoma" w:hAnsi="Tahoma" w:cs="Tahoma"/>
+          <w:sz w:val="20"/>
+          <w:szCs w:val="20"/>
+        </w:rPr>
+        <w:t xml:space="preserve"> a e</w:t>
+      </w:r>
+      <w:r>
+        <w:rPr>
+          <w:rFonts w:ascii="Tahoma" w:hAnsi="Tahoma" w:cs="Tahoma"/>
+          <w:sz w:val="20"/>
+          <w:szCs w:val="20"/>
+        </w:rPr>
+        <w:t>xcepción de la información que E</w:t>
+      </w:r>
+      <w:r>
+        <w:rPr>
+          <w:rFonts w:ascii="Tahoma" w:hAnsi="Tahoma" w:cs="Tahoma"/>
+          <w:sz w:val="20"/>
+          <w:szCs w:val="20"/>
+        </w:rPr>
+        <w:t xml:space="preserve">l CONTRATANTE pone a disposición del </w:t>
+      </w:r>
+      <w:r>
+        <w:rPr>
+          <w:rFonts w:ascii="Tahoma" w:hAnsi="Tahoma" w:cs="Tahoma"/>
+          <w:sz w:val="20"/>
+          <w:szCs w:val="20"/>
+        </w:rPr>
+        <w:t>público</w:t>
+      </w:r>
+      <w:r>
+        <w:rPr>
+          <w:rFonts w:ascii="Tahoma" w:hAnsi="Tahoma" w:cs="Tahoma"/>
+          <w:sz w:val="20"/>
+          <w:szCs w:val="20"/>
+        </w:rPr>
+        <w:t xml:space="preserve">, o cuando </w:t>
+      </w:r>
+      <w:r>
+        <w:rPr>
+          <w:rFonts w:ascii="Tahoma" w:hAnsi="Tahoma" w:cs="Tahoma"/>
+          <w:sz w:val="20"/>
+          <w:szCs w:val="20"/>
+        </w:rPr>
+        <w:t>haya</w:t>
+      </w:r>
+      <w:r>
+        <w:rPr>
+          <w:rFonts w:ascii="Tahoma" w:hAnsi="Tahoma" w:cs="Tahoma"/>
+          <w:sz w:val="20"/>
+          <w:szCs w:val="20"/>
+        </w:rPr>
+        <w:t xml:space="preserve"> sido acordado entre las partes </w:t>
+      </w:r>
+      <w:r>
+        <w:rPr>
+          <w:rFonts w:ascii="Tahoma" w:hAnsi="Tahoma" w:cs="Tahoma"/>
+          <w:b/>
+          <w:sz w:val="20"/>
+          <w:szCs w:val="20"/>
+        </w:rPr>
+        <w:t>f).</w:t>
+      </w:r>
+      <w:r>
+        <w:rPr>
+          <w:rFonts w:ascii="Tahoma" w:hAnsi="Tahoma" w:cs="Tahoma"/>
+          <w:sz w:val="20"/>
+          <w:szCs w:val="20"/>
+        </w:rPr>
+        <w:t xml:space="preserve"> </w:t>
+      </w:r>
+      <w:r>
+        <w:rPr>
+          <w:rFonts w:ascii="Tahoma" w:hAnsi="Tahoma" w:cs="Tahoma"/>
+          <w:sz w:val="20"/>
+          <w:szCs w:val="20"/>
+        </w:rPr>
+        <w:t>Los dictáme</w:t>
+      </w:r>
+      <w:r>
+        <w:rPr>
+          <w:rFonts w:ascii="Tahoma" w:hAnsi="Tahoma" w:cs="Tahoma"/>
+          <w:sz w:val="20"/>
+          <w:szCs w:val="20"/>
+        </w:rPr>
+        <w:t>nes</w:t>
+      </w:r>
+      <w:r>
+        <w:rPr>
+          <w:rFonts w:ascii="Tahoma" w:hAnsi="Tahoma" w:cs="Tahoma"/>
+          <w:sz w:val="20"/>
+          <w:szCs w:val="20"/>
+        </w:rPr>
+        <w:t xml:space="preserve"> de inspección serán de </w:t>
+      </w:r>
+      <w:r>
+        <w:rPr>
+          <w:rFonts w:ascii="Tahoma" w:hAnsi="Tahoma" w:cs="Tahoma"/>
+          <w:sz w:val="20"/>
+          <w:szCs w:val="20"/>
+        </w:rPr>
+        <w:t>público</w:t>
+      </w:r>
+      <w:r>
+        <w:rPr>
+          <w:rFonts w:ascii="Tahoma" w:hAnsi="Tahoma" w:cs="Tahoma"/>
+          <w:sz w:val="20"/>
+          <w:szCs w:val="20"/>
+        </w:rPr>
+        <w:t xml:space="preserve"> conocimiento en la </w:t>
+      </w:r>
+      <w:r>
+        <w:rPr>
+          <w:rFonts w:ascii="Tahoma" w:hAnsi="Tahoma" w:cs="Tahoma"/>
+          <w:sz w:val="20"/>
+          <w:szCs w:val="20"/>
+        </w:rPr>
+        <w:t>página</w:t>
+      </w:r>
+      <w:r>
+        <w:rPr>
+          <w:rFonts w:ascii="Tahoma" w:hAnsi="Tahoma" w:cs="Tahoma"/>
+          <w:sz w:val="20"/>
+          <w:szCs w:val="20"/>
+        </w:rPr>
+        <w:t xml:space="preserve"> web www.</w:t>
+      </w:r>
+      <w:r>
+        <w:rPr>
+          <w:rFonts w:ascii="Tahoma" w:hAnsi="Tahoma" w:cs="Tahoma"/>
+          <w:sz w:val="20"/>
+          <w:szCs w:val="20"/>
+        </w:rPr>
+        <w:t>C</w:t>
+      </w:r>
+      <w:r>
+        <w:rPr>
+          <w:rFonts w:ascii="Tahoma" w:hAnsi="Tahoma" w:cs="Tahoma"/>
+          <w:sz w:val="20"/>
+          <w:szCs w:val="20"/>
+        </w:rPr>
+        <w:t>erticolsas.com. Adicionalmente E</w:t>
+      </w:r>
+      <w:r>
+        <w:rPr>
+          <w:rFonts w:ascii="Tahoma" w:hAnsi="Tahoma" w:cs="Tahoma"/>
+          <w:sz w:val="20"/>
+          <w:szCs w:val="20"/>
+        </w:rPr>
+        <w:t>l C</w:t>
+      </w:r>
+      <w:r>
+        <w:rPr>
+          <w:rFonts w:ascii="Tahoma" w:hAnsi="Tahoma" w:cs="Tahoma"/>
+          <w:sz w:val="20"/>
+          <w:szCs w:val="20"/>
+        </w:rPr>
+        <w:t>ONTRATISTA reportara los dictáme</w:t>
+      </w:r>
+      <w:r>
+        <w:rPr>
+          <w:rFonts w:ascii="Tahoma" w:hAnsi="Tahoma" w:cs="Tahoma"/>
+          <w:sz w:val="20"/>
+          <w:szCs w:val="20"/>
+        </w:rPr>
+        <w:t>nes</w:t>
+      </w:r>
+      <w:r>
+        <w:rPr>
+          <w:rFonts w:ascii="Tahoma" w:hAnsi="Tahoma" w:cs="Tahoma"/>
+          <w:sz w:val="20"/>
+          <w:szCs w:val="20"/>
+        </w:rPr>
+        <w:t xml:space="preserve"> de inspección a la base de datos centralizada coordinada por el MME o el ONAC en los formatos acordados</w:t>
+      </w:r>
+      <w:r>
+        <w:rPr>
+          <w:rFonts w:ascii="Tahoma" w:hAnsi="Tahoma" w:cs="Tahoma"/>
+          <w:sz w:val="20"/>
+          <w:szCs w:val="20"/>
+        </w:rPr>
+        <w:t xml:space="preserve"> </w:t>
+      </w:r>
+      <w:r>
+        <w:rPr>
+          <w:rFonts w:ascii="Tahoma" w:hAnsi="Tahoma" w:cs="Tahoma"/>
+          <w:b/>
+          <w:sz w:val="20"/>
+          <w:szCs w:val="20"/>
+        </w:rPr>
+        <w:t>g</w:t>
+      </w:r>
+      <w:r>
+        <w:rPr>
+          <w:rFonts w:ascii="Tahoma" w:hAnsi="Tahoma" w:cs="Tahoma"/>
+          <w:b/>
+          <w:sz w:val="20"/>
+          <w:szCs w:val="20"/>
+        </w:rPr>
+        <w:t xml:space="preserve">). </w:t>
+      </w:r>
+      <w:r>
+        <w:rPr>
+          <w:rFonts w:ascii="Tahoma" w:hAnsi="Tahoma" w:cs="Tahoma"/>
+          <w:sz w:val="20"/>
+          <w:szCs w:val="20"/>
+        </w:rPr>
+        <w:t xml:space="preserve">El </w:t>
+      </w:r>
+      <w:r>
+        <w:rPr>
+          <w:rFonts w:ascii="Tahoma" w:hAnsi="Tahoma" w:cs="Tahoma"/>
+          <w:sz w:val="20"/>
+          <w:szCs w:val="20"/>
+        </w:rPr>
+        <w:t>CONTRATANTE deberá dar a conocer a</w:t>
+      </w:r>
+      <w:r>
+        <w:rPr>
+          <w:rFonts w:ascii="Tahoma" w:hAnsi="Tahoma" w:cs="Tahoma"/>
+          <w:sz w:val="20"/>
+          <w:szCs w:val="20"/>
+        </w:rPr>
+        <w:t xml:space="preserve"> E</w:t>
+      </w:r>
+      <w:r>
+        <w:rPr>
+          <w:rFonts w:ascii="Tahoma" w:hAnsi="Tahoma" w:cs="Tahoma"/>
+          <w:sz w:val="20"/>
+          <w:szCs w:val="20"/>
+        </w:rPr>
+        <w:t xml:space="preserve">l CONTRATISTA antes de realizar la </w:t>
+      </w:r>
+      <w:r>
+        <w:rPr>
+          <w:rFonts w:ascii="Tahoma" w:hAnsi="Tahoma" w:cs="Tahoma"/>
+          <w:sz w:val="20"/>
+          <w:szCs w:val="20"/>
+        </w:rPr>
+        <w:t>inspección los</w:t>
+      </w:r>
+      <w:r>
+        <w:rPr>
+          <w:rFonts w:ascii="Tahoma" w:hAnsi="Tahoma" w:cs="Tahoma"/>
+          <w:sz w:val="20"/>
+          <w:szCs w:val="20"/>
+        </w:rPr>
+        <w:t xml:space="preserve"> riesgos a que </w:t>
+      </w:r>
+      <w:r>
+        <w:rPr>
+          <w:rFonts w:ascii="Tahoma" w:hAnsi="Tahoma" w:cs="Tahoma"/>
+          <w:sz w:val="20"/>
+          <w:szCs w:val="20"/>
+        </w:rPr>
+        <w:t>está</w:t>
+      </w:r>
+      <w:r>
+        <w:rPr>
+          <w:rFonts w:ascii="Tahoma" w:hAnsi="Tahoma" w:cs="Tahoma"/>
+          <w:sz w:val="20"/>
+          <w:szCs w:val="20"/>
+        </w:rPr>
+        <w:t xml:space="preserve"> expuesto y las medidas para mitigarlos</w:t>
+      </w:r>
+      <w:r>
+        <w:rPr>
+          <w:rFonts w:ascii="Tahoma" w:hAnsi="Tahoma" w:cs="Tahoma"/>
+          <w:sz w:val="20"/>
+          <w:szCs w:val="20"/>
+        </w:rPr>
+        <w:t xml:space="preserve"> </w:t>
+      </w:r>
+      <w:r>
+        <w:rPr>
+          <w:rFonts w:ascii="Tahoma" w:hAnsi="Tahoma" w:cs="Tahoma"/>
+          <w:b/>
+          <w:sz w:val="20"/>
+          <w:szCs w:val="20"/>
+        </w:rPr>
+        <w:t>h</w:t>
+      </w:r>
+      <w:r>
+        <w:rPr>
+          <w:rFonts w:ascii="Tahoma" w:hAnsi="Tahoma" w:cs="Tahoma"/>
+          <w:b/>
+          <w:sz w:val="20"/>
+          <w:szCs w:val="20"/>
+        </w:rPr>
+        <w:t>).</w:t>
+      </w:r>
+      <w:r>
+        <w:rPr>
+          <w:rFonts w:ascii="Tahoma" w:hAnsi="Tahoma" w:cs="Tahoma"/>
+          <w:sz w:val="20"/>
+          <w:szCs w:val="20"/>
+        </w:rPr>
+        <w:t xml:space="preserve"> El CONTRATISTA</w:t>
+      </w:r>
+      <w:r>
+        <w:rPr>
+          <w:rFonts w:ascii="Tahoma" w:hAnsi="Tahoma" w:cs="Tahoma"/>
+          <w:sz w:val="20"/>
+          <w:szCs w:val="20"/>
+        </w:rPr>
+        <w:t xml:space="preserve"> cuenta con la capacida</w:t>
+      </w:r>
+      <w:r>
+        <w:rPr>
+          <w:rFonts w:ascii="Tahoma" w:hAnsi="Tahoma" w:cs="Tahoma"/>
+          <w:sz w:val="20"/>
+          <w:szCs w:val="20"/>
+        </w:rPr>
+        <w:t xml:space="preserve">d </w:t>
+      </w:r>
+      <w:r>
+        <w:rPr>
+          <w:rFonts w:ascii="Tahoma" w:hAnsi="Tahoma" w:cs="Tahoma"/>
+          <w:sz w:val="20"/>
+          <w:szCs w:val="20"/>
+        </w:rPr>
+        <w:t>técnica para atender la inspección objeto del contrato</w:t>
+      </w:r>
+      <w:r>
+        <w:rPr>
+          <w:rFonts w:ascii="Tahoma" w:hAnsi="Tahoma" w:cs="Tahoma"/>
+          <w:sz w:val="20"/>
+          <w:szCs w:val="20"/>
+        </w:rPr>
+        <w:t xml:space="preserve"> </w:t>
+      </w:r>
+      <w:r>
+        <w:rPr>
+          <w:rFonts w:ascii="Tahoma" w:hAnsi="Tahoma" w:cs="Tahoma"/>
+          <w:b/>
+          <w:sz w:val="20"/>
+          <w:szCs w:val="20"/>
+        </w:rPr>
+        <w:t>i</w:t>
+      </w:r>
+      <w:r>
+        <w:rPr>
+          <w:rFonts w:ascii="Tahoma" w:hAnsi="Tahoma" w:cs="Tahoma"/>
+          <w:b/>
+          <w:sz w:val="20"/>
+          <w:szCs w:val="20"/>
+        </w:rPr>
+        <w:t xml:space="preserve">). </w:t>
+      </w:r>
+      <w:r>
+        <w:rPr>
+          <w:rFonts w:ascii="Tahoma" w:hAnsi="Tahoma" w:cs="Tahoma"/>
+          <w:sz w:val="20"/>
+          <w:szCs w:val="20"/>
+        </w:rPr>
+        <w:t>El CONTRATISTA mantiene procedimientos documentados e instalaciones apropiadas para evitar el deterioro o el daño de los ítems a inspeccionar, mientras están bajo su responsabilidad</w:t>
+      </w:r>
+      <w:r>
+        <w:rPr>
+          <w:rFonts w:ascii="Tahoma" w:hAnsi="Tahoma" w:cs="Tahoma"/>
+          <w:sz w:val="20"/>
+          <w:szCs w:val="20"/>
+        </w:rPr>
+        <w:t>.</w:t>
+      </w:r>
+      <w:r>
+        <w:rPr>
+          <w:rFonts w:ascii="Tahoma" w:hAnsi="Tahoma" w:cs="Tahoma"/>
+          <w:sz w:val="20"/>
+          <w:szCs w:val="20"/>
+        </w:rPr>
+        <w:t xml:space="preserve"> </w:t>
+      </w:r>
+      <w:r>
+        <w:rPr>
+          <w:rFonts w:ascii="Tahoma" w:hAnsi="Tahoma" w:cs="Tahoma"/>
+          <w:b/>
+          <w:sz w:val="20"/>
+          <w:szCs w:val="20"/>
+        </w:rPr>
+        <w:t xml:space="preserve">CLÁUSULA CUARTA. IMPARCIALIDAD E INDEPENDENCIA: </w:t>
+      </w:r>
+      <w:r>
+        <w:rPr>
+          <w:rFonts w:ascii="Tahoma" w:hAnsi="Tahoma" w:cs="Tahoma"/>
+          <w:b/>
+          <w:sz w:val="20"/>
+          <w:szCs w:val="20"/>
+        </w:rPr>
+        <w:t>a).</w:t>
+      </w:r>
+      <w:r>
+        <w:rPr>
+          <w:rFonts w:ascii="Tahoma" w:hAnsi="Tahoma" w:cs="Tahoma"/>
+          <w:sz w:val="20"/>
+          <w:szCs w:val="20"/>
+        </w:rPr>
+        <w:t xml:space="preserve"> </w:t>
+      </w:r>
+      <w:r>
+        <w:rPr>
+          <w:rFonts w:ascii="Tahoma" w:hAnsi="Tahoma" w:cs="Tahoma"/>
+          <w:sz w:val="20"/>
+          <w:szCs w:val="20"/>
+        </w:rPr>
+        <w:t xml:space="preserve">El CONTRATISTA será el </w:t>
+      </w:r>
+      <w:r>
+        <w:rPr>
+          <w:rFonts w:ascii="Tahoma" w:hAnsi="Tahoma" w:cs="Tahoma"/>
+          <w:sz w:val="20"/>
+          <w:szCs w:val="20"/>
+        </w:rPr>
+        <w:t>responsable de la i</w:t>
+      </w:r>
+      <w:r>
+        <w:rPr>
+          <w:rFonts w:ascii="Tahoma" w:hAnsi="Tahoma" w:cs="Tahoma"/>
+          <w:sz w:val="20"/>
+          <w:szCs w:val="20"/>
+        </w:rPr>
+        <w:t>mparcialidad de sus actividades de inspección</w:t>
+      </w:r>
+      <w:r>
+        <w:rPr>
+          <w:rFonts w:ascii="Tahoma" w:hAnsi="Tahoma" w:cs="Tahoma"/>
+          <w:sz w:val="20"/>
+          <w:szCs w:val="20"/>
+        </w:rPr>
+        <w:t>;</w:t>
+      </w:r>
+      <w:r>
+        <w:rPr>
+          <w:rFonts w:ascii="Tahoma" w:hAnsi="Tahoma" w:cs="Tahoma"/>
+          <w:sz w:val="20"/>
+          <w:szCs w:val="20"/>
+        </w:rPr>
+        <w:t xml:space="preserve"> </w:t>
+      </w:r>
+      <w:r>
+        <w:rPr>
+          <w:rFonts w:ascii="Tahoma" w:hAnsi="Tahoma" w:cs="Tahoma"/>
+          <w:sz w:val="20"/>
+          <w:szCs w:val="20"/>
+        </w:rPr>
+        <w:t>P</w:t>
+      </w:r>
+      <w:r>
+        <w:rPr>
+          <w:rFonts w:ascii="Tahoma" w:hAnsi="Tahoma" w:cs="Tahoma"/>
+          <w:sz w:val="20"/>
+          <w:szCs w:val="20"/>
+        </w:rPr>
+        <w:t>ara ello cuenta con una política de independencia, imparcialidad e i</w:t>
+      </w:r>
+      <w:r>
+        <w:rPr>
+          <w:rFonts w:ascii="Tahoma" w:hAnsi="Tahoma" w:cs="Tahoma"/>
+          <w:sz w:val="20"/>
+          <w:szCs w:val="20"/>
+        </w:rPr>
+        <w:t>ntegrid</w:t>
+      </w:r>
+      <w:r>
+        <w:rPr>
+          <w:rFonts w:ascii="Tahoma" w:hAnsi="Tahoma" w:cs="Tahoma"/>
+          <w:sz w:val="20"/>
+          <w:szCs w:val="20"/>
+        </w:rPr>
+        <w:t>ad y una Matriz de Riesgo a la i</w:t>
+      </w:r>
+      <w:r>
+        <w:rPr>
+          <w:rFonts w:ascii="Tahoma" w:hAnsi="Tahoma" w:cs="Tahoma"/>
+          <w:sz w:val="20"/>
+          <w:szCs w:val="20"/>
+        </w:rPr>
+        <w:t>mparcialidad en las actividades de inspección</w:t>
+      </w:r>
+      <w:r>
+        <w:rPr>
+          <w:rFonts w:ascii="Tahoma" w:hAnsi="Tahoma" w:cs="Tahoma"/>
+          <w:sz w:val="20"/>
+          <w:szCs w:val="20"/>
+        </w:rPr>
+        <w:t xml:space="preserve"> para no permitir que presiones comerciales, financieras o de otra índole comprometan la imparcialidad. </w:t>
+      </w:r>
+      <w:r>
+        <w:rPr>
+          <w:rFonts w:ascii="Tahoma" w:hAnsi="Tahoma" w:cs="Tahoma"/>
+          <w:b/>
+          <w:sz w:val="20"/>
+          <w:szCs w:val="20"/>
+        </w:rPr>
+        <w:t>b</w:t>
+      </w:r>
+      <w:r>
+        <w:rPr>
+          <w:rFonts w:ascii="Tahoma" w:hAnsi="Tahoma" w:cs="Tahoma"/>
+          <w:b/>
+          <w:sz w:val="20"/>
+          <w:szCs w:val="20"/>
+        </w:rPr>
+        <w:t>).</w:t>
+      </w:r>
+      <w:r>
+        <w:rPr>
+          <w:rFonts w:ascii="Tahoma" w:hAnsi="Tahoma" w:cs="Tahoma"/>
+          <w:sz w:val="20"/>
+          <w:szCs w:val="20"/>
+        </w:rPr>
+        <w:t xml:space="preserve"> EL CONTRATISTA cuenta con una alta dirección comprometida con la imparcialidad.</w:t>
+      </w:r>
+      <w:r>
+        <w:rPr>
+          <w:rFonts w:ascii="Tahoma" w:hAnsi="Tahoma" w:cs="Tahoma"/>
+          <w:sz w:val="20"/>
+          <w:szCs w:val="20"/>
+        </w:rPr>
+        <w:t xml:space="preserve"> </w:t>
+      </w:r>
+      <w:r>
+        <w:rPr>
+          <w:rFonts w:ascii="Tahoma" w:hAnsi="Tahoma" w:cs="Tahoma"/>
+          <w:b/>
+          <w:sz w:val="20"/>
+          <w:szCs w:val="20"/>
+        </w:rPr>
+        <w:t xml:space="preserve">CLÁUSULA QUINTA. INSTALACIONES Y EQUIPOS: </w:t>
+      </w:r>
+      <w:r>
+        <w:rPr>
+          <w:rFonts w:ascii="Tahoma" w:hAnsi="Tahoma" w:cs="Tahoma"/>
+          <w:sz w:val="20"/>
+          <w:szCs w:val="20"/>
+        </w:rPr>
+        <w:t xml:space="preserve">El CONTRATISTA dispone de: </w:t>
+      </w:r>
+      <w:r>
+        <w:rPr>
+          <w:rFonts w:ascii="Tahoma" w:hAnsi="Tahoma" w:cs="Tahoma"/>
+          <w:b/>
+          <w:sz w:val="20"/>
+          <w:szCs w:val="20"/>
+        </w:rPr>
+        <w:t>a).</w:t>
+      </w:r>
+      <w:r>
+        <w:rPr>
+          <w:rFonts w:ascii="Tahoma" w:hAnsi="Tahoma" w:cs="Tahoma"/>
+          <w:sz w:val="20"/>
+          <w:szCs w:val="20"/>
+        </w:rPr>
+        <w:t xml:space="preserve"> Instalaciones y equipos adecuados y suficientes para realizar todas las actividades asociadas con la inspección de manera competente y segura </w:t>
+      </w:r>
+      <w:r>
+        <w:rPr>
+          <w:rFonts w:ascii="Tahoma" w:hAnsi="Tahoma" w:cs="Tahoma"/>
+          <w:b/>
+          <w:sz w:val="20"/>
+          <w:szCs w:val="20"/>
+        </w:rPr>
+        <w:t xml:space="preserve">b). </w:t>
+      </w:r>
+      <w:r>
+        <w:rPr>
+          <w:rFonts w:ascii="Tahoma" w:hAnsi="Tahoma" w:cs="Tahoma"/>
+          <w:sz w:val="20"/>
+          <w:szCs w:val="20"/>
+        </w:rPr>
+        <w:t xml:space="preserve">El CONTRATISTA dispone de un programa general de calibración de los equipos y </w:t>
+      </w:r>
+      <w:r>
+        <w:rPr>
+          <w:rFonts w:ascii="Tahoma" w:hAnsi="Tahoma" w:cs="Tahoma"/>
+          <w:sz w:val="20"/>
+          <w:szCs w:val="20"/>
+        </w:rPr>
+        <w:t>está</w:t>
+      </w:r>
+      <w:r>
+        <w:rPr>
+          <w:rFonts w:ascii="Tahoma" w:hAnsi="Tahoma" w:cs="Tahoma"/>
+          <w:sz w:val="20"/>
+          <w:szCs w:val="20"/>
+        </w:rPr>
+        <w:t xml:space="preserve"> diseñado para asegurar siempre que sea posible que las mediciones efectuadas sean trazables a patrones nacionales o internacionales de medición, si están </w:t>
+      </w:r>
+      <w:r>
+        <w:rPr>
+          <w:rFonts w:ascii="Tahoma" w:hAnsi="Tahoma" w:cs="Tahoma"/>
+          <w:sz w:val="20"/>
+          <w:szCs w:val="20"/>
+        </w:rPr>
+        <w:t xml:space="preserve">disponibles </w:t>
+      </w:r>
+      <w:r>
+        <w:rPr>
+          <w:rFonts w:ascii="Tahoma" w:hAnsi="Tahoma" w:cs="Tahoma"/>
+          <w:b/>
+          <w:sz w:val="20"/>
+          <w:szCs w:val="20"/>
+        </w:rPr>
+        <w:t>c).</w:t>
+      </w:r>
+      <w:r>
+        <w:rPr>
+          <w:rFonts w:ascii="Tahoma" w:hAnsi="Tahoma" w:cs="Tahoma"/>
+          <w:sz w:val="20"/>
+          <w:szCs w:val="20"/>
+        </w:rPr>
+        <w:t xml:space="preserve"> El CONTRATISTA establece e implementa procedimientos para proteger la integridad y seguridad de los datos</w:t>
       </w:r>
       <w:r>
         <w:rPr>
@@ -1162,191 +2625,15 @@
           <w:sz w:val="20"/>
           <w:szCs w:val="20"/>
         </w:rPr>
-        <w:t>DOCUMENTOS NECESARIOS PARA LA INSPECCIÓN</w:t>
-      </w:r>
-      <w:r>
-        <w:rPr>
-          <w:rFonts w:ascii="Tahoma" w:hAnsi="Tahoma" w:cs="Tahoma"/>
-          <w:b/>
-          <w:sz w:val="20"/>
-          <w:szCs w:val="20"/>
-        </w:rPr>
-        <w:t xml:space="preserve">: </w:t>
-      </w:r>
-      <w:r>
-        <w:rPr>
-          <w:rFonts w:ascii="Tahoma" w:hAnsi="Tahoma" w:cs="Tahoma"/>
-          <w:sz w:val="20"/>
-          <w:szCs w:val="20"/>
-        </w:rPr>
-        <w:t xml:space="preserve">El CONTRATANTE se compromete a entregar los siguientes </w:t>
-      </w:r>
-      <w:r>
-        <w:rPr>
-          <w:rFonts w:ascii="Tahoma" w:hAnsi="Tahoma" w:cs="Tahoma"/>
-          <w:sz w:val="20"/>
-          <w:szCs w:val="20"/>
-        </w:rPr>
-        <w:t>d</w:t>
-      </w:r>
-      <w:r>
-        <w:rPr>
-          <w:rFonts w:ascii="Tahoma" w:hAnsi="Tahoma" w:cs="Tahoma"/>
-          <w:sz w:val="20"/>
-          <w:szCs w:val="20"/>
-        </w:rPr>
-        <w:t>ocumentos</w:t>
-      </w:r>
-      <w:r>
-        <w:rPr>
-          <w:rFonts w:ascii="Tahoma" w:hAnsi="Tahoma" w:cs="Tahoma"/>
-          <w:sz w:val="20"/>
-          <w:szCs w:val="20"/>
-        </w:rPr>
-        <w:t xml:space="preserve">: </w:t>
-      </w:r>
-      <w:r>
-        <w:rPr>
-          <w:rFonts w:ascii="Tahoma" w:hAnsi="Tahoma" w:cs="Tahoma"/>
-          <w:b/>
-          <w:sz w:val="20"/>
-          <w:szCs w:val="20"/>
-        </w:rPr>
-        <w:t>a)</w:t>
-      </w:r>
-      <w:r>
-        <w:rPr>
-          <w:rFonts w:ascii="Tahoma" w:hAnsi="Tahoma" w:cs="Tahoma"/>
-          <w:b/>
-          <w:sz w:val="20"/>
-          <w:szCs w:val="20"/>
-        </w:rPr>
-        <w:t>.</w:t>
-      </w:r>
-      <w:r>
-        <w:rPr>
-          <w:rFonts w:ascii="Tahoma" w:hAnsi="Tahoma" w:cs="Tahoma"/>
-          <w:sz w:val="20"/>
-          <w:szCs w:val="20"/>
-        </w:rPr>
-        <w:t xml:space="preserve"> Matricula profesional del constructor de la obra eléctrica. </w:t>
-      </w:r>
-      <w:r>
-        <w:rPr>
-          <w:rFonts w:ascii="Tahoma" w:hAnsi="Tahoma" w:cs="Tahoma"/>
-          <w:b/>
-          <w:sz w:val="20"/>
-          <w:szCs w:val="20"/>
-        </w:rPr>
-        <w:t>b).</w:t>
-      </w:r>
-      <w:r>
-        <w:rPr>
-          <w:rFonts w:ascii="Tahoma" w:hAnsi="Tahoma" w:cs="Tahoma"/>
-          <w:sz w:val="20"/>
-          <w:szCs w:val="20"/>
-        </w:rPr>
-        <w:t xml:space="preserve"> Matricula profesional del diseñador </w:t>
-      </w:r>
-      <w:r>
-        <w:rPr>
-          <w:rFonts w:ascii="Tahoma" w:hAnsi="Tahoma" w:cs="Tahoma"/>
-          <w:sz w:val="20"/>
-          <w:szCs w:val="20"/>
-        </w:rPr>
-        <w:t>de las instalaciones eléctricas</w:t>
-      </w:r>
-      <w:r>
-        <w:rPr>
-          <w:rFonts w:ascii="Tahoma" w:hAnsi="Tahoma" w:cs="Tahoma"/>
-          <w:sz w:val="20"/>
-          <w:szCs w:val="20"/>
-        </w:rPr>
-        <w:t xml:space="preserve"> </w:t>
-      </w:r>
-      <w:r>
-        <w:rPr>
-          <w:rFonts w:ascii="Tahoma" w:hAnsi="Tahoma" w:cs="Tahoma"/>
-          <w:b/>
-          <w:sz w:val="20"/>
-          <w:szCs w:val="20"/>
-        </w:rPr>
-        <w:t>c</w:t>
-      </w:r>
-      <w:r>
-        <w:rPr>
-          <w:rFonts w:ascii="Tahoma" w:hAnsi="Tahoma" w:cs="Tahoma"/>
-          <w:b/>
-          <w:sz w:val="20"/>
-          <w:szCs w:val="20"/>
-        </w:rPr>
-        <w:t>)</w:t>
-      </w:r>
-      <w:r>
-        <w:rPr>
-          <w:rFonts w:ascii="Tahoma" w:hAnsi="Tahoma" w:cs="Tahoma"/>
-          <w:b/>
-          <w:sz w:val="20"/>
-          <w:szCs w:val="20"/>
-        </w:rPr>
-        <w:t>.</w:t>
-      </w:r>
-      <w:r>
-        <w:rPr>
-          <w:rFonts w:ascii="Tahoma" w:hAnsi="Tahoma" w:cs="Tahoma"/>
-          <w:sz w:val="20"/>
-          <w:szCs w:val="20"/>
-        </w:rPr>
-        <w:t xml:space="preserve"> </w:t>
-      </w:r>
-      <w:r>
-        <w:rPr>
-          <w:rFonts w:ascii="Tahoma" w:hAnsi="Tahoma" w:cs="Tahoma"/>
-          <w:sz w:val="20"/>
-          <w:szCs w:val="20"/>
-        </w:rPr>
-        <w:t>Matricula profesional del interventor (si lo hay)</w:t>
-      </w:r>
-      <w:r>
-        <w:rPr>
-          <w:rFonts w:ascii="Tahoma" w:hAnsi="Tahoma" w:cs="Tahoma"/>
-          <w:sz w:val="20"/>
-          <w:szCs w:val="20"/>
-        </w:rPr>
-        <w:t xml:space="preserve"> </w:t>
-      </w:r>
-      <w:r>
-        <w:rPr>
-          <w:rFonts w:ascii="Tahoma" w:hAnsi="Tahoma" w:cs="Tahoma"/>
-          <w:b/>
-          <w:sz w:val="20"/>
-          <w:szCs w:val="20"/>
-        </w:rPr>
-        <w:t>d).</w:t>
-      </w:r>
-      <w:r>
-        <w:rPr>
-          <w:rFonts w:ascii="Tahoma" w:hAnsi="Tahoma" w:cs="Tahoma"/>
-          <w:sz w:val="20"/>
-          <w:szCs w:val="20"/>
-        </w:rPr>
-        <w:t xml:space="preserve"> </w:t>
-      </w:r>
-      <w:r>
-        <w:rPr>
-          <w:rFonts w:ascii="Tahoma" w:hAnsi="Tahoma" w:cs="Tahoma"/>
-          <w:sz w:val="20"/>
-          <w:szCs w:val="20"/>
-        </w:rPr>
-        <w:t>D</w:t>
-      </w:r>
-      <w:r>
-        <w:rPr>
-          <w:rFonts w:ascii="Tahoma" w:hAnsi="Tahoma" w:cs="Tahoma"/>
-          <w:sz w:val="20"/>
-          <w:szCs w:val="20"/>
-        </w:rPr>
-        <w:t xml:space="preserve">eclaración de </w:t>
+        <w:t>CLAUSULA SEXTA. SUBCONTRATACION:</w:t>
+      </w:r>
+      <w:r>
+        <w:rPr>
+          <w:rFonts w:ascii="Tahoma" w:hAnsi="Tahoma" w:cs="Tahoma"/>
+          <w:sz w:val="20"/>
+          <w:szCs w:val="20"/>
+        </w:rPr>
+        <w:t xml:space="preserve"> </w:t>
       </w:r>
       <w:r>
         <w:rPr>
@@ -1355,1221 +2642,7 @@
           <w:szCs w:val="20"/>
         </w:rPr>
         <w:lastRenderedPageBreak/>
-        <w:t>cumplimiento del reglamento</w:t>
-      </w:r>
-      <w:r>
-        <w:rPr>
-          <w:rFonts w:ascii="Tahoma" w:hAnsi="Tahoma" w:cs="Tahoma"/>
-          <w:sz w:val="20"/>
-          <w:szCs w:val="20"/>
-        </w:rPr>
-        <w:t xml:space="preserve"> técnico de instalaciones eléctricas</w:t>
-      </w:r>
-      <w:r>
-        <w:rPr>
-          <w:rFonts w:ascii="Tahoma" w:hAnsi="Tahoma" w:cs="Tahoma"/>
-          <w:sz w:val="20"/>
-          <w:szCs w:val="20"/>
-        </w:rPr>
-        <w:t xml:space="preserve"> RETIE</w:t>
-      </w:r>
-      <w:r>
-        <w:rPr>
-          <w:rFonts w:ascii="Tahoma" w:hAnsi="Tahoma" w:cs="Tahoma"/>
-          <w:sz w:val="20"/>
-          <w:szCs w:val="20"/>
-        </w:rPr>
-        <w:t xml:space="preserve"> 2013</w:t>
-      </w:r>
-      <w:r>
-        <w:rPr>
-          <w:rFonts w:ascii="Tahoma" w:hAnsi="Tahoma" w:cs="Tahoma"/>
-          <w:sz w:val="20"/>
-          <w:szCs w:val="20"/>
-        </w:rPr>
-        <w:t xml:space="preserve"> </w:t>
-      </w:r>
-      <w:r>
-        <w:rPr>
-          <w:rFonts w:ascii="Tahoma" w:hAnsi="Tahoma" w:cs="Tahoma"/>
-          <w:sz w:val="20"/>
-          <w:szCs w:val="20"/>
-        </w:rPr>
-        <w:t>suscrita por el constructor</w:t>
-      </w:r>
-      <w:r>
-        <w:rPr>
-          <w:rFonts w:ascii="Tahoma" w:hAnsi="Tahoma" w:cs="Tahoma"/>
-          <w:sz w:val="20"/>
-          <w:szCs w:val="20"/>
-        </w:rPr>
-        <w:t xml:space="preserve">. </w:t>
-      </w:r>
-      <w:r>
-        <w:rPr>
-          <w:rFonts w:ascii="Tahoma" w:hAnsi="Tahoma" w:cs="Tahoma"/>
-          <w:b/>
-          <w:sz w:val="20"/>
-          <w:szCs w:val="20"/>
-        </w:rPr>
-        <w:t>e</w:t>
-      </w:r>
-      <w:r>
-        <w:rPr>
-          <w:rFonts w:ascii="Tahoma" w:hAnsi="Tahoma" w:cs="Tahoma"/>
-          <w:b/>
-          <w:sz w:val="20"/>
-          <w:szCs w:val="20"/>
-        </w:rPr>
-        <w:t>).</w:t>
-      </w:r>
-      <w:r>
-        <w:rPr>
-          <w:rFonts w:ascii="Tahoma" w:hAnsi="Tahoma" w:cs="Tahoma"/>
-          <w:sz w:val="20"/>
-          <w:szCs w:val="20"/>
-        </w:rPr>
-        <w:t xml:space="preserve">  Certificado </w:t>
-      </w:r>
-      <w:r>
-        <w:rPr>
-          <w:rFonts w:ascii="Tahoma" w:hAnsi="Tahoma" w:cs="Tahoma"/>
-          <w:sz w:val="20"/>
-          <w:szCs w:val="20"/>
-        </w:rPr>
-        <w:t xml:space="preserve">RETIE </w:t>
-      </w:r>
-      <w:r>
-        <w:rPr>
-          <w:rFonts w:ascii="Tahoma" w:hAnsi="Tahoma" w:cs="Tahoma"/>
-          <w:sz w:val="20"/>
-          <w:szCs w:val="20"/>
-        </w:rPr>
-        <w:t>de los productos utilizados en la cons</w:t>
-      </w:r>
-      <w:r>
-        <w:rPr>
-          <w:rFonts w:ascii="Tahoma" w:hAnsi="Tahoma" w:cs="Tahoma"/>
-          <w:sz w:val="20"/>
-          <w:szCs w:val="20"/>
-        </w:rPr>
-        <w:t xml:space="preserve">trucción de la obra eléctrica. </w:t>
-      </w:r>
-      <w:r>
-        <w:rPr>
-          <w:rFonts w:ascii="Tahoma" w:hAnsi="Tahoma" w:cs="Tahoma"/>
-          <w:b/>
-          <w:sz w:val="20"/>
-          <w:szCs w:val="20"/>
-        </w:rPr>
-        <w:t>f</w:t>
-      </w:r>
-      <w:r>
-        <w:rPr>
-          <w:rFonts w:ascii="Tahoma" w:hAnsi="Tahoma" w:cs="Tahoma"/>
-          <w:b/>
-          <w:sz w:val="20"/>
-          <w:szCs w:val="20"/>
-        </w:rPr>
-        <w:t>).</w:t>
-      </w:r>
-      <w:r>
-        <w:rPr>
-          <w:rFonts w:ascii="Tahoma" w:hAnsi="Tahoma" w:cs="Tahoma"/>
-          <w:sz w:val="20"/>
-          <w:szCs w:val="20"/>
-        </w:rPr>
-        <w:t xml:space="preserve"> Diseño eléctrico y memorias de cálculo. </w:t>
-      </w:r>
-      <w:r>
-        <w:rPr>
-          <w:rFonts w:ascii="Tahoma" w:hAnsi="Tahoma" w:cs="Tahoma"/>
-          <w:b/>
-          <w:sz w:val="20"/>
-          <w:szCs w:val="20"/>
-        </w:rPr>
-        <w:t>g</w:t>
-      </w:r>
-      <w:r>
-        <w:rPr>
-          <w:rFonts w:ascii="Tahoma" w:hAnsi="Tahoma" w:cs="Tahoma"/>
-          <w:b/>
-          <w:sz w:val="20"/>
-          <w:szCs w:val="20"/>
-        </w:rPr>
-        <w:t>).</w:t>
-      </w:r>
-      <w:r>
-        <w:rPr>
-          <w:rFonts w:ascii="Tahoma" w:hAnsi="Tahoma" w:cs="Tahoma"/>
-          <w:sz w:val="20"/>
-          <w:szCs w:val="20"/>
-        </w:rPr>
-        <w:t xml:space="preserve"> Demás documentos necesarios como requisitos exigidos </w:t>
-      </w:r>
-      <w:r>
-        <w:rPr>
-          <w:rFonts w:ascii="Tahoma" w:hAnsi="Tahoma" w:cs="Tahoma"/>
-          <w:sz w:val="20"/>
-          <w:szCs w:val="20"/>
-        </w:rPr>
-        <w:t>por el</w:t>
-      </w:r>
-      <w:r>
-        <w:rPr>
-          <w:rFonts w:ascii="Tahoma" w:hAnsi="Tahoma" w:cs="Tahoma"/>
-          <w:sz w:val="20"/>
-          <w:szCs w:val="20"/>
-        </w:rPr>
-        <w:t xml:space="preserve"> reglamento técnico </w:t>
-      </w:r>
-      <w:r>
-        <w:rPr>
-          <w:rFonts w:ascii="Tahoma" w:hAnsi="Tahoma" w:cs="Tahoma"/>
-          <w:sz w:val="20"/>
-          <w:szCs w:val="20"/>
-        </w:rPr>
-        <w:t>de instalaciones eléctricas RETIE 2013</w:t>
-      </w:r>
-      <w:r>
-        <w:rPr>
-          <w:rFonts w:ascii="Tahoma" w:hAnsi="Tahoma" w:cs="Tahoma"/>
-          <w:sz w:val="20"/>
-          <w:szCs w:val="20"/>
-        </w:rPr>
-        <w:t>.</w:t>
-      </w:r>
-      <w:r>
-        <w:rPr>
-          <w:rFonts w:ascii="Tahoma" w:hAnsi="Tahoma" w:cs="Tahoma"/>
-          <w:b/>
-          <w:sz w:val="20"/>
-          <w:szCs w:val="20"/>
-        </w:rPr>
-        <w:t xml:space="preserve"> CLÁUSULA TERCERA. DETALLES DE LA INSPECCION: </w:t>
-      </w:r>
-      <w:r>
-        <w:rPr>
-          <w:rFonts w:ascii="Tahoma" w:hAnsi="Tahoma" w:cs="Tahoma"/>
-          <w:b/>
-          <w:sz w:val="20"/>
-          <w:szCs w:val="20"/>
-        </w:rPr>
-        <w:t xml:space="preserve">a). </w:t>
-      </w:r>
-      <w:r>
-        <w:rPr>
-          <w:rFonts w:ascii="Tahoma" w:hAnsi="Tahoma" w:cs="Tahoma"/>
-          <w:sz w:val="20"/>
-          <w:szCs w:val="20"/>
-        </w:rPr>
-        <w:t xml:space="preserve">El </w:t>
-      </w:r>
-      <w:r>
-        <w:rPr>
-          <w:rFonts w:ascii="Tahoma" w:hAnsi="Tahoma" w:cs="Tahoma"/>
-          <w:sz w:val="20"/>
-          <w:szCs w:val="20"/>
-        </w:rPr>
-        <w:t>CONTRATISTA se obliga para con E</w:t>
-      </w:r>
-      <w:r>
-        <w:rPr>
-          <w:rFonts w:ascii="Tahoma" w:hAnsi="Tahoma" w:cs="Tahoma"/>
-          <w:sz w:val="20"/>
-          <w:szCs w:val="20"/>
-        </w:rPr>
-        <w:t xml:space="preserve">l CONTRATANTE </w:t>
-      </w:r>
-      <w:r>
-        <w:rPr>
-          <w:rFonts w:ascii="Tahoma" w:hAnsi="Tahoma" w:cs="Tahoma"/>
-          <w:sz w:val="20"/>
-          <w:szCs w:val="20"/>
-        </w:rPr>
-        <w:t>a</w:t>
-      </w:r>
-      <w:r>
-        <w:rPr>
-          <w:rFonts w:ascii="Tahoma" w:hAnsi="Tahoma" w:cs="Tahoma"/>
-          <w:sz w:val="20"/>
-          <w:szCs w:val="20"/>
-        </w:rPr>
-        <w:t xml:space="preserve"> realizar las medidas, pruebas y ensayos eléctricos mediante los cuales se pueda determinar la conformidad de la instalación </w:t>
-      </w:r>
-      <w:r>
-        <w:rPr>
-          <w:rFonts w:ascii="Tahoma" w:hAnsi="Tahoma" w:cs="Tahoma"/>
-          <w:sz w:val="20"/>
-          <w:szCs w:val="20"/>
-        </w:rPr>
-        <w:t>eléctrica</w:t>
-      </w:r>
-      <w:r>
-        <w:rPr>
-          <w:rFonts w:ascii="Tahoma" w:hAnsi="Tahoma" w:cs="Tahoma"/>
-          <w:sz w:val="20"/>
-          <w:szCs w:val="20"/>
-        </w:rPr>
-        <w:t xml:space="preserve"> bajo </w:t>
-      </w:r>
-      <w:r>
-        <w:rPr>
-          <w:rFonts w:ascii="Tahoma" w:hAnsi="Tahoma" w:cs="Tahoma"/>
-          <w:sz w:val="20"/>
-          <w:szCs w:val="20"/>
-        </w:rPr>
-        <w:t>inspección y realizar registros de los valores medidos y de actividades de inspección fundamentales para la decisión.</w:t>
-      </w:r>
-      <w:r>
-        <w:rPr>
-          <w:rFonts w:ascii="Tahoma" w:hAnsi="Tahoma" w:cs="Tahoma"/>
-          <w:sz w:val="20"/>
-          <w:szCs w:val="20"/>
-        </w:rPr>
-        <w:t xml:space="preserve"> </w:t>
-      </w:r>
-      <w:r>
-        <w:rPr>
-          <w:rFonts w:ascii="Tahoma" w:hAnsi="Tahoma" w:cs="Tahoma"/>
-          <w:b/>
-          <w:sz w:val="20"/>
-          <w:szCs w:val="20"/>
-        </w:rPr>
-        <w:t>b).</w:t>
-      </w:r>
-      <w:r>
-        <w:rPr>
-          <w:rFonts w:ascii="Tahoma" w:hAnsi="Tahoma" w:cs="Tahoma"/>
-          <w:sz w:val="20"/>
-          <w:szCs w:val="20"/>
-        </w:rPr>
-        <w:t xml:space="preserve"> El CONTRATANTE se obliga a entregar a</w:t>
-      </w:r>
-      <w:r>
-        <w:rPr>
-          <w:rFonts w:ascii="Tahoma" w:hAnsi="Tahoma" w:cs="Tahoma"/>
-          <w:sz w:val="20"/>
-          <w:szCs w:val="20"/>
-        </w:rPr>
-        <w:t xml:space="preserve"> E</w:t>
-      </w:r>
-      <w:r>
-        <w:rPr>
-          <w:rFonts w:ascii="Tahoma" w:hAnsi="Tahoma" w:cs="Tahoma"/>
-          <w:sz w:val="20"/>
-          <w:szCs w:val="20"/>
-        </w:rPr>
-        <w:t xml:space="preserve">l CONTRATISTA la documentación completa que le aplique al proceso y debe permitir el desarrollo y la </w:t>
-      </w:r>
-      <w:r>
-        <w:rPr>
-          <w:rFonts w:ascii="Tahoma" w:hAnsi="Tahoma" w:cs="Tahoma"/>
-          <w:sz w:val="20"/>
-          <w:szCs w:val="20"/>
-        </w:rPr>
-        <w:t>ejecución</w:t>
-      </w:r>
-      <w:r>
-        <w:rPr>
-          <w:rFonts w:ascii="Tahoma" w:hAnsi="Tahoma" w:cs="Tahoma"/>
-          <w:sz w:val="20"/>
-          <w:szCs w:val="20"/>
-        </w:rPr>
-        <w:t xml:space="preserve"> de las pruebas y las mediciones necesarias para la verificación de la conformidad de la instalación </w:t>
-      </w:r>
-      <w:r>
-        <w:rPr>
-          <w:rFonts w:ascii="Tahoma" w:hAnsi="Tahoma" w:cs="Tahoma"/>
-          <w:sz w:val="20"/>
-          <w:szCs w:val="20"/>
-        </w:rPr>
-        <w:t>eléctrica</w:t>
-      </w:r>
-      <w:r>
-        <w:rPr>
-          <w:rFonts w:ascii="Tahoma" w:hAnsi="Tahoma" w:cs="Tahoma"/>
-          <w:sz w:val="20"/>
-          <w:szCs w:val="20"/>
-        </w:rPr>
-        <w:t xml:space="preserve"> </w:t>
-      </w:r>
-      <w:r>
-        <w:rPr>
-          <w:rFonts w:ascii="Tahoma" w:hAnsi="Tahoma" w:cs="Tahoma"/>
-          <w:b/>
-          <w:sz w:val="20"/>
-          <w:szCs w:val="20"/>
-        </w:rPr>
-        <w:t>c).</w:t>
-      </w:r>
-      <w:r>
-        <w:rPr>
-          <w:rFonts w:ascii="Tahoma" w:hAnsi="Tahoma" w:cs="Tahoma"/>
-          <w:sz w:val="20"/>
-          <w:szCs w:val="20"/>
-        </w:rPr>
-        <w:t xml:space="preserve"> Si la instalación</w:t>
-      </w:r>
-      <w:r>
-        <w:rPr>
-          <w:rFonts w:ascii="Tahoma" w:hAnsi="Tahoma" w:cs="Tahoma"/>
-          <w:sz w:val="20"/>
-          <w:szCs w:val="20"/>
-        </w:rPr>
-        <w:t xml:space="preserve"> inspeccionada no es aprobada, E</w:t>
-      </w:r>
-      <w:r>
-        <w:rPr>
-          <w:rFonts w:ascii="Tahoma" w:hAnsi="Tahoma" w:cs="Tahoma"/>
-          <w:sz w:val="20"/>
-          <w:szCs w:val="20"/>
-        </w:rPr>
-        <w:t>l CONTRATISTA dejara por escrito en el Acta de Visita las No Conformidades en</w:t>
-      </w:r>
-      <w:r>
-        <w:rPr>
-          <w:rFonts w:ascii="Tahoma" w:hAnsi="Tahoma" w:cs="Tahoma"/>
-          <w:sz w:val="20"/>
-          <w:szCs w:val="20"/>
-        </w:rPr>
-        <w:t>contradas y se determinara con E</w:t>
-      </w:r>
-      <w:r>
-        <w:rPr>
-          <w:rFonts w:ascii="Tahoma" w:hAnsi="Tahoma" w:cs="Tahoma"/>
-          <w:sz w:val="20"/>
-          <w:szCs w:val="20"/>
-        </w:rPr>
-        <w:t>l CONTRATANTE la programación de la nueva visita de inspección para cerrar las No Conformidades de la instalación frente al reglamento</w:t>
-      </w:r>
-      <w:r>
-        <w:rPr>
-          <w:rFonts w:ascii="Tahoma" w:hAnsi="Tahoma" w:cs="Tahoma"/>
-          <w:sz w:val="20"/>
-          <w:szCs w:val="20"/>
-        </w:rPr>
-        <w:t>. En todo caso E</w:t>
-      </w:r>
-      <w:r>
-        <w:rPr>
-          <w:rFonts w:ascii="Tahoma" w:hAnsi="Tahoma" w:cs="Tahoma"/>
-          <w:sz w:val="20"/>
-          <w:szCs w:val="20"/>
-        </w:rPr>
-        <w:t xml:space="preserve">l CONTRATISTA debe cerrar la inspección emitiendo el dictamen de Aprobación o No Aprobación y </w:t>
-      </w:r>
-      <w:r>
-        <w:rPr>
-          <w:rFonts w:ascii="Tahoma" w:hAnsi="Tahoma" w:cs="Tahoma"/>
-          <w:sz w:val="20"/>
-          <w:szCs w:val="20"/>
-        </w:rPr>
-        <w:t>está</w:t>
-      </w:r>
-      <w:r>
-        <w:rPr>
-          <w:rFonts w:ascii="Tahoma" w:hAnsi="Tahoma" w:cs="Tahoma"/>
-          <w:sz w:val="20"/>
-          <w:szCs w:val="20"/>
-        </w:rPr>
-        <w:t xml:space="preserve"> en la obligación dentro de los diez días hábiles siguientes a la terminación del plazo dado para cerrar las No Conformidades de reportar a la SIC las razones de la No </w:t>
-      </w:r>
-      <w:r>
-        <w:rPr>
-          <w:rFonts w:ascii="Tahoma" w:hAnsi="Tahoma" w:cs="Tahoma"/>
-          <w:sz w:val="20"/>
-          <w:szCs w:val="20"/>
-        </w:rPr>
-        <w:t>Aprobación</w:t>
-      </w:r>
-      <w:r>
-        <w:rPr>
-          <w:rFonts w:ascii="Tahoma" w:hAnsi="Tahoma" w:cs="Tahoma"/>
-          <w:sz w:val="20"/>
-          <w:szCs w:val="20"/>
-        </w:rPr>
-        <w:t>, junto con el nombre del proyecto, dirección, nombre del constructor, responsables y fechas de inspección y si se tiene información que la instalación fue energizad</w:t>
-      </w:r>
-      <w:r>
-        <w:rPr>
-          <w:rFonts w:ascii="Tahoma" w:hAnsi="Tahoma" w:cs="Tahoma"/>
-          <w:sz w:val="20"/>
-          <w:szCs w:val="20"/>
-        </w:rPr>
-        <w:t xml:space="preserve">a deberá hacer mención del caso </w:t>
-      </w:r>
-      <w:r>
-        <w:rPr>
-          <w:rFonts w:ascii="Tahoma" w:hAnsi="Tahoma" w:cs="Tahoma"/>
-          <w:b/>
-          <w:sz w:val="20"/>
-          <w:szCs w:val="20"/>
-        </w:rPr>
-        <w:t>d).</w:t>
-      </w:r>
-      <w:r>
-        <w:rPr>
-          <w:rFonts w:ascii="Tahoma" w:hAnsi="Tahoma" w:cs="Tahoma"/>
-          <w:sz w:val="20"/>
-          <w:szCs w:val="20"/>
-        </w:rPr>
-        <w:t xml:space="preserve"> El CONTRATISTA guardara reserva sobre los procedimientos, planos, cartas, informes o cualquier otro documento o información calificada como confidencial y relacionada con la instalación a inspeccionar. No obstante en el evento de requerimiento por parte d</w:t>
-      </w:r>
-      <w:r>
-        <w:rPr>
-          <w:rFonts w:ascii="Tahoma" w:hAnsi="Tahoma" w:cs="Tahoma"/>
-          <w:sz w:val="20"/>
-          <w:szCs w:val="20"/>
-        </w:rPr>
-        <w:t>e autoridad judicial, la Superintendencia de Servicios Públicos o la de Industria y C</w:t>
-      </w:r>
-      <w:r>
-        <w:rPr>
-          <w:rFonts w:ascii="Tahoma" w:hAnsi="Tahoma" w:cs="Tahoma"/>
-          <w:sz w:val="20"/>
-          <w:szCs w:val="20"/>
-        </w:rPr>
-        <w:t>omercio se debe suministrar la información</w:t>
-      </w:r>
-      <w:r>
-        <w:rPr>
-          <w:rFonts w:ascii="Tahoma" w:hAnsi="Tahoma" w:cs="Tahoma"/>
-          <w:sz w:val="20"/>
-          <w:szCs w:val="20"/>
-        </w:rPr>
-        <w:t xml:space="preserve"> y será notificado E</w:t>
-      </w:r>
-      <w:r>
-        <w:rPr>
-          <w:rFonts w:ascii="Tahoma" w:hAnsi="Tahoma" w:cs="Tahoma"/>
-          <w:sz w:val="20"/>
-          <w:szCs w:val="20"/>
-        </w:rPr>
-        <w:t xml:space="preserve">l CONTRATANTE que información será proporcionada, salvo que </w:t>
-      </w:r>
-      <w:r>
-        <w:rPr>
-          <w:rFonts w:ascii="Tahoma" w:hAnsi="Tahoma" w:cs="Tahoma"/>
-          <w:sz w:val="20"/>
-          <w:szCs w:val="20"/>
-        </w:rPr>
-        <w:t>esté</w:t>
-      </w:r>
-      <w:r>
-        <w:rPr>
-          <w:rFonts w:ascii="Tahoma" w:hAnsi="Tahoma" w:cs="Tahoma"/>
-          <w:sz w:val="20"/>
-          <w:szCs w:val="20"/>
-        </w:rPr>
-        <w:t xml:space="preserve"> prohibido por la ley.</w:t>
-      </w:r>
-      <w:r>
-        <w:rPr>
-          <w:rFonts w:ascii="Tahoma" w:hAnsi="Tahoma" w:cs="Tahoma"/>
-          <w:sz w:val="20"/>
-          <w:szCs w:val="20"/>
-        </w:rPr>
-        <w:t xml:space="preserve"> </w:t>
-      </w:r>
-      <w:r>
-        <w:rPr>
-          <w:rFonts w:ascii="Tahoma" w:hAnsi="Tahoma" w:cs="Tahoma"/>
-          <w:b/>
-          <w:sz w:val="20"/>
-          <w:szCs w:val="20"/>
-        </w:rPr>
-        <w:t>e).</w:t>
-      </w:r>
-      <w:r>
-        <w:rPr>
-          <w:rFonts w:ascii="Tahoma" w:hAnsi="Tahoma" w:cs="Tahoma"/>
-          <w:b/>
-          <w:sz w:val="20"/>
-          <w:szCs w:val="20"/>
-        </w:rPr>
-        <w:t xml:space="preserve"> </w:t>
-      </w:r>
-      <w:r>
-        <w:rPr>
-          <w:rFonts w:ascii="Tahoma" w:hAnsi="Tahoma" w:cs="Tahoma"/>
-          <w:sz w:val="20"/>
-          <w:szCs w:val="20"/>
-        </w:rPr>
-        <w:t>El CONTRATISTA informara a</w:t>
-      </w:r>
-      <w:r>
-        <w:rPr>
-          <w:rFonts w:ascii="Tahoma" w:hAnsi="Tahoma" w:cs="Tahoma"/>
-          <w:sz w:val="20"/>
-          <w:szCs w:val="20"/>
-        </w:rPr>
-        <w:t xml:space="preserve"> E</w:t>
-      </w:r>
-      <w:r>
-        <w:rPr>
-          <w:rFonts w:ascii="Tahoma" w:hAnsi="Tahoma" w:cs="Tahoma"/>
-          <w:sz w:val="20"/>
-          <w:szCs w:val="20"/>
-        </w:rPr>
-        <w:t xml:space="preserve">l CONTRATANTE, con antelación, que información tiene intención de hacer </w:t>
-      </w:r>
-      <w:r>
-        <w:rPr>
-          <w:rFonts w:ascii="Tahoma" w:hAnsi="Tahoma" w:cs="Tahoma"/>
-          <w:sz w:val="20"/>
-          <w:szCs w:val="20"/>
-        </w:rPr>
-        <w:t>pública</w:t>
-      </w:r>
-      <w:r>
-        <w:rPr>
-          <w:rFonts w:ascii="Tahoma" w:hAnsi="Tahoma" w:cs="Tahoma"/>
-          <w:sz w:val="20"/>
-          <w:szCs w:val="20"/>
-        </w:rPr>
-        <w:t xml:space="preserve"> a e</w:t>
-      </w:r>
-      <w:r>
-        <w:rPr>
-          <w:rFonts w:ascii="Tahoma" w:hAnsi="Tahoma" w:cs="Tahoma"/>
-          <w:sz w:val="20"/>
-          <w:szCs w:val="20"/>
-        </w:rPr>
-        <w:t>xcepción de la información que E</w:t>
-      </w:r>
-      <w:r>
-        <w:rPr>
-          <w:rFonts w:ascii="Tahoma" w:hAnsi="Tahoma" w:cs="Tahoma"/>
-          <w:sz w:val="20"/>
-          <w:szCs w:val="20"/>
-        </w:rPr>
-        <w:t xml:space="preserve">l CONTRATANTE pone a disposición del </w:t>
-      </w:r>
-      <w:r>
-        <w:rPr>
-          <w:rFonts w:ascii="Tahoma" w:hAnsi="Tahoma" w:cs="Tahoma"/>
-          <w:sz w:val="20"/>
-          <w:szCs w:val="20"/>
-        </w:rPr>
-        <w:t>público</w:t>
-      </w:r>
-      <w:r>
-        <w:rPr>
-          <w:rFonts w:ascii="Tahoma" w:hAnsi="Tahoma" w:cs="Tahoma"/>
-          <w:sz w:val="20"/>
-          <w:szCs w:val="20"/>
-        </w:rPr>
-        <w:t xml:space="preserve">, o cuando </w:t>
-      </w:r>
-      <w:r>
-        <w:rPr>
-          <w:rFonts w:ascii="Tahoma" w:hAnsi="Tahoma" w:cs="Tahoma"/>
-          <w:sz w:val="20"/>
-          <w:szCs w:val="20"/>
-        </w:rPr>
-        <w:t>haya</w:t>
-      </w:r>
-      <w:r>
-        <w:rPr>
-          <w:rFonts w:ascii="Tahoma" w:hAnsi="Tahoma" w:cs="Tahoma"/>
-          <w:sz w:val="20"/>
-          <w:szCs w:val="20"/>
-        </w:rPr>
-        <w:t xml:space="preserve"> sido acordado entre las partes </w:t>
-      </w:r>
-      <w:r>
-        <w:rPr>
-          <w:rFonts w:ascii="Tahoma" w:hAnsi="Tahoma" w:cs="Tahoma"/>
-          <w:b/>
-          <w:sz w:val="20"/>
-          <w:szCs w:val="20"/>
-        </w:rPr>
-        <w:t>f).</w:t>
-      </w:r>
-      <w:r>
-        <w:rPr>
-          <w:rFonts w:ascii="Tahoma" w:hAnsi="Tahoma" w:cs="Tahoma"/>
-          <w:sz w:val="20"/>
-          <w:szCs w:val="20"/>
-        </w:rPr>
-        <w:t xml:space="preserve"> </w:t>
-      </w:r>
-      <w:r>
-        <w:rPr>
-          <w:rFonts w:ascii="Tahoma" w:hAnsi="Tahoma" w:cs="Tahoma"/>
-          <w:sz w:val="20"/>
-          <w:szCs w:val="20"/>
-        </w:rPr>
-        <w:t>Los dictáme</w:t>
-      </w:r>
-      <w:r>
-        <w:rPr>
-          <w:rFonts w:ascii="Tahoma" w:hAnsi="Tahoma" w:cs="Tahoma"/>
-          <w:sz w:val="20"/>
-          <w:szCs w:val="20"/>
-        </w:rPr>
-        <w:t>nes</w:t>
-      </w:r>
-      <w:r>
-        <w:rPr>
-          <w:rFonts w:ascii="Tahoma" w:hAnsi="Tahoma" w:cs="Tahoma"/>
-          <w:sz w:val="20"/>
-          <w:szCs w:val="20"/>
-        </w:rPr>
-        <w:t xml:space="preserve"> de inspección serán de </w:t>
-      </w:r>
-      <w:r>
-        <w:rPr>
-          <w:rFonts w:ascii="Tahoma" w:hAnsi="Tahoma" w:cs="Tahoma"/>
-          <w:sz w:val="20"/>
-          <w:szCs w:val="20"/>
-        </w:rPr>
-        <w:t>público</w:t>
-      </w:r>
-      <w:r>
-        <w:rPr>
-          <w:rFonts w:ascii="Tahoma" w:hAnsi="Tahoma" w:cs="Tahoma"/>
-          <w:sz w:val="20"/>
-          <w:szCs w:val="20"/>
-        </w:rPr>
-        <w:t xml:space="preserve"> conocimiento en la </w:t>
-      </w:r>
-      <w:r>
-        <w:rPr>
-          <w:rFonts w:ascii="Tahoma" w:hAnsi="Tahoma" w:cs="Tahoma"/>
-          <w:sz w:val="20"/>
-          <w:szCs w:val="20"/>
-        </w:rPr>
-        <w:t>página</w:t>
-      </w:r>
-      <w:r>
-        <w:rPr>
-          <w:rFonts w:ascii="Tahoma" w:hAnsi="Tahoma" w:cs="Tahoma"/>
-          <w:sz w:val="20"/>
-          <w:szCs w:val="20"/>
-        </w:rPr>
-        <w:t xml:space="preserve"> web www.</w:t>
-      </w:r>
-      <w:r>
-        <w:rPr>
-          <w:rFonts w:ascii="Tahoma" w:hAnsi="Tahoma" w:cs="Tahoma"/>
-          <w:sz w:val="20"/>
-          <w:szCs w:val="20"/>
-        </w:rPr>
-        <w:t>C</w:t>
-      </w:r>
-      <w:r>
-        <w:rPr>
-          <w:rFonts w:ascii="Tahoma" w:hAnsi="Tahoma" w:cs="Tahoma"/>
-          <w:sz w:val="20"/>
-          <w:szCs w:val="20"/>
-        </w:rPr>
-        <w:t>erticolsas.com. Adicionalmente E</w:t>
-      </w:r>
-      <w:r>
-        <w:rPr>
-          <w:rFonts w:ascii="Tahoma" w:hAnsi="Tahoma" w:cs="Tahoma"/>
-          <w:sz w:val="20"/>
-          <w:szCs w:val="20"/>
-        </w:rPr>
-        <w:t>l C</w:t>
-      </w:r>
-      <w:r>
-        <w:rPr>
-          <w:rFonts w:ascii="Tahoma" w:hAnsi="Tahoma" w:cs="Tahoma"/>
-          <w:sz w:val="20"/>
-          <w:szCs w:val="20"/>
-        </w:rPr>
-        <w:t>ONTRATISTA reportara los dictáme</w:t>
-      </w:r>
-      <w:r>
-        <w:rPr>
-          <w:rFonts w:ascii="Tahoma" w:hAnsi="Tahoma" w:cs="Tahoma"/>
-          <w:sz w:val="20"/>
-          <w:szCs w:val="20"/>
-        </w:rPr>
-        <w:t>nes</w:t>
-      </w:r>
-      <w:r>
-        <w:rPr>
-          <w:rFonts w:ascii="Tahoma" w:hAnsi="Tahoma" w:cs="Tahoma"/>
-          <w:sz w:val="20"/>
-          <w:szCs w:val="20"/>
-        </w:rPr>
-        <w:t xml:space="preserve"> de inspección a la base de datos centralizada coordinada por el MME o el ONAC en los formatos acordados</w:t>
-      </w:r>
-      <w:r>
-        <w:rPr>
-          <w:rFonts w:ascii="Tahoma" w:hAnsi="Tahoma" w:cs="Tahoma"/>
-          <w:sz w:val="20"/>
-          <w:szCs w:val="20"/>
-        </w:rPr>
-        <w:t xml:space="preserve"> </w:t>
-      </w:r>
-      <w:r>
-        <w:rPr>
-          <w:rFonts w:ascii="Tahoma" w:hAnsi="Tahoma" w:cs="Tahoma"/>
-          <w:b/>
-          <w:sz w:val="20"/>
-          <w:szCs w:val="20"/>
-        </w:rPr>
-        <w:t>g</w:t>
-      </w:r>
-      <w:r>
-        <w:rPr>
-          <w:rFonts w:ascii="Tahoma" w:hAnsi="Tahoma" w:cs="Tahoma"/>
-          <w:b/>
-          <w:sz w:val="20"/>
-          <w:szCs w:val="20"/>
-        </w:rPr>
-        <w:t xml:space="preserve">). </w:t>
-      </w:r>
-      <w:r>
-        <w:rPr>
-          <w:rFonts w:ascii="Tahoma" w:hAnsi="Tahoma" w:cs="Tahoma"/>
-          <w:sz w:val="20"/>
-          <w:szCs w:val="20"/>
-        </w:rPr>
-        <w:t xml:space="preserve">El </w:t>
-      </w:r>
-      <w:r>
-        <w:rPr>
-          <w:rFonts w:ascii="Tahoma" w:hAnsi="Tahoma" w:cs="Tahoma"/>
-          <w:sz w:val="20"/>
-          <w:szCs w:val="20"/>
-        </w:rPr>
-        <w:t>CONTRATANTE deberá dar a conocer a</w:t>
-      </w:r>
-      <w:r>
-        <w:rPr>
-          <w:rFonts w:ascii="Tahoma" w:hAnsi="Tahoma" w:cs="Tahoma"/>
-          <w:sz w:val="20"/>
-          <w:szCs w:val="20"/>
-        </w:rPr>
-        <w:t xml:space="preserve"> E</w:t>
-      </w:r>
-      <w:r>
-        <w:rPr>
-          <w:rFonts w:ascii="Tahoma" w:hAnsi="Tahoma" w:cs="Tahoma"/>
-          <w:sz w:val="20"/>
-          <w:szCs w:val="20"/>
-        </w:rPr>
-        <w:t xml:space="preserve">l CONTRATISTA antes de realizar la </w:t>
-      </w:r>
-      <w:r>
-        <w:rPr>
-          <w:rFonts w:ascii="Tahoma" w:hAnsi="Tahoma" w:cs="Tahoma"/>
-          <w:sz w:val="20"/>
-          <w:szCs w:val="20"/>
-        </w:rPr>
-        <w:t>inspección los</w:t>
-      </w:r>
-      <w:r>
-        <w:rPr>
-          <w:rFonts w:ascii="Tahoma" w:hAnsi="Tahoma" w:cs="Tahoma"/>
-          <w:sz w:val="20"/>
-          <w:szCs w:val="20"/>
-        </w:rPr>
-        <w:t xml:space="preserve"> riesgos a que </w:t>
-      </w:r>
-      <w:r>
-        <w:rPr>
-          <w:rFonts w:ascii="Tahoma" w:hAnsi="Tahoma" w:cs="Tahoma"/>
-          <w:sz w:val="20"/>
-          <w:szCs w:val="20"/>
-        </w:rPr>
-        <w:t>está</w:t>
-      </w:r>
-      <w:r>
-        <w:rPr>
-          <w:rFonts w:ascii="Tahoma" w:hAnsi="Tahoma" w:cs="Tahoma"/>
-          <w:sz w:val="20"/>
-          <w:szCs w:val="20"/>
-        </w:rPr>
-        <w:t xml:space="preserve"> expuesto y las medidas para mitigarlos</w:t>
-      </w:r>
-      <w:r>
-        <w:rPr>
-          <w:rFonts w:ascii="Tahoma" w:hAnsi="Tahoma" w:cs="Tahoma"/>
-          <w:sz w:val="20"/>
-          <w:szCs w:val="20"/>
-        </w:rPr>
-        <w:t xml:space="preserve"> </w:t>
-      </w:r>
-      <w:r>
-        <w:rPr>
-          <w:rFonts w:ascii="Tahoma" w:hAnsi="Tahoma" w:cs="Tahoma"/>
-          <w:b/>
-          <w:sz w:val="20"/>
-          <w:szCs w:val="20"/>
-        </w:rPr>
-        <w:t>h</w:t>
-      </w:r>
-      <w:r>
-        <w:rPr>
-          <w:rFonts w:ascii="Tahoma" w:hAnsi="Tahoma" w:cs="Tahoma"/>
-          <w:b/>
-          <w:sz w:val="20"/>
-          <w:szCs w:val="20"/>
-        </w:rPr>
-        <w:t>).</w:t>
-      </w:r>
-      <w:r>
-        <w:rPr>
-          <w:rFonts w:ascii="Tahoma" w:hAnsi="Tahoma" w:cs="Tahoma"/>
-          <w:sz w:val="20"/>
-          <w:szCs w:val="20"/>
-        </w:rPr>
-        <w:t xml:space="preserve"> El CONTRATISTA</w:t>
-      </w:r>
-      <w:r>
-        <w:rPr>
-          <w:rFonts w:ascii="Tahoma" w:hAnsi="Tahoma" w:cs="Tahoma"/>
-          <w:sz w:val="20"/>
-          <w:szCs w:val="20"/>
-        </w:rPr>
-        <w:t xml:space="preserve"> cuenta con la capacida</w:t>
-      </w:r>
-      <w:r>
-        <w:rPr>
-          <w:rFonts w:ascii="Tahoma" w:hAnsi="Tahoma" w:cs="Tahoma"/>
-          <w:sz w:val="20"/>
-          <w:szCs w:val="20"/>
-        </w:rPr>
-        <w:t xml:space="preserve">d </w:t>
-      </w:r>
-      <w:r>
-        <w:rPr>
-          <w:rFonts w:ascii="Tahoma" w:hAnsi="Tahoma" w:cs="Tahoma"/>
-          <w:sz w:val="20"/>
-          <w:szCs w:val="20"/>
-        </w:rPr>
-        <w:t>técnica para atender la inspección objeto del contrato</w:t>
-      </w:r>
-      <w:r>
-        <w:rPr>
-          <w:rFonts w:ascii="Tahoma" w:hAnsi="Tahoma" w:cs="Tahoma"/>
-          <w:sz w:val="20"/>
-          <w:szCs w:val="20"/>
-        </w:rPr>
-        <w:t xml:space="preserve"> </w:t>
-      </w:r>
-      <w:r>
-        <w:rPr>
-          <w:rFonts w:ascii="Tahoma" w:hAnsi="Tahoma" w:cs="Tahoma"/>
-          <w:b/>
-          <w:sz w:val="20"/>
-          <w:szCs w:val="20"/>
-        </w:rPr>
-        <w:t>i</w:t>
-      </w:r>
-      <w:r>
-        <w:rPr>
-          <w:rFonts w:ascii="Tahoma" w:hAnsi="Tahoma" w:cs="Tahoma"/>
-          <w:b/>
-          <w:sz w:val="20"/>
-          <w:szCs w:val="20"/>
-        </w:rPr>
-        <w:t xml:space="preserve">). </w:t>
-      </w:r>
-      <w:r>
-        <w:rPr>
-          <w:rFonts w:ascii="Tahoma" w:hAnsi="Tahoma" w:cs="Tahoma"/>
-          <w:sz w:val="20"/>
-          <w:szCs w:val="20"/>
-        </w:rPr>
-        <w:t>El CONTRATISTA mantiene procedimientos documentados e instalaciones apropiadas para evitar el deterioro o el daño de los ítems a inspeccionar, mientras están bajo su responsabilidad</w:t>
-      </w:r>
-      <w:r>
-        <w:rPr>
-          <w:rFonts w:ascii="Tahoma" w:hAnsi="Tahoma" w:cs="Tahoma"/>
-          <w:sz w:val="20"/>
-          <w:szCs w:val="20"/>
-        </w:rPr>
-        <w:t>.</w:t>
-      </w:r>
-      <w:r>
-        <w:rPr>
-          <w:rFonts w:ascii="Tahoma" w:hAnsi="Tahoma" w:cs="Tahoma"/>
-          <w:sz w:val="20"/>
-          <w:szCs w:val="20"/>
-        </w:rPr>
-        <w:t xml:space="preserve"> </w:t>
-      </w:r>
-      <w:r>
-        <w:rPr>
-          <w:rFonts w:ascii="Tahoma" w:hAnsi="Tahoma" w:cs="Tahoma"/>
-          <w:b/>
-          <w:sz w:val="20"/>
-          <w:szCs w:val="20"/>
-        </w:rPr>
-        <w:t xml:space="preserve">CLÁUSULA CUARTA. IMPARCIALIDAD E INDEPENDENCIA: </w:t>
-      </w:r>
-      <w:r>
-        <w:rPr>
-          <w:rFonts w:ascii="Tahoma" w:hAnsi="Tahoma" w:cs="Tahoma"/>
-          <w:b/>
-          <w:sz w:val="20"/>
-          <w:szCs w:val="20"/>
-        </w:rPr>
-        <w:t>a).</w:t>
-      </w:r>
-      <w:r>
-        <w:rPr>
-          <w:rFonts w:ascii="Tahoma" w:hAnsi="Tahoma" w:cs="Tahoma"/>
-          <w:sz w:val="20"/>
-          <w:szCs w:val="20"/>
-        </w:rPr>
-        <w:t xml:space="preserve"> </w:t>
-      </w:r>
-      <w:r>
-        <w:rPr>
-          <w:rFonts w:ascii="Tahoma" w:hAnsi="Tahoma" w:cs="Tahoma"/>
-          <w:sz w:val="20"/>
-          <w:szCs w:val="20"/>
-        </w:rPr>
-        <w:t xml:space="preserve">El CONTRATISTA será el </w:t>
-      </w:r>
-      <w:r>
-        <w:rPr>
-          <w:rFonts w:ascii="Tahoma" w:hAnsi="Tahoma" w:cs="Tahoma"/>
-          <w:sz w:val="20"/>
-          <w:szCs w:val="20"/>
-        </w:rPr>
-        <w:t>responsable de la i</w:t>
-      </w:r>
-      <w:r>
-        <w:rPr>
-          <w:rFonts w:ascii="Tahoma" w:hAnsi="Tahoma" w:cs="Tahoma"/>
-          <w:sz w:val="20"/>
-          <w:szCs w:val="20"/>
-        </w:rPr>
-        <w:t>mparcialidad de sus actividades de inspección</w:t>
-      </w:r>
-      <w:r>
-        <w:rPr>
-          <w:rFonts w:ascii="Tahoma" w:hAnsi="Tahoma" w:cs="Tahoma"/>
-          <w:sz w:val="20"/>
-          <w:szCs w:val="20"/>
-        </w:rPr>
-        <w:t>;</w:t>
-      </w:r>
-      <w:r>
-        <w:rPr>
-          <w:rFonts w:ascii="Tahoma" w:hAnsi="Tahoma" w:cs="Tahoma"/>
-          <w:sz w:val="20"/>
-          <w:szCs w:val="20"/>
-        </w:rPr>
-        <w:t xml:space="preserve"> </w:t>
-      </w:r>
-      <w:r>
-        <w:rPr>
-          <w:rFonts w:ascii="Tahoma" w:hAnsi="Tahoma" w:cs="Tahoma"/>
-          <w:sz w:val="20"/>
-          <w:szCs w:val="20"/>
-        </w:rPr>
-        <w:t>P</w:t>
-      </w:r>
-      <w:r>
-        <w:rPr>
-          <w:rFonts w:ascii="Tahoma" w:hAnsi="Tahoma" w:cs="Tahoma"/>
-          <w:sz w:val="20"/>
-          <w:szCs w:val="20"/>
-        </w:rPr>
-        <w:t>ara ello cuenta con una política de independencia, imparcialidad e i</w:t>
-      </w:r>
-      <w:r>
-        <w:rPr>
-          <w:rFonts w:ascii="Tahoma" w:hAnsi="Tahoma" w:cs="Tahoma"/>
-          <w:sz w:val="20"/>
-          <w:szCs w:val="20"/>
-        </w:rPr>
-        <w:t>ntegrid</w:t>
-      </w:r>
-      <w:r>
-        <w:rPr>
-          <w:rFonts w:ascii="Tahoma" w:hAnsi="Tahoma" w:cs="Tahoma"/>
-          <w:sz w:val="20"/>
-          <w:szCs w:val="20"/>
-        </w:rPr>
-        <w:t>ad y una Matriz de Riesgo a la i</w:t>
-      </w:r>
-      <w:r>
-        <w:rPr>
-          <w:rFonts w:ascii="Tahoma" w:hAnsi="Tahoma" w:cs="Tahoma"/>
-          <w:sz w:val="20"/>
-          <w:szCs w:val="20"/>
-        </w:rPr>
-        <w:t>mparcialidad en las actividades de inspección</w:t>
-      </w:r>
-      <w:r>
-        <w:rPr>
-          <w:rFonts w:ascii="Tahoma" w:hAnsi="Tahoma" w:cs="Tahoma"/>
-          <w:sz w:val="20"/>
-          <w:szCs w:val="20"/>
-        </w:rPr>
-        <w:t xml:space="preserve"> para no permitir que presiones comerciales, financieras o de otra índole comprometan la imparcialidad. </w:t>
-      </w:r>
-      <w:r>
-        <w:rPr>
-          <w:rFonts w:ascii="Tahoma" w:hAnsi="Tahoma" w:cs="Tahoma"/>
-          <w:b/>
-          <w:sz w:val="20"/>
-          <w:szCs w:val="20"/>
-        </w:rPr>
-        <w:t>b</w:t>
-      </w:r>
-      <w:r>
-        <w:rPr>
-          <w:rFonts w:ascii="Tahoma" w:hAnsi="Tahoma" w:cs="Tahoma"/>
-          <w:b/>
-          <w:sz w:val="20"/>
-          <w:szCs w:val="20"/>
-        </w:rPr>
-        <w:t>).</w:t>
-      </w:r>
-      <w:r>
-        <w:rPr>
-          <w:rFonts w:ascii="Tahoma" w:hAnsi="Tahoma" w:cs="Tahoma"/>
-          <w:sz w:val="20"/>
-          <w:szCs w:val="20"/>
-        </w:rPr>
-        <w:t xml:space="preserve"> EL CONTRATISTA cuenta con una alta dirección comprometida con la imparcialidad.</w:t>
-      </w:r>
-      <w:r>
-        <w:rPr>
-          <w:rFonts w:ascii="Tahoma" w:hAnsi="Tahoma" w:cs="Tahoma"/>
-          <w:sz w:val="20"/>
-          <w:szCs w:val="20"/>
-        </w:rPr>
-        <w:t xml:space="preserve"> </w:t>
-      </w:r>
-      <w:r>
-        <w:rPr>
-          <w:rFonts w:ascii="Tahoma" w:hAnsi="Tahoma" w:cs="Tahoma"/>
-          <w:b/>
-          <w:sz w:val="20"/>
-          <w:szCs w:val="20"/>
-        </w:rPr>
-        <w:t xml:space="preserve">CLÁUSULA QUINTA. INSTALACIONES Y EQUIPOS: </w:t>
-      </w:r>
-      <w:r>
-        <w:rPr>
-          <w:rFonts w:ascii="Tahoma" w:hAnsi="Tahoma" w:cs="Tahoma"/>
-          <w:sz w:val="20"/>
-          <w:szCs w:val="20"/>
-        </w:rPr>
-        <w:t xml:space="preserve">El CONTRATISTA dispone de: </w:t>
-      </w:r>
-      <w:r>
-        <w:rPr>
-          <w:rFonts w:ascii="Tahoma" w:hAnsi="Tahoma" w:cs="Tahoma"/>
-          <w:b/>
-          <w:sz w:val="20"/>
-          <w:szCs w:val="20"/>
-        </w:rPr>
-        <w:t>a).</w:t>
-      </w:r>
-      <w:r>
-        <w:rPr>
-          <w:rFonts w:ascii="Tahoma" w:hAnsi="Tahoma" w:cs="Tahoma"/>
-          <w:sz w:val="20"/>
-          <w:szCs w:val="20"/>
-        </w:rPr>
-        <w:t xml:space="preserve"> Instalaciones y equipos adecuados y suficientes para realizar todas las actividades asociadas con la inspección de manera competente y segura </w:t>
-      </w:r>
-      <w:r>
-        <w:rPr>
-          <w:rFonts w:ascii="Tahoma" w:hAnsi="Tahoma" w:cs="Tahoma"/>
-          <w:b/>
-          <w:sz w:val="20"/>
-          <w:szCs w:val="20"/>
-        </w:rPr>
-        <w:t xml:space="preserve">b). </w:t>
-      </w:r>
-      <w:r>
-        <w:rPr>
-          <w:rFonts w:ascii="Tahoma" w:hAnsi="Tahoma" w:cs="Tahoma"/>
-          <w:sz w:val="20"/>
-          <w:szCs w:val="20"/>
-        </w:rPr>
-        <w:t xml:space="preserve">El CONTRATISTA dispone de un programa general de calibración de los equipos y </w:t>
-      </w:r>
-      <w:r>
-        <w:rPr>
-          <w:rFonts w:ascii="Tahoma" w:hAnsi="Tahoma" w:cs="Tahoma"/>
-          <w:sz w:val="20"/>
-          <w:szCs w:val="20"/>
-        </w:rPr>
-        <w:t>está</w:t>
-      </w:r>
-      <w:r>
-        <w:rPr>
-          <w:rFonts w:ascii="Tahoma" w:hAnsi="Tahoma" w:cs="Tahoma"/>
-          <w:sz w:val="20"/>
-          <w:szCs w:val="20"/>
-        </w:rPr>
-        <w:t xml:space="preserve"> diseñado para asegurar siempre que sea posible que las mediciones efectuadas sean trazables a patrones nacionales o internacionales de medición, si están </w:t>
-      </w:r>
-      <w:r>
-        <w:rPr>
-          <w:rFonts w:ascii="Tahoma" w:hAnsi="Tahoma" w:cs="Tahoma"/>
-          <w:sz w:val="20"/>
-          <w:szCs w:val="20"/>
-        </w:rPr>
-        <w:t xml:space="preserve">disponibles </w:t>
-      </w:r>
-      <w:r>
-        <w:rPr>
-          <w:rFonts w:ascii="Tahoma" w:hAnsi="Tahoma" w:cs="Tahoma"/>
-          <w:b/>
-          <w:sz w:val="20"/>
-          <w:szCs w:val="20"/>
-        </w:rPr>
-        <w:t>c).</w:t>
-      </w:r>
-      <w:r>
-        <w:rPr>
-          <w:rFonts w:ascii="Tahoma" w:hAnsi="Tahoma" w:cs="Tahoma"/>
-          <w:sz w:val="20"/>
-          <w:szCs w:val="20"/>
-        </w:rPr>
-        <w:t xml:space="preserve"> El CONTRATISTA establece e implementa </w:t>
-      </w:r>
-      <w:r>
-        <w:rPr>
-          <w:rFonts w:ascii="Tahoma" w:hAnsi="Tahoma" w:cs="Tahoma"/>
-          <w:sz w:val="20"/>
-          <w:szCs w:val="20"/>
-        </w:rPr>
-        <w:lastRenderedPageBreak/>
-        <w:t>procedimientos para proteger la integridad y seguridad de los datos</w:t>
-      </w:r>
-      <w:r>
-        <w:rPr>
-          <w:rFonts w:ascii="Tahoma" w:hAnsi="Tahoma" w:cs="Tahoma"/>
-          <w:sz w:val="20"/>
-          <w:szCs w:val="20"/>
-        </w:rPr>
-        <w:t xml:space="preserve">. </w:t>
-      </w:r>
-      <w:r>
-        <w:rPr>
-          <w:rFonts w:ascii="Tahoma" w:hAnsi="Tahoma" w:cs="Tahoma"/>
-          <w:b/>
-          <w:sz w:val="20"/>
-          <w:szCs w:val="20"/>
-        </w:rPr>
-        <w:t>CLAUSULA SEXTA. SUBCONTRATACION:</w:t>
-      </w:r>
-      <w:r>
-        <w:rPr>
-          <w:rFonts w:ascii="Tahoma" w:hAnsi="Tahoma" w:cs="Tahoma"/>
-          <w:sz w:val="20"/>
-          <w:szCs w:val="20"/>
-        </w:rPr>
-        <w:t xml:space="preserve"> El CONTRATISTA no subcontra</w:t>
+        <w:t>El CONTRATISTA no subcontra</w:t>
       </w:r>
       <w:r>
         <w:rPr>
@@ -2955,7 +3028,25 @@
           <w:sz w:val="20"/>
           <w:szCs w:val="20"/>
         </w:rPr>
-        <w:t>l CONTRATISTA acusara el recibido de dicho documento a la persona o empresa que realiza la queja o apelación</w:t>
+        <w:t xml:space="preserve">l CONTRATISTA </w:t>
+      </w:r>
+      <w:proofErr w:type="gramStart"/>
+      <w:r>
+        <w:rPr>
+          <w:rFonts w:ascii="Tahoma" w:hAnsi="Tahoma" w:cs="Tahoma"/>
+          <w:sz w:val="20"/>
+          <w:szCs w:val="20"/>
+        </w:rPr>
+        <w:t>acusara</w:t>
+      </w:r>
+      <w:proofErr w:type="gramEnd"/>
+      <w:r>
+        <w:rPr>
+          <w:rFonts w:ascii="Tahoma" w:hAnsi="Tahoma" w:cs="Tahoma"/>
+          <w:sz w:val="20"/>
+          <w:szCs w:val="20"/>
+        </w:rPr>
+        <w:t xml:space="preserve"> el recibido de dicho documento a la persona o empresa que realiza la queja o apelación</w:t>
       </w:r>
       <w:r>
         <w:rPr>
@@ -3089,13 +3180,29 @@
           <w:b/>
           <w:szCs w:val="24"/>
         </w:rPr>
-        <w:t>M/CTE INCLUIDO IVA (${valor_total_contrato}).</w:t>
-      </w:r>
+        <w:t>M/CTE INCLUIDO IVA (${</w:t>
+      </w:r>
+      <w:proofErr w:type="spellStart"/>
       <w:r>
         <w:rPr>
           <w:b/>
           <w:szCs w:val="24"/>
         </w:rPr>
+        <w:t>valor_total_contrato</w:t>
+      </w:r>
+      <w:proofErr w:type="spellEnd"/>
+      <w:r>
+        <w:rPr>
+          <w:b/>
+          <w:szCs w:val="24"/>
+        </w:rPr>
+        <w:t>}).</w:t>
+      </w:r>
+      <w:r>
+        <w:rPr>
+          <w:b/>
+          <w:szCs w:val="24"/>
+        </w:rPr>
         <w:t xml:space="preserve"> </w:t>
       </w:r>
       <w:r>
@@ -3402,7 +3509,16 @@
           <w:sz w:val="20"/>
           <w:szCs w:val="20"/>
         </w:rPr>
-        <w:t xml:space="preserve"> presta</w:t>
+        <w:t xml:space="preserve"> </w:t>
+      </w:r>
+      <w:proofErr w:type="gramStart"/>
+      <w:r>
+        <w:rPr>
+          <w:rFonts w:ascii="Tahoma" w:hAnsi="Tahoma" w:cs="Tahoma"/>
+          <w:sz w:val="20"/>
+          <w:szCs w:val="20"/>
+        </w:rPr>
+        <w:t>presta</w:t>
       </w:r>
       <w:r>
         <w:rPr>
@@ -3418,7 +3534,16 @@
           <w:sz w:val="20"/>
           <w:szCs w:val="20"/>
         </w:rPr>
-        <w:t xml:space="preserve">  merito ejecutivo en caso de incumplimiento por parte de </w:t>
+        <w:t xml:space="preserve">  merito</w:t>
+      </w:r>
+      <w:proofErr w:type="gramEnd"/>
+      <w:r>
+        <w:rPr>
+          <w:rFonts w:ascii="Tahoma" w:hAnsi="Tahoma" w:cs="Tahoma"/>
+          <w:sz w:val="20"/>
+          <w:szCs w:val="20"/>
+        </w:rPr>
+        <w:t xml:space="preserve"> ejecutivo en caso de incumplimiento por parte de </w:t>
       </w:r>
       <w:r>
         <w:rPr>
@@ -3575,8 +3700,18 @@
           <w:sz w:val="20"/>
           <w:szCs w:val="20"/>
         </w:rPr>
-        <w:t xml:space="preserve"> se entregara</w:t>
-      </w:r>
+        <w:t xml:space="preserve"> se </w:t>
+      </w:r>
+      <w:proofErr w:type="gramStart"/>
+      <w:r>
+        <w:rPr>
+          <w:rFonts w:ascii="Tahoma" w:hAnsi="Tahoma" w:cs="Tahoma"/>
+          <w:sz w:val="20"/>
+          <w:szCs w:val="20"/>
+        </w:rPr>
+        <w:t>entregara</w:t>
+      </w:r>
+      <w:proofErr w:type="gramEnd"/>
       <w:r>
         <w:rPr>
           <w:rFonts w:ascii="Tahoma" w:hAnsi="Tahoma" w:cs="Tahoma"/>
@@ -3933,15 +4068,41 @@
           <w:sz w:val="20"/>
           <w:szCs w:val="20"/>
         </w:rPr>
-        <w:t>La vigencia de la prestación del servicio de inspección de instalaciones eléctricas iniciara con la fir</w:t>
-      </w:r>
-      <w:r>
-        <w:rPr>
-          <w:rFonts w:ascii="Tahoma" w:hAnsi="Tahoma" w:cs="Tahoma"/>
-          <w:sz w:val="20"/>
-          <w:szCs w:val="20"/>
-        </w:rPr>
-        <w:t xml:space="preserve">ma del presente </w:t>
+        <w:t xml:space="preserve">La vigencia de la prestación del servicio de inspección de instalaciones eléctricas </w:t>
+      </w:r>
+      <w:proofErr w:type="gramStart"/>
+      <w:r>
+        <w:rPr>
+          <w:rFonts w:ascii="Tahoma" w:hAnsi="Tahoma" w:cs="Tahoma"/>
+          <w:sz w:val="20"/>
+          <w:szCs w:val="20"/>
+        </w:rPr>
+        <w:t>iniciara</w:t>
+      </w:r>
+      <w:proofErr w:type="gramEnd"/>
+      <w:r>
+        <w:rPr>
+          <w:rFonts w:ascii="Tahoma" w:hAnsi="Tahoma" w:cs="Tahoma"/>
+          <w:sz w:val="20"/>
+          <w:szCs w:val="20"/>
+        </w:rPr>
+        <w:t xml:space="preserve"> con la fir</w:t>
+      </w:r>
+      <w:r>
+        <w:rPr>
+          <w:rFonts w:ascii="Tahoma" w:hAnsi="Tahoma" w:cs="Tahoma"/>
+          <w:sz w:val="20"/>
+          <w:szCs w:val="20"/>
+        </w:rPr>
+        <w:t>ma del presente contrato entre El CONTRATANTE y E</w:t>
+      </w:r>
+      <w:r>
+        <w:rPr>
+          <w:rFonts w:ascii="Tahoma" w:hAnsi="Tahoma" w:cs="Tahoma"/>
+          <w:sz w:val="20"/>
+          <w:szCs w:val="20"/>
+        </w:rPr>
+        <w:t xml:space="preserve">l CONTRATISTA y su terminación se dará con la entrega del dictamen de </w:t>
       </w:r>
       <w:r>
         <w:rPr>
@@ -3950,15 +4111,7 @@
           <w:szCs w:val="20"/>
         </w:rPr>
         <w:lastRenderedPageBreak/>
-        <w:t>contrato entre El CONTRATANTE y E</w:t>
-      </w:r>
-      <w:r>
-        <w:rPr>
-          <w:rFonts w:ascii="Tahoma" w:hAnsi="Tahoma" w:cs="Tahoma"/>
-          <w:sz w:val="20"/>
-          <w:szCs w:val="20"/>
-        </w:rPr>
-        <w:t>l CONTRATISTA y su terminación se dará con la entrega del dictamen de inspección</w:t>
+        <w:t>inspección</w:t>
       </w:r>
       <w:r>
         <w:rPr>
@@ -4037,13 +4190,23 @@
         </w:rPr>
         <w:t xml:space="preserve"> </w:t>
       </w:r>
-      <w:r>
-        <w:rPr>
-          <w:rFonts w:ascii="Tahoma" w:hAnsi="Tahoma" w:cs="Tahoma"/>
-          <w:sz w:val="20"/>
-          <w:szCs w:val="20"/>
-        </w:rPr>
-        <w:t xml:space="preserve">las modificación en cantidad y valor se deberán realizar por medio de un otrosí. </w:t>
+      <w:proofErr w:type="gramStart"/>
+      <w:r>
+        <w:rPr>
+          <w:rFonts w:ascii="Tahoma" w:hAnsi="Tahoma" w:cs="Tahoma"/>
+          <w:sz w:val="20"/>
+          <w:szCs w:val="20"/>
+        </w:rPr>
+        <w:t>las modificación</w:t>
+      </w:r>
+      <w:proofErr w:type="gramEnd"/>
+      <w:r>
+        <w:rPr>
+          <w:rFonts w:ascii="Tahoma" w:hAnsi="Tahoma" w:cs="Tahoma"/>
+          <w:sz w:val="20"/>
+          <w:szCs w:val="20"/>
+        </w:rPr>
+        <w:t xml:space="preserve"> en cantidad y valor se deberán realizar por medio de un otrosí. </w:t>
       </w:r>
       <w:r>
         <w:rPr>
@@ -4131,7 +4294,25 @@
           <w:sz w:val="20"/>
           <w:szCs w:val="20"/>
         </w:rPr>
-        <w:t>El presente contrato se perfeccionara con la firma entre las partes</w:t>
+        <w:t xml:space="preserve">El presente contrato se </w:t>
+      </w:r>
+      <w:proofErr w:type="gramStart"/>
+      <w:r>
+        <w:rPr>
+          <w:rFonts w:ascii="Tahoma" w:hAnsi="Tahoma" w:cs="Tahoma"/>
+          <w:sz w:val="20"/>
+          <w:szCs w:val="20"/>
+        </w:rPr>
+        <w:t>perfeccionara</w:t>
+      </w:r>
+      <w:proofErr w:type="gramEnd"/>
+      <w:r>
+        <w:rPr>
+          <w:rFonts w:ascii="Tahoma" w:hAnsi="Tahoma" w:cs="Tahoma"/>
+          <w:sz w:val="20"/>
+          <w:szCs w:val="20"/>
+        </w:rPr>
+        <w:t xml:space="preserve"> con la firma entre las partes</w:t>
       </w:r>
       <w:r>
         <w:rPr>
@@ -4530,7 +4711,21 @@
         <w:rPr>
           <w:b/>
         </w:rPr>
-        <w:t xml:space="preserve">Certificaciones de Colombia Certicol S.A.S   </w:t>
+        <w:t xml:space="preserve">Certificaciones de Colombia </w:t>
+      </w:r>
+      <w:proofErr w:type="spellStart"/>
+      <w:r>
+        <w:rPr>
+          <w:b/>
+        </w:rPr>
+        <w:t>Certicol</w:t>
+      </w:r>
+      <w:proofErr w:type="spellEnd"/>
+      <w:r>
+        <w:rPr>
+          <w:b/>
+        </w:rPr>
+        <w:t xml:space="preserve"> S.A.S   </w:t>
       </w:r>
       <w:r>
         <w:rPr>
@@ -5063,7 +5258,7 @@
                 <w:bCs/>
                 <w:noProof/>
               </w:rPr>
-              <w:t>1</w:t>
+              <w:t>4</w:t>
             </w:r>
             <w:r>
               <w:rPr>
@@ -6435,7 +6630,7 @@
 </file>
 
 <file path=customXml/itemProps1.xml><?xml version="1.0" encoding="utf-8"?>
-<ds:datastoreItem xmlns:ds="http://schemas.openxmlformats.org/officeDocument/2006/customXml" ds:itemID="{65972362-1EAB-47A0-8CB8-EE30B9D4A888}">
+<ds:datastoreItem xmlns:ds="http://schemas.openxmlformats.org/officeDocument/2006/customXml" ds:itemID="{B7C310FE-E1B8-416C-A204-A9966D1C230E}">
   <ds:schemaRefs>
     <ds:schemaRef ds:uri="http://schemas.openxmlformats.org/officeDocument/2006/bibliography"/>
   </ds:schemaRefs>

</xml_diff>

<commit_message>
tabla añadida para representacion legal
</commit_message>
<xml_diff>
--- a/public/documento/contrato_main.docx
+++ b/public/documento/contrato_main.docx
@@ -968,8 +968,6 @@
           <w:u w:val="single"/>
         </w:rPr>
       </w:pPr>
-      <w:bookmarkStart w:id="0" w:name="_GoBack"/>
-      <w:bookmarkEnd w:id="0"/>
     </w:p>
     <w:p>
       <w:pPr>
@@ -3702,16 +3700,14 @@
         </w:rPr>
         <w:t xml:space="preserve"> se </w:t>
       </w:r>
-      <w:proofErr w:type="gramStart"/>
-      <w:r>
-        <w:rPr>
-          <w:rFonts w:ascii="Tahoma" w:hAnsi="Tahoma" w:cs="Tahoma"/>
-          <w:sz w:val="20"/>
-          <w:szCs w:val="20"/>
-        </w:rPr>
-        <w:t>entregara</w:t>
-      </w:r>
-      <w:proofErr w:type="gramEnd"/>
+      <w:r>
+        <w:rPr>
+          <w:rFonts w:ascii="Tahoma" w:hAnsi="Tahoma" w:cs="Tahoma"/>
+          <w:sz w:val="20"/>
+          <w:szCs w:val="20"/>
+        </w:rPr>
+        <w:t>entregará</w:t>
+      </w:r>
       <w:r>
         <w:rPr>
           <w:rFonts w:ascii="Tahoma" w:hAnsi="Tahoma" w:cs="Tahoma"/>
@@ -4464,573 +4460,371 @@
         <w:jc w:val="both"/>
         <w:rPr>
           <w:rFonts w:ascii="Tahoma" w:hAnsi="Tahoma" w:cs="Tahoma"/>
-          <w:b/>
-          <w:sz w:val="20"/>
-          <w:szCs w:val="20"/>
-          <w:u w:val="single"/>
+          <w:sz w:val="20"/>
+          <w:szCs w:val="20"/>
         </w:rPr>
       </w:pPr>
     </w:p>
     <w:p>
       <w:pPr>
-        <w:pStyle w:val="Sinespaciado"/>
+        <w:jc w:val="both"/>
+        <w:rPr>
+          <w:rFonts w:ascii="Tahoma" w:hAnsi="Tahoma" w:cs="Tahoma"/>
+          <w:sz w:val="20"/>
+          <w:szCs w:val="20"/>
+        </w:rPr>
       </w:pPr>
-      <w:r>
-        <w:rPr>
-          <w:b/>
-        </w:rPr>
-        <w:t>JUAN MANUEL LEON</w:t>
-      </w:r>
-      <w:r>
-        <w:rPr>
-          <w:b/>
-        </w:rPr>
-        <w:tab/>
-      </w:r>
-      <w:r>
-        <w:rPr>
-          <w:b/>
-        </w:rPr>
-        <w:tab/>
-      </w:r>
-      <w:r>
-        <w:rPr>
-          <w:b/>
-        </w:rPr>
-        <w:tab/>
-      </w:r>
-      <w:r>
-        <w:rPr>
-          <w:b/>
-        </w:rPr>
-        <w:tab/>
-      </w:r>
-      <w:r>
-        <w:rPr>
-          <w:b/>
-        </w:rPr>
-        <w:tab/>
-      </w:r>
-      <w:r>
-        <w:rPr>
-          <w:b/>
-        </w:rPr>
-        <w:t xml:space="preserve">           </w:t>
-      </w:r>
-      <w:r>
-        <w:rPr>
-          <w:b/>
-        </w:rPr>
-        <w:tab/>
-      </w:r>
-      <w:r>
-        <w:rPr>
-          <w:b/>
-        </w:rPr>
-        <w:t xml:space="preserve">              </w:t>
-      </w:r>
-      <w:r>
-        <w:rPr>
-          <w:rFonts w:ascii="Tahoma" w:hAnsi="Tahoma" w:cs="Tahoma"/>
-          <w:b/>
-          <w:sz w:val="20"/>
-          <w:szCs w:val="20"/>
-        </w:rPr>
-        <w:t>${nombres</w:t>
-      </w:r>
-      <w:r>
-        <w:rPr>
-          <w:rFonts w:ascii="Tahoma" w:hAnsi="Tahoma" w:cs="Tahoma"/>
-          <w:b/>
-          <w:sz w:val="20"/>
-          <w:szCs w:val="20"/>
-        </w:rPr>
-        <w:t>}</w:t>
-      </w:r>
     </w:p>
     <w:p>
       <w:pPr>
-        <w:pStyle w:val="Sinespaciado"/>
-        <w:rPr>
-          <w:b/>
+        <w:jc w:val="both"/>
+        <w:rPr>
+          <w:rFonts w:ascii="Tahoma" w:hAnsi="Tahoma" w:cs="Tahoma"/>
+          <w:b/>
+          <w:sz w:val="20"/>
+          <w:szCs w:val="20"/>
+          <w:u w:val="single"/>
         </w:rPr>
       </w:pPr>
-      <w:r>
-        <w:rPr>
-          <w:b/>
-        </w:rPr>
-        <w:t xml:space="preserve">C.C </w:t>
-      </w:r>
-      <w:r>
-        <w:rPr>
-          <w:b/>
-        </w:rPr>
-        <w:t xml:space="preserve">1.061.687.912 </w:t>
-      </w:r>
-      <w:r>
-        <w:rPr>
-          <w:b/>
-        </w:rPr>
-        <w:t>Popayán</w:t>
-      </w:r>
-      <w:r>
-        <w:rPr>
-          <w:b/>
-        </w:rPr>
-        <w:t xml:space="preserve">  </w:t>
-      </w:r>
-      <w:r>
-        <w:rPr>
-          <w:b/>
-        </w:rPr>
-        <w:t xml:space="preserve">    </w:t>
-      </w:r>
-      <w:r>
-        <w:rPr>
-          <w:b/>
-        </w:rPr>
-        <w:tab/>
-      </w:r>
-      <w:r>
-        <w:rPr>
-          <w:b/>
-        </w:rPr>
-        <w:tab/>
-      </w:r>
-      <w:r>
-        <w:rPr>
-          <w:b/>
-        </w:rPr>
-        <w:tab/>
-      </w:r>
-      <w:r>
-        <w:rPr>
-          <w:b/>
-        </w:rPr>
-        <w:tab/>
-      </w:r>
-      <w:r>
-        <w:rPr>
-          <w:b/>
-        </w:rPr>
-        <w:tab/>
-        <w:t xml:space="preserve">              </w:t>
-      </w:r>
-      <w:r>
-        <w:rPr>
-          <w:b/>
-        </w:rPr>
-        <w:t xml:space="preserve">C.C: </w:t>
-      </w:r>
-      <w:r>
-        <w:rPr>
-          <w:rFonts w:ascii="Tahoma" w:hAnsi="Tahoma" w:cs="Tahoma"/>
-          <w:b/>
-          <w:noProof/>
-          <w:sz w:val="20"/>
-          <w:szCs w:val="20"/>
-          <w:highlight w:val="yellow"/>
-        </w:rPr>
-        <w:t>14.945.344</w:t>
-      </w:r>
-      <w:r>
-        <w:rPr>
-          <w:rFonts w:ascii="Tahoma" w:hAnsi="Tahoma" w:cs="Tahoma"/>
-          <w:b/>
-          <w:noProof/>
-          <w:sz w:val="20"/>
-          <w:szCs w:val="20"/>
-        </w:rPr>
-        <w:t xml:space="preserve"> de Cali</w:t>
-      </w:r>
+      <w:bookmarkStart w:id="0" w:name="_GoBack"/>
+      <w:bookmarkEnd w:id="0"/>
     </w:p>
+    <w:tbl>
+      <w:tblPr>
+        <w:tblStyle w:val="Tablaconcuadrcula"/>
+        <w:tblW w:w="0" w:type="auto"/>
+        <w:tblBorders>
+          <w:top w:val="none" w:sz="0" w:space="0" w:color="auto"/>
+          <w:left w:val="none" w:sz="0" w:space="0" w:color="auto"/>
+          <w:bottom w:val="none" w:sz="0" w:space="0" w:color="auto"/>
+          <w:right w:val="none" w:sz="0" w:space="0" w:color="auto"/>
+          <w:insideH w:val="none" w:sz="0" w:space="0" w:color="auto"/>
+          <w:insideV w:val="none" w:sz="0" w:space="0" w:color="auto"/>
+        </w:tblBorders>
+        <w:tblLook w:val="04A0" w:firstRow="1" w:lastRow="0" w:firstColumn="1" w:lastColumn="0" w:noHBand="0" w:noVBand="1"/>
+      </w:tblPr>
+      <w:tblGrid>
+        <w:gridCol w:w="3891"/>
+        <w:gridCol w:w="1491"/>
+        <w:gridCol w:w="4580"/>
+      </w:tblGrid>
+      <w:tr>
+        <w:tc>
+          <w:tcPr>
+            <w:tcW w:w="3891" w:type="dxa"/>
+            <w:shd w:val="clear" w:color="auto" w:fill="auto"/>
+          </w:tcPr>
+          <w:p>
+            <w:pPr>
+              <w:pStyle w:val="Sinespaciado"/>
+              <w:rPr>
+                <w:b/>
+              </w:rPr>
+            </w:pPr>
+            <w:r>
+              <w:rPr>
+                <w:b/>
+              </w:rPr>
+              <w:t>JUAN MANUEL LEON</w:t>
+            </w:r>
+          </w:p>
+          <w:p>
+            <w:pPr>
+              <w:pStyle w:val="Sinespaciado"/>
+              <w:rPr>
+                <w:b/>
+              </w:rPr>
+            </w:pPr>
+            <w:r>
+              <w:rPr>
+                <w:b/>
+              </w:rPr>
+              <w:t>C.C 1.061.687.912 Popayán</w:t>
+            </w:r>
+          </w:p>
+          <w:p>
+            <w:pPr>
+              <w:pStyle w:val="Sinespaciado"/>
+              <w:rPr>
+                <w:b/>
+              </w:rPr>
+            </w:pPr>
+            <w:r>
+              <w:rPr>
+                <w:b/>
+              </w:rPr>
+              <w:t>Representante Legal</w:t>
+            </w:r>
+          </w:p>
+          <w:p>
+            <w:pPr>
+              <w:pStyle w:val="Sinespaciado"/>
+              <w:rPr>
+                <w:b/>
+              </w:rPr>
+            </w:pPr>
+            <w:r>
+              <w:rPr>
+                <w:b/>
+              </w:rPr>
+              <w:t xml:space="preserve">Certificaciones de Colombia </w:t>
+            </w:r>
+            <w:proofErr w:type="spellStart"/>
+            <w:r>
+              <w:rPr>
+                <w:b/>
+              </w:rPr>
+              <w:t>Certicol</w:t>
+            </w:r>
+            <w:proofErr w:type="spellEnd"/>
+            <w:r>
+              <w:rPr>
+                <w:b/>
+              </w:rPr>
+              <w:t xml:space="preserve"> S.A.S</w:t>
+            </w:r>
+          </w:p>
+          <w:p>
+            <w:pPr>
+              <w:pStyle w:val="Sinespaciado"/>
+              <w:rPr>
+                <w:b/>
+              </w:rPr>
+            </w:pPr>
+            <w:r>
+              <w:rPr>
+                <w:b/>
+              </w:rPr>
+              <w:t>NIT: 900.481.877-1</w:t>
+            </w:r>
+          </w:p>
+          <w:p>
+            <w:pPr>
+              <w:pStyle w:val="Sinespaciado"/>
+              <w:rPr>
+                <w:rFonts w:ascii="Tahoma" w:hAnsi="Tahoma" w:cs="Tahoma"/>
+                <w:b/>
+                <w:sz w:val="20"/>
+                <w:szCs w:val="20"/>
+                <w:u w:val="single"/>
+              </w:rPr>
+            </w:pPr>
+            <w:r>
+              <w:rPr>
+                <w:b/>
+              </w:rPr>
+              <w:t>CONTRATISTA</w:t>
+            </w:r>
+          </w:p>
+        </w:tc>
+        <w:tc>
+          <w:tcPr>
+            <w:tcW w:w="1491" w:type="dxa"/>
+          </w:tcPr>
+          <w:p>
+            <w:pPr>
+              <w:pStyle w:val="Sinespaciado"/>
+              <w:rPr>
+                <w:rFonts w:ascii="Tahoma" w:hAnsi="Tahoma" w:cs="Tahoma"/>
+                <w:b/>
+                <w:sz w:val="20"/>
+                <w:szCs w:val="20"/>
+              </w:rPr>
+            </w:pPr>
+          </w:p>
+        </w:tc>
+        <w:tc>
+          <w:tcPr>
+            <w:tcW w:w="4580" w:type="dxa"/>
+            <w:shd w:val="clear" w:color="auto" w:fill="auto"/>
+          </w:tcPr>
+          <w:p>
+            <w:pPr>
+              <w:pStyle w:val="Sinespaciado"/>
+              <w:rPr>
+                <w:rFonts w:ascii="Tahoma" w:hAnsi="Tahoma" w:cs="Tahoma"/>
+                <w:b/>
+                <w:sz w:val="20"/>
+                <w:szCs w:val="20"/>
+              </w:rPr>
+            </w:pPr>
+            <w:r>
+              <w:rPr>
+                <w:rFonts w:ascii="Tahoma" w:hAnsi="Tahoma" w:cs="Tahoma"/>
+                <w:b/>
+                <w:sz w:val="20"/>
+                <w:szCs w:val="20"/>
+              </w:rPr>
+              <w:t>${nombres}</w:t>
+            </w:r>
+          </w:p>
+          <w:p>
+            <w:pPr>
+              <w:pStyle w:val="Sinespaciado"/>
+              <w:rPr>
+                <w:rFonts w:ascii="Tahoma" w:hAnsi="Tahoma" w:cs="Tahoma"/>
+                <w:b/>
+                <w:noProof/>
+                <w:sz w:val="20"/>
+                <w:szCs w:val="20"/>
+              </w:rPr>
+            </w:pPr>
+            <w:r>
+              <w:rPr>
+                <w:b/>
+              </w:rPr>
+              <w:t xml:space="preserve">C.C: </w:t>
+            </w:r>
+            <w:r>
+              <w:rPr>
+                <w:rFonts w:ascii="Tahoma" w:hAnsi="Tahoma" w:cs="Tahoma"/>
+                <w:b/>
+                <w:noProof/>
+                <w:sz w:val="20"/>
+                <w:szCs w:val="20"/>
+                <w:highlight w:val="yellow"/>
+              </w:rPr>
+              <w:t>14.945.344</w:t>
+            </w:r>
+            <w:r>
+              <w:rPr>
+                <w:rFonts w:ascii="Tahoma" w:hAnsi="Tahoma" w:cs="Tahoma"/>
+                <w:b/>
+                <w:noProof/>
+                <w:sz w:val="20"/>
+                <w:szCs w:val="20"/>
+              </w:rPr>
+              <w:t xml:space="preserve"> de Cali</w:t>
+            </w:r>
+          </w:p>
+          <w:p>
+            <w:pPr>
+              <w:pStyle w:val="Sinespaciado"/>
+              <w:rPr>
+                <w:rFonts w:ascii="Tahoma" w:hAnsi="Tahoma" w:cs="Tahoma"/>
+                <w:b/>
+                <w:sz w:val="20"/>
+                <w:szCs w:val="20"/>
+              </w:rPr>
+            </w:pPr>
+            <w:r>
+              <w:rPr>
+                <w:rFonts w:ascii="Tahoma" w:hAnsi="Tahoma" w:cs="Tahoma"/>
+                <w:b/>
+                <w:sz w:val="20"/>
+                <w:szCs w:val="20"/>
+              </w:rPr>
+              <w:t>${</w:t>
+            </w:r>
+            <w:r>
+              <w:rPr>
+                <w:rFonts w:ascii="Tahoma" w:hAnsi="Tahoma" w:cs="Tahoma"/>
+                <w:b/>
+                <w:sz w:val="20"/>
+                <w:szCs w:val="20"/>
+              </w:rPr>
+              <w:t>representa</w:t>
+            </w:r>
+            <w:r>
+              <w:rPr>
+                <w:rFonts w:ascii="Tahoma" w:hAnsi="Tahoma" w:cs="Tahoma"/>
+                <w:b/>
+                <w:sz w:val="20"/>
+                <w:szCs w:val="20"/>
+              </w:rPr>
+              <w:t>}</w:t>
+            </w:r>
+          </w:p>
+          <w:p>
+            <w:pPr>
+              <w:pStyle w:val="Sinespaciado"/>
+              <w:rPr>
+                <w:rFonts w:ascii="Tahoma" w:hAnsi="Tahoma" w:cs="Tahoma"/>
+                <w:b/>
+                <w:sz w:val="20"/>
+                <w:szCs w:val="20"/>
+              </w:rPr>
+            </w:pPr>
+            <w:r>
+              <w:rPr>
+                <w:rFonts w:ascii="Tahoma" w:hAnsi="Tahoma" w:cs="Tahoma"/>
+                <w:b/>
+                <w:sz w:val="20"/>
+                <w:szCs w:val="20"/>
+              </w:rPr>
+              <w:t>${empresa}</w:t>
+            </w:r>
+          </w:p>
+          <w:p>
+            <w:pPr>
+              <w:pStyle w:val="Sinespaciado"/>
+              <w:rPr>
+                <w:rFonts w:ascii="Tahoma" w:hAnsi="Tahoma" w:cs="Tahoma"/>
+                <w:b/>
+                <w:sz w:val="20"/>
+                <w:szCs w:val="20"/>
+              </w:rPr>
+            </w:pPr>
+            <w:r>
+              <w:rPr>
+                <w:rFonts w:ascii="Tahoma" w:hAnsi="Tahoma" w:cs="Tahoma"/>
+                <w:b/>
+                <w:sz w:val="20"/>
+                <w:szCs w:val="20"/>
+              </w:rPr>
+              <w:t>${</w:t>
+            </w:r>
+            <w:proofErr w:type="spellStart"/>
+            <w:r>
+              <w:rPr>
+                <w:rFonts w:ascii="Tahoma" w:hAnsi="Tahoma" w:cs="Tahoma"/>
+                <w:b/>
+                <w:sz w:val="20"/>
+                <w:szCs w:val="20"/>
+              </w:rPr>
+              <w:t>nit_empresa</w:t>
+            </w:r>
+            <w:proofErr w:type="spellEnd"/>
+            <w:r>
+              <w:rPr>
+                <w:rFonts w:ascii="Tahoma" w:hAnsi="Tahoma" w:cs="Tahoma"/>
+                <w:b/>
+                <w:sz w:val="20"/>
+                <w:szCs w:val="20"/>
+              </w:rPr>
+              <w:t>}</w:t>
+            </w:r>
+          </w:p>
+          <w:p>
+            <w:pPr>
+              <w:pStyle w:val="Sinespaciado"/>
+              <w:rPr>
+                <w:rFonts w:ascii="Tahoma" w:hAnsi="Tahoma" w:cs="Tahoma"/>
+                <w:b/>
+                <w:sz w:val="20"/>
+                <w:szCs w:val="20"/>
+              </w:rPr>
+            </w:pPr>
+            <w:r>
+              <w:rPr>
+                <w:b/>
+              </w:rPr>
+              <w:t>CONTRATANTE</w:t>
+            </w:r>
+          </w:p>
+        </w:tc>
+      </w:tr>
+    </w:tbl>
     <w:p>
       <w:pPr>
-        <w:pStyle w:val="Sinespaciado"/>
-        <w:rPr>
-          <w:b/>
+        <w:rPr>
+          <w:rFonts w:ascii="Tahoma" w:hAnsi="Tahoma" w:cs="Tahoma"/>
+          <w:b/>
+          <w:sz w:val="20"/>
+          <w:szCs w:val="20"/>
+          <w:u w:val="single"/>
         </w:rPr>
       </w:pPr>
-      <w:r>
-        <w:rPr>
-          <w:b/>
-        </w:rPr>
-        <w:t xml:space="preserve">Representante Legal        </w:t>
-      </w:r>
-      <w:r>
-        <w:rPr>
-          <w:b/>
-        </w:rPr>
-        <w:tab/>
-      </w:r>
-      <w:r>
-        <w:rPr>
-          <w:b/>
-        </w:rPr>
-        <w:tab/>
-      </w:r>
-      <w:r>
-        <w:rPr>
-          <w:b/>
-        </w:rPr>
-        <w:tab/>
-      </w:r>
-      <w:r>
-        <w:rPr>
-          <w:b/>
-        </w:rPr>
-        <w:t xml:space="preserve">                      </w:t>
-      </w:r>
-      <w:r>
-        <w:rPr>
-          <w:b/>
-        </w:rPr>
-        <w:t xml:space="preserve">                    </w:t>
-      </w:r>
-      <w:r>
-        <w:rPr>
-          <w:b/>
-        </w:rPr>
-        <w:t xml:space="preserve"> </w:t>
-      </w:r>
-      <w:r>
-        <w:rPr>
-          <w:b/>
-        </w:rPr>
-        <w:t>CONTRATANTE</w:t>
-      </w:r>
-    </w:p>
-    <w:p>
-      <w:pPr>
-        <w:pStyle w:val="Sinespaciado"/>
-        <w:rPr>
-          <w:b/>
-        </w:rPr>
-      </w:pPr>
-      <w:r>
-        <w:rPr>
-          <w:b/>
-        </w:rPr>
-        <w:t xml:space="preserve">Certificaciones de Colombia </w:t>
-      </w:r>
-      <w:proofErr w:type="spellStart"/>
-      <w:r>
-        <w:rPr>
-          <w:b/>
-        </w:rPr>
-        <w:t>Certicol</w:t>
-      </w:r>
-      <w:proofErr w:type="spellEnd"/>
-      <w:r>
-        <w:rPr>
-          <w:b/>
-        </w:rPr>
-        <w:t xml:space="preserve"> S.A.S   </w:t>
-      </w:r>
-      <w:r>
-        <w:rPr>
-          <w:b/>
-        </w:rPr>
-        <w:t xml:space="preserve"> </w:t>
-      </w:r>
-      <w:r>
-        <w:rPr>
-          <w:b/>
-        </w:rPr>
-        <w:tab/>
-      </w:r>
-      <w:r>
-        <w:rPr>
-          <w:b/>
-        </w:rPr>
-        <w:tab/>
-      </w:r>
-      <w:r>
-        <w:rPr>
-          <w:b/>
-        </w:rPr>
-        <w:tab/>
-      </w:r>
-      <w:r>
-        <w:rPr>
-          <w:b/>
-        </w:rPr>
-        <w:t xml:space="preserve">              </w:t>
-      </w:r>
-      <w:r>
-        <w:rPr>
-          <w:b/>
-        </w:rPr>
-        <w:t xml:space="preserve">                                             </w:t>
-      </w:r>
-      <w:r>
-        <w:rPr>
-          <w:b/>
-        </w:rPr>
-        <w:t xml:space="preserve">           </w:t>
-      </w:r>
-      <w:r>
-        <w:rPr>
-          <w:b/>
-        </w:rPr>
-        <w:t xml:space="preserve">              </w:t>
-      </w:r>
-      <w:r>
-        <w:rPr>
-          <w:b/>
-        </w:rPr>
-        <w:t>NIT: 900.481.877-1</w:t>
-      </w:r>
-      <w:r>
-        <w:rPr>
-          <w:b/>
-        </w:rPr>
-        <w:tab/>
-      </w:r>
-      <w:r>
-        <w:rPr>
-          <w:b/>
-        </w:rPr>
-        <w:tab/>
-      </w:r>
-      <w:r>
-        <w:rPr>
-          <w:b/>
-        </w:rPr>
-        <w:tab/>
-      </w:r>
-      <w:r>
-        <w:rPr>
-          <w:b/>
-        </w:rPr>
-        <w:tab/>
-      </w:r>
-      <w:r>
-        <w:rPr>
-          <w:b/>
-        </w:rPr>
-        <w:tab/>
-      </w:r>
-      <w:r>
-        <w:rPr>
-          <w:b/>
-        </w:rPr>
-        <w:tab/>
-      </w:r>
-      <w:r>
-        <w:rPr>
-          <w:b/>
-        </w:rPr>
-        <w:tab/>
-      </w:r>
-    </w:p>
-    <w:p>
-      <w:pPr>
-        <w:pStyle w:val="Sinespaciado"/>
-        <w:rPr>
-          <w:b/>
-        </w:rPr>
-      </w:pPr>
-      <w:r>
-        <w:rPr>
-          <w:b/>
-        </w:rPr>
-        <w:t>CONTRATISTA</w:t>
-      </w:r>
-      <w:r>
-        <w:rPr>
-          <w:b/>
-        </w:rPr>
-        <w:t xml:space="preserve">     </w:t>
-      </w:r>
-      <w:r>
-        <w:rPr>
-          <w:b/>
-        </w:rPr>
-        <w:t xml:space="preserve">                       </w:t>
-      </w:r>
-      <w:r>
-        <w:rPr>
-          <w:b/>
-        </w:rPr>
-        <w:t xml:space="preserve">                               </w:t>
-      </w:r>
-      <w:r>
-        <w:rPr>
-          <w:b/>
-        </w:rPr>
-        <w:t xml:space="preserve">                 </w:t>
-      </w:r>
-      <w:r>
-        <w:rPr>
-          <w:b/>
-        </w:rPr>
-        <w:t xml:space="preserve">                         </w:t>
-      </w:r>
-      <w:r>
-        <w:rPr>
-          <w:b/>
-        </w:rPr>
-        <w:t xml:space="preserve"> </w:t>
-      </w:r>
-    </w:p>
-    <w:p>
-      <w:pPr>
-        <w:pStyle w:val="Sinespaciado"/>
-        <w:rPr>
-          <w:rFonts w:ascii="Tahoma" w:hAnsi="Tahoma" w:cs="Tahoma"/>
-          <w:b/>
-          <w:sz w:val="20"/>
-          <w:szCs w:val="20"/>
-        </w:rPr>
-      </w:pPr>
-      <w:r>
-        <w:rPr>
-          <w:rFonts w:ascii="Tahoma" w:hAnsi="Tahoma" w:cs="Tahoma"/>
-          <w:b/>
-          <w:sz w:val="20"/>
-          <w:szCs w:val="20"/>
-        </w:rPr>
-        <w:tab/>
-      </w:r>
-      <w:r>
-        <w:rPr>
-          <w:rFonts w:ascii="Tahoma" w:hAnsi="Tahoma" w:cs="Tahoma"/>
-          <w:b/>
-          <w:sz w:val="20"/>
-          <w:szCs w:val="20"/>
-        </w:rPr>
-        <w:t xml:space="preserve">                                                            </w:t>
-      </w:r>
-      <w:r>
-        <w:rPr>
-          <w:rFonts w:ascii="Tahoma" w:hAnsi="Tahoma" w:cs="Tahoma"/>
-          <w:b/>
-          <w:sz w:val="20"/>
-          <w:szCs w:val="20"/>
-        </w:rPr>
-        <w:tab/>
-      </w:r>
-      <w:r>
-        <w:rPr>
-          <w:rFonts w:ascii="Tahoma" w:hAnsi="Tahoma" w:cs="Tahoma"/>
-          <w:b/>
-          <w:sz w:val="20"/>
-          <w:szCs w:val="20"/>
-        </w:rPr>
-        <w:tab/>
-      </w:r>
-      <w:r>
-        <w:rPr>
-          <w:rFonts w:ascii="Tahoma" w:hAnsi="Tahoma" w:cs="Tahoma"/>
-          <w:b/>
-          <w:sz w:val="20"/>
-          <w:szCs w:val="20"/>
-        </w:rPr>
-        <w:tab/>
-      </w:r>
-      <w:r>
-        <w:rPr>
-          <w:rFonts w:ascii="Tahoma" w:hAnsi="Tahoma" w:cs="Tahoma"/>
-          <w:b/>
-          <w:sz w:val="20"/>
-          <w:szCs w:val="20"/>
-        </w:rPr>
-        <w:tab/>
-      </w:r>
-      <w:r>
-        <w:rPr>
-          <w:rFonts w:ascii="Tahoma" w:hAnsi="Tahoma" w:cs="Tahoma"/>
-          <w:b/>
-          <w:sz w:val="20"/>
-          <w:szCs w:val="20"/>
-        </w:rPr>
-        <w:tab/>
-      </w:r>
-      <w:r>
-        <w:rPr>
-          <w:rFonts w:ascii="Tahoma" w:hAnsi="Tahoma" w:cs="Tahoma"/>
-          <w:b/>
-          <w:sz w:val="20"/>
-          <w:szCs w:val="20"/>
-        </w:rPr>
-        <w:tab/>
-      </w:r>
-    </w:p>
-    <w:p>
-      <w:pPr>
-        <w:spacing w:after="0" w:line="240" w:lineRule="auto"/>
-        <w:jc w:val="both"/>
-        <w:rPr>
-          <w:rFonts w:ascii="Tahoma" w:hAnsi="Tahoma" w:cs="Tahoma"/>
-          <w:b/>
-          <w:sz w:val="20"/>
-          <w:szCs w:val="20"/>
-        </w:rPr>
-      </w:pPr>
-      <w:r>
-        <w:rPr>
-          <w:rFonts w:ascii="Tahoma" w:hAnsi="Tahoma" w:cs="Tahoma"/>
-          <w:b/>
-          <w:sz w:val="20"/>
-          <w:szCs w:val="20"/>
-        </w:rPr>
-        <w:tab/>
-      </w:r>
-      <w:r>
-        <w:rPr>
-          <w:rFonts w:ascii="Tahoma" w:hAnsi="Tahoma" w:cs="Tahoma"/>
-          <w:b/>
-          <w:sz w:val="20"/>
-          <w:szCs w:val="20"/>
-        </w:rPr>
-        <w:tab/>
-      </w:r>
-      <w:r>
-        <w:rPr>
-          <w:rFonts w:ascii="Tahoma" w:hAnsi="Tahoma" w:cs="Tahoma"/>
-          <w:b/>
-          <w:sz w:val="20"/>
-          <w:szCs w:val="20"/>
-        </w:rPr>
-        <w:tab/>
-      </w:r>
-      <w:r>
-        <w:rPr>
-          <w:rFonts w:ascii="Tahoma" w:hAnsi="Tahoma" w:cs="Tahoma"/>
-          <w:b/>
-          <w:sz w:val="20"/>
-          <w:szCs w:val="20"/>
-        </w:rPr>
-        <w:tab/>
-      </w:r>
-      <w:r>
-        <w:rPr>
-          <w:rFonts w:ascii="Tahoma" w:hAnsi="Tahoma" w:cs="Tahoma"/>
-          <w:b/>
-          <w:sz w:val="20"/>
-          <w:szCs w:val="20"/>
-        </w:rPr>
-        <w:tab/>
-      </w:r>
-      <w:r>
-        <w:rPr>
-          <w:rFonts w:ascii="Tahoma" w:hAnsi="Tahoma" w:cs="Tahoma"/>
-          <w:b/>
-          <w:sz w:val="20"/>
-          <w:szCs w:val="20"/>
-        </w:rPr>
-        <w:tab/>
-      </w:r>
-      <w:r>
-        <w:rPr>
-          <w:rFonts w:ascii="Tahoma" w:hAnsi="Tahoma" w:cs="Tahoma"/>
-          <w:b/>
-          <w:sz w:val="20"/>
-          <w:szCs w:val="20"/>
-        </w:rPr>
-        <w:tab/>
-      </w:r>
     </w:p>
     <w:sectPr>
       <w:headerReference w:type="even" r:id="rId8"/>
@@ -6630,7 +6424,7 @@
 </file>
 
 <file path=customXml/itemProps1.xml><?xml version="1.0" encoding="utf-8"?>
-<ds:datastoreItem xmlns:ds="http://schemas.openxmlformats.org/officeDocument/2006/customXml" ds:itemID="{B7C310FE-E1B8-416C-A204-A9966D1C230E}">
+<ds:datastoreItem xmlns:ds="http://schemas.openxmlformats.org/officeDocument/2006/customXml" ds:itemID="{6B857740-0291-4B5A-AECA-59521BE935AA}">
   <ds:schemaRefs>
     <ds:schemaRef ds:uri="http://schemas.openxmlformats.org/officeDocument/2006/bibliography"/>
   </ds:schemaRefs>

</xml_diff>

<commit_message>
Modificacion para contratos para imprimir con varios municipios
</commit_message>
<xml_diff>
--- a/public/documento/contrato_main.docx
+++ b/public/documento/contrato_main.docx
@@ -78,20 +78,8 @@
           <w:szCs w:val="36"/>
           <w:u w:val="single"/>
         </w:rPr>
-        <w:t>${</w:t>
-      </w:r>
-      <w:proofErr w:type="spellStart"/>
-      <w:r>
-        <w:rPr>
-          <w:rFonts w:ascii="Tahoma" w:hAnsi="Tahoma" w:cs="Tahoma"/>
-          <w:b/>
-          <w:sz w:val="36"/>
-          <w:szCs w:val="36"/>
-          <w:u w:val="single"/>
-        </w:rPr>
-        <w:t>codigo</w:t>
-      </w:r>
-      <w:proofErr w:type="spellEnd"/>
+        <w:t>${codigo</w:t>
+      </w:r>
       <w:r>
         <w:rPr>
           <w:rFonts w:ascii="Tahoma" w:hAnsi="Tahoma" w:cs="Tahoma"/>
@@ -227,19 +215,8 @@
           <w:sz w:val="20"/>
           <w:szCs w:val="20"/>
         </w:rPr>
-        <w:t>${</w:t>
-      </w:r>
-      <w:proofErr w:type="spellStart"/>
-      <w:r>
-        <w:rPr>
-          <w:rFonts w:ascii="Tahoma" w:hAnsi="Tahoma" w:cs="Tahoma"/>
-          <w:b/>
-          <w:sz w:val="20"/>
-          <w:szCs w:val="20"/>
-        </w:rPr>
-        <w:t>nit</w:t>
-      </w:r>
-      <w:proofErr w:type="spellEnd"/>
+        <w:t>${nit</w:t>
+      </w:r>
       <w:r>
         <w:rPr>
           <w:rFonts w:ascii="Tahoma" w:hAnsi="Tahoma" w:cs="Tahoma"/>
@@ -445,16 +422,8 @@
         <w:rPr>
           <w:b/>
         </w:rPr>
-        <w:t>${</w:t>
-      </w:r>
-      <w:proofErr w:type="spellStart"/>
-      <w:r>
-        <w:rPr>
-          <w:b/>
-        </w:rPr>
-        <w:t>nombre_proyecto</w:t>
-      </w:r>
-      <w:proofErr w:type="spellEnd"/>
+        <w:t>${nombre_proyecto</w:t>
+      </w:r>
       <w:r>
         <w:rPr>
           <w:rFonts w:ascii="Tahoma" w:hAnsi="Tahoma" w:cs="Tahoma"/>
@@ -474,14 +443,16 @@
         <w:rPr>
           <w:b/>
         </w:rPr>
-        <w:t xml:space="preserve"> EN EL </w:t>
-      </w:r>
-      <w:r>
-        <w:rPr>
-          <w:b/>
-        </w:rPr>
-        <w:t>MUNICIPIO DE</w:t>
-      </w:r>
+        <w:t xml:space="preserve"> EN</w:t>
+      </w:r>
+      <w:r>
+        <w:rPr>
+          <w:b/>
+        </w:rPr>
+        <w:t xml:space="preserve"> </w:t>
+      </w:r>
+      <w:bookmarkStart w:id="0" w:name="_GoBack"/>
+      <w:bookmarkEnd w:id="0"/>
       <w:r>
         <w:rPr>
           <w:b/>
@@ -654,23 +625,7 @@
           <w:b/>
           <w:szCs w:val="24"/>
         </w:rPr>
-        <w:t>{</w:t>
-      </w:r>
-      <w:proofErr w:type="spellStart"/>
-      <w:r>
-        <w:rPr>
-          <w:b/>
-          <w:szCs w:val="24"/>
-        </w:rPr>
-        <w:t>valor_total_contrato</w:t>
-      </w:r>
-      <w:proofErr w:type="spellEnd"/>
-      <w:r>
-        <w:rPr>
-          <w:b/>
-          <w:szCs w:val="24"/>
-        </w:rPr>
-        <w:t>}</w:t>
+        <w:t>{valor_total_contrato}</w:t>
       </w:r>
       <w:r>
         <w:rPr>
@@ -816,16 +771,8 @@
         <w:rPr>
           <w:b/>
         </w:rPr>
-        <w:t>${</w:t>
-      </w:r>
-      <w:proofErr w:type="spellStart"/>
-      <w:r>
-        <w:rPr>
-          <w:b/>
-        </w:rPr>
-        <w:t>nombre_proyecto</w:t>
-      </w:r>
-      <w:proofErr w:type="spellEnd"/>
+        <w:t>${nombre_proyecto</w:t>
+      </w:r>
       <w:r>
         <w:rPr>
           <w:rFonts w:ascii="Tahoma" w:hAnsi="Tahoma" w:cs="Tahoma"/>
@@ -845,19 +792,7 @@
         <w:rPr>
           <w:b/>
         </w:rPr>
-        <w:t xml:space="preserve">UBICADO EN EL </w:t>
-      </w:r>
-      <w:r>
-        <w:rPr>
-          <w:b/>
-        </w:rPr>
-        <w:t>MUNICIPIO DE</w:t>
-      </w:r>
-      <w:r>
-        <w:rPr>
-          <w:b/>
-        </w:rPr>
-        <w:t xml:space="preserve"> </w:t>
+        <w:t xml:space="preserve">UBICADO EN </w:t>
       </w:r>
       <w:r>
         <w:rPr>
@@ -986,19 +921,8 @@
           <w:sz w:val="20"/>
           <w:szCs w:val="20"/>
         </w:rPr>
-        <w:t>${</w:t>
-      </w:r>
-      <w:proofErr w:type="spellStart"/>
-      <w:r>
-        <w:rPr>
-          <w:rFonts w:ascii="Tahoma" w:hAnsi="Tahoma" w:cs="Tahoma"/>
-          <w:b/>
-          <w:sz w:val="20"/>
-          <w:szCs w:val="20"/>
-        </w:rPr>
-        <w:t>table</w:t>
-      </w:r>
-      <w:proofErr w:type="spellEnd"/>
+        <w:t>${table</w:t>
+      </w:r>
       <w:r>
         <w:rPr>
           <w:rFonts w:ascii="Tahoma" w:hAnsi="Tahoma" w:cs="Tahoma"/>
@@ -1073,25 +997,7 @@
           <w:sz w:val="20"/>
           <w:szCs w:val="20"/>
         </w:rPr>
-        <w:t xml:space="preserve">el personal de </w:t>
-      </w:r>
-      <w:proofErr w:type="spellStart"/>
-      <w:r>
-        <w:rPr>
-          <w:rFonts w:ascii="Tahoma" w:hAnsi="Tahoma" w:cs="Tahoma"/>
-          <w:sz w:val="20"/>
-          <w:szCs w:val="20"/>
-        </w:rPr>
-        <w:t>Certicol</w:t>
-      </w:r>
-      <w:proofErr w:type="spellEnd"/>
-      <w:r>
-        <w:rPr>
-          <w:rFonts w:ascii="Tahoma" w:hAnsi="Tahoma" w:cs="Tahoma"/>
-          <w:sz w:val="20"/>
-          <w:szCs w:val="20"/>
-        </w:rPr>
-        <w:t xml:space="preserve"> S.A.S </w:t>
+        <w:t xml:space="preserve">el personal de Certicol S.A.S </w:t>
       </w:r>
       <w:r>
         <w:rPr>
@@ -1473,7 +1379,57 @@
           <w:sz w:val="20"/>
           <w:szCs w:val="20"/>
         </w:rPr>
-        <w:t xml:space="preserve">  </w:t>
+        <w:t xml:space="preserve">  Certificado </w:t>
+      </w:r>
+      <w:r>
+        <w:rPr>
+          <w:rFonts w:ascii="Tahoma" w:hAnsi="Tahoma" w:cs="Tahoma"/>
+          <w:sz w:val="20"/>
+          <w:szCs w:val="20"/>
+        </w:rPr>
+        <w:t xml:space="preserve">RETIE </w:t>
+      </w:r>
+      <w:r>
+        <w:rPr>
+          <w:rFonts w:ascii="Tahoma" w:hAnsi="Tahoma" w:cs="Tahoma"/>
+          <w:sz w:val="20"/>
+          <w:szCs w:val="20"/>
+        </w:rPr>
+        <w:t>de los productos utilizados en la cons</w:t>
+      </w:r>
+      <w:r>
+        <w:rPr>
+          <w:rFonts w:ascii="Tahoma" w:hAnsi="Tahoma" w:cs="Tahoma"/>
+          <w:sz w:val="20"/>
+          <w:szCs w:val="20"/>
+        </w:rPr>
+        <w:t xml:space="preserve">trucción de la obra eléctrica. </w:t>
+      </w:r>
+      <w:r>
+        <w:rPr>
+          <w:rFonts w:ascii="Tahoma" w:hAnsi="Tahoma" w:cs="Tahoma"/>
+          <w:b/>
+          <w:sz w:val="20"/>
+          <w:szCs w:val="20"/>
+        </w:rPr>
+        <w:t>f</w:t>
+      </w:r>
+      <w:r>
+        <w:rPr>
+          <w:rFonts w:ascii="Tahoma" w:hAnsi="Tahoma" w:cs="Tahoma"/>
+          <w:b/>
+          <w:sz w:val="20"/>
+          <w:szCs w:val="20"/>
+        </w:rPr>
+        <w:t>).</w:t>
+      </w:r>
+      <w:r>
+        <w:rPr>
+          <w:rFonts w:ascii="Tahoma" w:hAnsi="Tahoma" w:cs="Tahoma"/>
+          <w:sz w:val="20"/>
+          <w:szCs w:val="20"/>
+        </w:rPr>
+        <w:t xml:space="preserve"> Diseño eléctrico y memorias </w:t>
       </w:r>
       <w:r>
         <w:rPr>
@@ -1482,40 +1438,16 @@
           <w:szCs w:val="20"/>
         </w:rPr>
         <w:lastRenderedPageBreak/>
-        <w:t xml:space="preserve">Certificado </w:t>
-      </w:r>
-      <w:r>
-        <w:rPr>
-          <w:rFonts w:ascii="Tahoma" w:hAnsi="Tahoma" w:cs="Tahoma"/>
-          <w:sz w:val="20"/>
-          <w:szCs w:val="20"/>
-        </w:rPr>
-        <w:t xml:space="preserve">RETIE </w:t>
-      </w:r>
-      <w:r>
-        <w:rPr>
-          <w:rFonts w:ascii="Tahoma" w:hAnsi="Tahoma" w:cs="Tahoma"/>
-          <w:sz w:val="20"/>
-          <w:szCs w:val="20"/>
-        </w:rPr>
-        <w:t>de los productos utilizados en la cons</w:t>
-      </w:r>
-      <w:r>
-        <w:rPr>
-          <w:rFonts w:ascii="Tahoma" w:hAnsi="Tahoma" w:cs="Tahoma"/>
-          <w:sz w:val="20"/>
-          <w:szCs w:val="20"/>
-        </w:rPr>
-        <w:t xml:space="preserve">trucción de la obra eléctrica. </w:t>
-      </w:r>
-      <w:r>
-        <w:rPr>
-          <w:rFonts w:ascii="Tahoma" w:hAnsi="Tahoma" w:cs="Tahoma"/>
-          <w:b/>
-          <w:sz w:val="20"/>
-          <w:szCs w:val="20"/>
-        </w:rPr>
-        <w:t>f</w:t>
+        <w:t xml:space="preserve">de cálculo. </w:t>
+      </w:r>
+      <w:r>
+        <w:rPr>
+          <w:rFonts w:ascii="Tahoma" w:hAnsi="Tahoma" w:cs="Tahoma"/>
+          <w:b/>
+          <w:sz w:val="20"/>
+          <w:szCs w:val="20"/>
+        </w:rPr>
+        <w:t>g</w:t>
       </w:r>
       <w:r>
         <w:rPr>
@@ -1532,7 +1464,607 @@
           <w:sz w:val="20"/>
           <w:szCs w:val="20"/>
         </w:rPr>
-        <w:t xml:space="preserve"> Diseño eléctrico y memorias de cálculo. </w:t>
+        <w:t xml:space="preserve"> Demás documentos necesarios como requisitos exigidos </w:t>
+      </w:r>
+      <w:r>
+        <w:rPr>
+          <w:rFonts w:ascii="Tahoma" w:hAnsi="Tahoma" w:cs="Tahoma"/>
+          <w:sz w:val="20"/>
+          <w:szCs w:val="20"/>
+        </w:rPr>
+        <w:t>por el</w:t>
+      </w:r>
+      <w:r>
+        <w:rPr>
+          <w:rFonts w:ascii="Tahoma" w:hAnsi="Tahoma" w:cs="Tahoma"/>
+          <w:sz w:val="20"/>
+          <w:szCs w:val="20"/>
+        </w:rPr>
+        <w:t xml:space="preserve"> reglamento técnico </w:t>
+      </w:r>
+      <w:r>
+        <w:rPr>
+          <w:rFonts w:ascii="Tahoma" w:hAnsi="Tahoma" w:cs="Tahoma"/>
+          <w:sz w:val="20"/>
+          <w:szCs w:val="20"/>
+        </w:rPr>
+        <w:t>de instalaciones eléctricas RETIE 2013</w:t>
+      </w:r>
+      <w:r>
+        <w:rPr>
+          <w:rFonts w:ascii="Tahoma" w:hAnsi="Tahoma" w:cs="Tahoma"/>
+          <w:sz w:val="20"/>
+          <w:szCs w:val="20"/>
+        </w:rPr>
+        <w:t>.</w:t>
+      </w:r>
+      <w:r>
+        <w:rPr>
+          <w:rFonts w:ascii="Tahoma" w:hAnsi="Tahoma" w:cs="Tahoma"/>
+          <w:b/>
+          <w:sz w:val="20"/>
+          <w:szCs w:val="20"/>
+        </w:rPr>
+        <w:t xml:space="preserve"> CLÁUSULA TERCERA. DETALLES DE LA INSPECCION: </w:t>
+      </w:r>
+      <w:r>
+        <w:rPr>
+          <w:rFonts w:ascii="Tahoma" w:hAnsi="Tahoma" w:cs="Tahoma"/>
+          <w:b/>
+          <w:sz w:val="20"/>
+          <w:szCs w:val="20"/>
+        </w:rPr>
+        <w:t xml:space="preserve">a). </w:t>
+      </w:r>
+      <w:r>
+        <w:rPr>
+          <w:rFonts w:ascii="Tahoma" w:hAnsi="Tahoma" w:cs="Tahoma"/>
+          <w:sz w:val="20"/>
+          <w:szCs w:val="20"/>
+        </w:rPr>
+        <w:t xml:space="preserve">El </w:t>
+      </w:r>
+      <w:r>
+        <w:rPr>
+          <w:rFonts w:ascii="Tahoma" w:hAnsi="Tahoma" w:cs="Tahoma"/>
+          <w:sz w:val="20"/>
+          <w:szCs w:val="20"/>
+        </w:rPr>
+        <w:t>CONTRATISTA se obliga para con E</w:t>
+      </w:r>
+      <w:r>
+        <w:rPr>
+          <w:rFonts w:ascii="Tahoma" w:hAnsi="Tahoma" w:cs="Tahoma"/>
+          <w:sz w:val="20"/>
+          <w:szCs w:val="20"/>
+        </w:rPr>
+        <w:t xml:space="preserve">l CONTRATANTE </w:t>
+      </w:r>
+      <w:r>
+        <w:rPr>
+          <w:rFonts w:ascii="Tahoma" w:hAnsi="Tahoma" w:cs="Tahoma"/>
+          <w:sz w:val="20"/>
+          <w:szCs w:val="20"/>
+        </w:rPr>
+        <w:t>a</w:t>
+      </w:r>
+      <w:r>
+        <w:rPr>
+          <w:rFonts w:ascii="Tahoma" w:hAnsi="Tahoma" w:cs="Tahoma"/>
+          <w:sz w:val="20"/>
+          <w:szCs w:val="20"/>
+        </w:rPr>
+        <w:t xml:space="preserve"> realizar las medidas, pruebas y ensayos eléctricos mediante los cuales se pueda determinar la conformidad de la instalación </w:t>
+      </w:r>
+      <w:r>
+        <w:rPr>
+          <w:rFonts w:ascii="Tahoma" w:hAnsi="Tahoma" w:cs="Tahoma"/>
+          <w:sz w:val="20"/>
+          <w:szCs w:val="20"/>
+        </w:rPr>
+        <w:t>eléctrica</w:t>
+      </w:r>
+      <w:r>
+        <w:rPr>
+          <w:rFonts w:ascii="Tahoma" w:hAnsi="Tahoma" w:cs="Tahoma"/>
+          <w:sz w:val="20"/>
+          <w:szCs w:val="20"/>
+        </w:rPr>
+        <w:t xml:space="preserve"> bajo </w:t>
+      </w:r>
+      <w:r>
+        <w:rPr>
+          <w:rFonts w:ascii="Tahoma" w:hAnsi="Tahoma" w:cs="Tahoma"/>
+          <w:sz w:val="20"/>
+          <w:szCs w:val="20"/>
+        </w:rPr>
+        <w:t>inspección y realizar registros de los valores medidos y de actividades de inspección fundamentales para la decisión.</w:t>
+      </w:r>
+      <w:r>
+        <w:rPr>
+          <w:rFonts w:ascii="Tahoma" w:hAnsi="Tahoma" w:cs="Tahoma"/>
+          <w:sz w:val="20"/>
+          <w:szCs w:val="20"/>
+        </w:rPr>
+        <w:t xml:space="preserve"> </w:t>
+      </w:r>
+      <w:r>
+        <w:rPr>
+          <w:rFonts w:ascii="Tahoma" w:hAnsi="Tahoma" w:cs="Tahoma"/>
+          <w:b/>
+          <w:sz w:val="20"/>
+          <w:szCs w:val="20"/>
+        </w:rPr>
+        <w:t>b).</w:t>
+      </w:r>
+      <w:r>
+        <w:rPr>
+          <w:rFonts w:ascii="Tahoma" w:hAnsi="Tahoma" w:cs="Tahoma"/>
+          <w:sz w:val="20"/>
+          <w:szCs w:val="20"/>
+        </w:rPr>
+        <w:t xml:space="preserve"> El CONTRATANTE se obliga a entregar a</w:t>
+      </w:r>
+      <w:r>
+        <w:rPr>
+          <w:rFonts w:ascii="Tahoma" w:hAnsi="Tahoma" w:cs="Tahoma"/>
+          <w:sz w:val="20"/>
+          <w:szCs w:val="20"/>
+        </w:rPr>
+        <w:t xml:space="preserve"> E</w:t>
+      </w:r>
+      <w:r>
+        <w:rPr>
+          <w:rFonts w:ascii="Tahoma" w:hAnsi="Tahoma" w:cs="Tahoma"/>
+          <w:sz w:val="20"/>
+          <w:szCs w:val="20"/>
+        </w:rPr>
+        <w:t xml:space="preserve">l CONTRATISTA la documentación completa que le aplique al proceso y debe permitir el desarrollo y la </w:t>
+      </w:r>
+      <w:r>
+        <w:rPr>
+          <w:rFonts w:ascii="Tahoma" w:hAnsi="Tahoma" w:cs="Tahoma"/>
+          <w:sz w:val="20"/>
+          <w:szCs w:val="20"/>
+        </w:rPr>
+        <w:t>ejecución</w:t>
+      </w:r>
+      <w:r>
+        <w:rPr>
+          <w:rFonts w:ascii="Tahoma" w:hAnsi="Tahoma" w:cs="Tahoma"/>
+          <w:sz w:val="20"/>
+          <w:szCs w:val="20"/>
+        </w:rPr>
+        <w:t xml:space="preserve"> de las pruebas y las mediciones necesarias para la verificación de la conformidad de la instalación </w:t>
+      </w:r>
+      <w:r>
+        <w:rPr>
+          <w:rFonts w:ascii="Tahoma" w:hAnsi="Tahoma" w:cs="Tahoma"/>
+          <w:sz w:val="20"/>
+          <w:szCs w:val="20"/>
+        </w:rPr>
+        <w:t>eléctrica</w:t>
+      </w:r>
+      <w:r>
+        <w:rPr>
+          <w:rFonts w:ascii="Tahoma" w:hAnsi="Tahoma" w:cs="Tahoma"/>
+          <w:sz w:val="20"/>
+          <w:szCs w:val="20"/>
+        </w:rPr>
+        <w:t xml:space="preserve"> </w:t>
+      </w:r>
+      <w:r>
+        <w:rPr>
+          <w:rFonts w:ascii="Tahoma" w:hAnsi="Tahoma" w:cs="Tahoma"/>
+          <w:b/>
+          <w:sz w:val="20"/>
+          <w:szCs w:val="20"/>
+        </w:rPr>
+        <w:t>c).</w:t>
+      </w:r>
+      <w:r>
+        <w:rPr>
+          <w:rFonts w:ascii="Tahoma" w:hAnsi="Tahoma" w:cs="Tahoma"/>
+          <w:sz w:val="20"/>
+          <w:szCs w:val="20"/>
+        </w:rPr>
+        <w:t xml:space="preserve"> Si la instalación</w:t>
+      </w:r>
+      <w:r>
+        <w:rPr>
+          <w:rFonts w:ascii="Tahoma" w:hAnsi="Tahoma" w:cs="Tahoma"/>
+          <w:sz w:val="20"/>
+          <w:szCs w:val="20"/>
+        </w:rPr>
+        <w:t xml:space="preserve"> inspeccionada no es aprobada, E</w:t>
+      </w:r>
+      <w:r>
+        <w:rPr>
+          <w:rFonts w:ascii="Tahoma" w:hAnsi="Tahoma" w:cs="Tahoma"/>
+          <w:sz w:val="20"/>
+          <w:szCs w:val="20"/>
+        </w:rPr>
+        <w:t>l CONTRATISTA dejara por escrito en el Acta de Visita las No Conformidades en</w:t>
+      </w:r>
+      <w:r>
+        <w:rPr>
+          <w:rFonts w:ascii="Tahoma" w:hAnsi="Tahoma" w:cs="Tahoma"/>
+          <w:sz w:val="20"/>
+          <w:szCs w:val="20"/>
+        </w:rPr>
+        <w:t>contradas y se determinara con E</w:t>
+      </w:r>
+      <w:r>
+        <w:rPr>
+          <w:rFonts w:ascii="Tahoma" w:hAnsi="Tahoma" w:cs="Tahoma"/>
+          <w:sz w:val="20"/>
+          <w:szCs w:val="20"/>
+        </w:rPr>
+        <w:t>l CONTRATANTE la programación de la nueva visita de inspección para cerrar las No Conformidades de la instalación frente al reglamento</w:t>
+      </w:r>
+      <w:r>
+        <w:rPr>
+          <w:rFonts w:ascii="Tahoma" w:hAnsi="Tahoma" w:cs="Tahoma"/>
+          <w:sz w:val="20"/>
+          <w:szCs w:val="20"/>
+        </w:rPr>
+        <w:t>. En todo caso E</w:t>
+      </w:r>
+      <w:r>
+        <w:rPr>
+          <w:rFonts w:ascii="Tahoma" w:hAnsi="Tahoma" w:cs="Tahoma"/>
+          <w:sz w:val="20"/>
+          <w:szCs w:val="20"/>
+        </w:rPr>
+        <w:t xml:space="preserve">l CONTRATISTA debe cerrar la inspección emitiendo el dictamen de Aprobación o No Aprobación y </w:t>
+      </w:r>
+      <w:r>
+        <w:rPr>
+          <w:rFonts w:ascii="Tahoma" w:hAnsi="Tahoma" w:cs="Tahoma"/>
+          <w:sz w:val="20"/>
+          <w:szCs w:val="20"/>
+        </w:rPr>
+        <w:t>está</w:t>
+      </w:r>
+      <w:r>
+        <w:rPr>
+          <w:rFonts w:ascii="Tahoma" w:hAnsi="Tahoma" w:cs="Tahoma"/>
+          <w:sz w:val="20"/>
+          <w:szCs w:val="20"/>
+        </w:rPr>
+        <w:t xml:space="preserve"> en la obligación dentro de los diez días hábiles siguientes a la terminación del plazo dado para cerrar las No Conformidades de reportar a la SIC las razones de la No </w:t>
+      </w:r>
+      <w:r>
+        <w:rPr>
+          <w:rFonts w:ascii="Tahoma" w:hAnsi="Tahoma" w:cs="Tahoma"/>
+          <w:sz w:val="20"/>
+          <w:szCs w:val="20"/>
+        </w:rPr>
+        <w:t>Aprobación</w:t>
+      </w:r>
+      <w:r>
+        <w:rPr>
+          <w:rFonts w:ascii="Tahoma" w:hAnsi="Tahoma" w:cs="Tahoma"/>
+          <w:sz w:val="20"/>
+          <w:szCs w:val="20"/>
+        </w:rPr>
+        <w:t>, junto con el nombre del proyecto, dirección, nombre del constructor, responsables y fechas de inspección y si se tiene información que la instalación fue energizad</w:t>
+      </w:r>
+      <w:r>
+        <w:rPr>
+          <w:rFonts w:ascii="Tahoma" w:hAnsi="Tahoma" w:cs="Tahoma"/>
+          <w:sz w:val="20"/>
+          <w:szCs w:val="20"/>
+        </w:rPr>
+        <w:t xml:space="preserve">a deberá hacer mención del caso </w:t>
+      </w:r>
+      <w:r>
+        <w:rPr>
+          <w:rFonts w:ascii="Tahoma" w:hAnsi="Tahoma" w:cs="Tahoma"/>
+          <w:b/>
+          <w:sz w:val="20"/>
+          <w:szCs w:val="20"/>
+        </w:rPr>
+        <w:t>d).</w:t>
+      </w:r>
+      <w:r>
+        <w:rPr>
+          <w:rFonts w:ascii="Tahoma" w:hAnsi="Tahoma" w:cs="Tahoma"/>
+          <w:sz w:val="20"/>
+          <w:szCs w:val="20"/>
+        </w:rPr>
+        <w:t xml:space="preserve"> El CONTRATISTA guardara reserva sobre los procedimientos, planos, cartas, informes o cualquier otro documento o información calificada como confidencial y relacionada con la instalación a inspeccionar. No obstante en el evento de requerimiento por parte d</w:t>
+      </w:r>
+      <w:r>
+        <w:rPr>
+          <w:rFonts w:ascii="Tahoma" w:hAnsi="Tahoma" w:cs="Tahoma"/>
+          <w:sz w:val="20"/>
+          <w:szCs w:val="20"/>
+        </w:rPr>
+        <w:t>e autoridad judicial, la Superintendencia de Servicios Públicos o la de Industria y C</w:t>
+      </w:r>
+      <w:r>
+        <w:rPr>
+          <w:rFonts w:ascii="Tahoma" w:hAnsi="Tahoma" w:cs="Tahoma"/>
+          <w:sz w:val="20"/>
+          <w:szCs w:val="20"/>
+        </w:rPr>
+        <w:t>omercio se debe suministrar la información</w:t>
+      </w:r>
+      <w:r>
+        <w:rPr>
+          <w:rFonts w:ascii="Tahoma" w:hAnsi="Tahoma" w:cs="Tahoma"/>
+          <w:sz w:val="20"/>
+          <w:szCs w:val="20"/>
+        </w:rPr>
+        <w:t xml:space="preserve"> y será notificado E</w:t>
+      </w:r>
+      <w:r>
+        <w:rPr>
+          <w:rFonts w:ascii="Tahoma" w:hAnsi="Tahoma" w:cs="Tahoma"/>
+          <w:sz w:val="20"/>
+          <w:szCs w:val="20"/>
+        </w:rPr>
+        <w:t xml:space="preserve">l CONTRATANTE que información será proporcionada, salvo que </w:t>
+      </w:r>
+      <w:r>
+        <w:rPr>
+          <w:rFonts w:ascii="Tahoma" w:hAnsi="Tahoma" w:cs="Tahoma"/>
+          <w:sz w:val="20"/>
+          <w:szCs w:val="20"/>
+        </w:rPr>
+        <w:t>esté</w:t>
+      </w:r>
+      <w:r>
+        <w:rPr>
+          <w:rFonts w:ascii="Tahoma" w:hAnsi="Tahoma" w:cs="Tahoma"/>
+          <w:sz w:val="20"/>
+          <w:szCs w:val="20"/>
+        </w:rPr>
+        <w:t xml:space="preserve"> prohibido por la ley.</w:t>
+      </w:r>
+      <w:r>
+        <w:rPr>
+          <w:rFonts w:ascii="Tahoma" w:hAnsi="Tahoma" w:cs="Tahoma"/>
+          <w:sz w:val="20"/>
+          <w:szCs w:val="20"/>
+        </w:rPr>
+        <w:t xml:space="preserve"> </w:t>
+      </w:r>
+      <w:r>
+        <w:rPr>
+          <w:rFonts w:ascii="Tahoma" w:hAnsi="Tahoma" w:cs="Tahoma"/>
+          <w:b/>
+          <w:sz w:val="20"/>
+          <w:szCs w:val="20"/>
+        </w:rPr>
+        <w:t>e).</w:t>
+      </w:r>
+      <w:r>
+        <w:rPr>
+          <w:rFonts w:ascii="Tahoma" w:hAnsi="Tahoma" w:cs="Tahoma"/>
+          <w:b/>
+          <w:sz w:val="20"/>
+          <w:szCs w:val="20"/>
+        </w:rPr>
+        <w:t xml:space="preserve"> </w:t>
+      </w:r>
+      <w:r>
+        <w:rPr>
+          <w:rFonts w:ascii="Tahoma" w:hAnsi="Tahoma" w:cs="Tahoma"/>
+          <w:sz w:val="20"/>
+          <w:szCs w:val="20"/>
+        </w:rPr>
+        <w:t>El CONTRATISTA informara a</w:t>
+      </w:r>
+      <w:r>
+        <w:rPr>
+          <w:rFonts w:ascii="Tahoma" w:hAnsi="Tahoma" w:cs="Tahoma"/>
+          <w:sz w:val="20"/>
+          <w:szCs w:val="20"/>
+        </w:rPr>
+        <w:t xml:space="preserve"> E</w:t>
+      </w:r>
+      <w:r>
+        <w:rPr>
+          <w:rFonts w:ascii="Tahoma" w:hAnsi="Tahoma" w:cs="Tahoma"/>
+          <w:sz w:val="20"/>
+          <w:szCs w:val="20"/>
+        </w:rPr>
+        <w:t xml:space="preserve">l CONTRATANTE, con antelación, que información tiene intención de hacer </w:t>
+      </w:r>
+      <w:r>
+        <w:rPr>
+          <w:rFonts w:ascii="Tahoma" w:hAnsi="Tahoma" w:cs="Tahoma"/>
+          <w:sz w:val="20"/>
+          <w:szCs w:val="20"/>
+        </w:rPr>
+        <w:t>pública</w:t>
+      </w:r>
+      <w:r>
+        <w:rPr>
+          <w:rFonts w:ascii="Tahoma" w:hAnsi="Tahoma" w:cs="Tahoma"/>
+          <w:sz w:val="20"/>
+          <w:szCs w:val="20"/>
+        </w:rPr>
+        <w:t xml:space="preserve"> a e</w:t>
+      </w:r>
+      <w:r>
+        <w:rPr>
+          <w:rFonts w:ascii="Tahoma" w:hAnsi="Tahoma" w:cs="Tahoma"/>
+          <w:sz w:val="20"/>
+          <w:szCs w:val="20"/>
+        </w:rPr>
+        <w:t>xcepción de la información que E</w:t>
+      </w:r>
+      <w:r>
+        <w:rPr>
+          <w:rFonts w:ascii="Tahoma" w:hAnsi="Tahoma" w:cs="Tahoma"/>
+          <w:sz w:val="20"/>
+          <w:szCs w:val="20"/>
+        </w:rPr>
+        <w:t xml:space="preserve">l CONTRATANTE pone a disposición del </w:t>
+      </w:r>
+      <w:r>
+        <w:rPr>
+          <w:rFonts w:ascii="Tahoma" w:hAnsi="Tahoma" w:cs="Tahoma"/>
+          <w:sz w:val="20"/>
+          <w:szCs w:val="20"/>
+        </w:rPr>
+        <w:t>público</w:t>
+      </w:r>
+      <w:r>
+        <w:rPr>
+          <w:rFonts w:ascii="Tahoma" w:hAnsi="Tahoma" w:cs="Tahoma"/>
+          <w:sz w:val="20"/>
+          <w:szCs w:val="20"/>
+        </w:rPr>
+        <w:t xml:space="preserve">, o cuando </w:t>
+      </w:r>
+      <w:r>
+        <w:rPr>
+          <w:rFonts w:ascii="Tahoma" w:hAnsi="Tahoma" w:cs="Tahoma"/>
+          <w:sz w:val="20"/>
+          <w:szCs w:val="20"/>
+        </w:rPr>
+        <w:t>haya</w:t>
+      </w:r>
+      <w:r>
+        <w:rPr>
+          <w:rFonts w:ascii="Tahoma" w:hAnsi="Tahoma" w:cs="Tahoma"/>
+          <w:sz w:val="20"/>
+          <w:szCs w:val="20"/>
+        </w:rPr>
+        <w:t xml:space="preserve"> sido acordado entre las partes </w:t>
+      </w:r>
+      <w:r>
+        <w:rPr>
+          <w:rFonts w:ascii="Tahoma" w:hAnsi="Tahoma" w:cs="Tahoma"/>
+          <w:b/>
+          <w:sz w:val="20"/>
+          <w:szCs w:val="20"/>
+        </w:rPr>
+        <w:t>f).</w:t>
+      </w:r>
+      <w:r>
+        <w:rPr>
+          <w:rFonts w:ascii="Tahoma" w:hAnsi="Tahoma" w:cs="Tahoma"/>
+          <w:sz w:val="20"/>
+          <w:szCs w:val="20"/>
+        </w:rPr>
+        <w:t xml:space="preserve"> </w:t>
+      </w:r>
+      <w:r>
+        <w:rPr>
+          <w:rFonts w:ascii="Tahoma" w:hAnsi="Tahoma" w:cs="Tahoma"/>
+          <w:sz w:val="20"/>
+          <w:szCs w:val="20"/>
+        </w:rPr>
+        <w:t>Los dictáme</w:t>
+      </w:r>
+      <w:r>
+        <w:rPr>
+          <w:rFonts w:ascii="Tahoma" w:hAnsi="Tahoma" w:cs="Tahoma"/>
+          <w:sz w:val="20"/>
+          <w:szCs w:val="20"/>
+        </w:rPr>
+        <w:t>nes</w:t>
+      </w:r>
+      <w:r>
+        <w:rPr>
+          <w:rFonts w:ascii="Tahoma" w:hAnsi="Tahoma" w:cs="Tahoma"/>
+          <w:sz w:val="20"/>
+          <w:szCs w:val="20"/>
+        </w:rPr>
+        <w:t xml:space="preserve"> de inspección serán de </w:t>
+      </w:r>
+      <w:r>
+        <w:rPr>
+          <w:rFonts w:ascii="Tahoma" w:hAnsi="Tahoma" w:cs="Tahoma"/>
+          <w:sz w:val="20"/>
+          <w:szCs w:val="20"/>
+        </w:rPr>
+        <w:t>público</w:t>
+      </w:r>
+      <w:r>
+        <w:rPr>
+          <w:rFonts w:ascii="Tahoma" w:hAnsi="Tahoma" w:cs="Tahoma"/>
+          <w:sz w:val="20"/>
+          <w:szCs w:val="20"/>
+        </w:rPr>
+        <w:t xml:space="preserve"> conocimiento en la </w:t>
+      </w:r>
+      <w:r>
+        <w:rPr>
+          <w:rFonts w:ascii="Tahoma" w:hAnsi="Tahoma" w:cs="Tahoma"/>
+          <w:sz w:val="20"/>
+          <w:szCs w:val="20"/>
+        </w:rPr>
+        <w:t>página</w:t>
+      </w:r>
+      <w:r>
+        <w:rPr>
+          <w:rFonts w:ascii="Tahoma" w:hAnsi="Tahoma" w:cs="Tahoma"/>
+          <w:sz w:val="20"/>
+          <w:szCs w:val="20"/>
+        </w:rPr>
+        <w:t xml:space="preserve"> web www.</w:t>
+      </w:r>
+      <w:r>
+        <w:rPr>
+          <w:rFonts w:ascii="Tahoma" w:hAnsi="Tahoma" w:cs="Tahoma"/>
+          <w:sz w:val="20"/>
+          <w:szCs w:val="20"/>
+        </w:rPr>
+        <w:t>C</w:t>
+      </w:r>
+      <w:r>
+        <w:rPr>
+          <w:rFonts w:ascii="Tahoma" w:hAnsi="Tahoma" w:cs="Tahoma"/>
+          <w:sz w:val="20"/>
+          <w:szCs w:val="20"/>
+        </w:rPr>
+        <w:t>erticolsas.com. Adicionalmente E</w:t>
+      </w:r>
+      <w:r>
+        <w:rPr>
+          <w:rFonts w:ascii="Tahoma" w:hAnsi="Tahoma" w:cs="Tahoma"/>
+          <w:sz w:val="20"/>
+          <w:szCs w:val="20"/>
+        </w:rPr>
+        <w:t>l C</w:t>
+      </w:r>
+      <w:r>
+        <w:rPr>
+          <w:rFonts w:ascii="Tahoma" w:hAnsi="Tahoma" w:cs="Tahoma"/>
+          <w:sz w:val="20"/>
+          <w:szCs w:val="20"/>
+        </w:rPr>
+        <w:t>ONTRATISTA reportara los dictáme</w:t>
+      </w:r>
+      <w:r>
+        <w:rPr>
+          <w:rFonts w:ascii="Tahoma" w:hAnsi="Tahoma" w:cs="Tahoma"/>
+          <w:sz w:val="20"/>
+          <w:szCs w:val="20"/>
+        </w:rPr>
+        <w:t>nes</w:t>
+      </w:r>
+      <w:r>
+        <w:rPr>
+          <w:rFonts w:ascii="Tahoma" w:hAnsi="Tahoma" w:cs="Tahoma"/>
+          <w:sz w:val="20"/>
+          <w:szCs w:val="20"/>
+        </w:rPr>
+        <w:t xml:space="preserve"> de inspección a la base de datos centralizada coordinada por el MME o el ONAC en los formatos acordados</w:t>
+      </w:r>
+      <w:r>
+        <w:rPr>
+          <w:rFonts w:ascii="Tahoma" w:hAnsi="Tahoma" w:cs="Tahoma"/>
+          <w:sz w:val="20"/>
+          <w:szCs w:val="20"/>
+        </w:rPr>
+        <w:t xml:space="preserve"> </w:t>
       </w:r>
       <w:r>
         <w:rPr>
@@ -1550,6 +2082,96 @@
           <w:sz w:val="20"/>
           <w:szCs w:val="20"/>
         </w:rPr>
+        <w:t xml:space="preserve">). </w:t>
+      </w:r>
+      <w:r>
+        <w:rPr>
+          <w:rFonts w:ascii="Tahoma" w:hAnsi="Tahoma" w:cs="Tahoma"/>
+          <w:sz w:val="20"/>
+          <w:szCs w:val="20"/>
+        </w:rPr>
+        <w:t xml:space="preserve">El </w:t>
+      </w:r>
+      <w:r>
+        <w:rPr>
+          <w:rFonts w:ascii="Tahoma" w:hAnsi="Tahoma" w:cs="Tahoma"/>
+          <w:sz w:val="20"/>
+          <w:szCs w:val="20"/>
+        </w:rPr>
+        <w:t>CONTRATANTE deberá dar a conocer a</w:t>
+      </w:r>
+      <w:r>
+        <w:rPr>
+          <w:rFonts w:ascii="Tahoma" w:hAnsi="Tahoma" w:cs="Tahoma"/>
+          <w:sz w:val="20"/>
+          <w:szCs w:val="20"/>
+        </w:rPr>
+        <w:t xml:space="preserve"> E</w:t>
+      </w:r>
+      <w:r>
+        <w:rPr>
+          <w:rFonts w:ascii="Tahoma" w:hAnsi="Tahoma" w:cs="Tahoma"/>
+          <w:sz w:val="20"/>
+          <w:szCs w:val="20"/>
+        </w:rPr>
+        <w:t xml:space="preserve">l CONTRATISTA antes de realizar la </w:t>
+      </w:r>
+      <w:r>
+        <w:rPr>
+          <w:rFonts w:ascii="Tahoma" w:hAnsi="Tahoma" w:cs="Tahoma"/>
+          <w:sz w:val="20"/>
+          <w:szCs w:val="20"/>
+        </w:rPr>
+        <w:t>inspección los</w:t>
+      </w:r>
+      <w:r>
+        <w:rPr>
+          <w:rFonts w:ascii="Tahoma" w:hAnsi="Tahoma" w:cs="Tahoma"/>
+          <w:sz w:val="20"/>
+          <w:szCs w:val="20"/>
+        </w:rPr>
+        <w:t xml:space="preserve"> riesgos a que </w:t>
+      </w:r>
+      <w:r>
+        <w:rPr>
+          <w:rFonts w:ascii="Tahoma" w:hAnsi="Tahoma" w:cs="Tahoma"/>
+          <w:sz w:val="20"/>
+          <w:szCs w:val="20"/>
+        </w:rPr>
+        <w:t>está</w:t>
+      </w:r>
+      <w:r>
+        <w:rPr>
+          <w:rFonts w:ascii="Tahoma" w:hAnsi="Tahoma" w:cs="Tahoma"/>
+          <w:sz w:val="20"/>
+          <w:szCs w:val="20"/>
+        </w:rPr>
+        <w:t xml:space="preserve"> expuesto y las medidas para mitigarlos</w:t>
+      </w:r>
+      <w:r>
+        <w:rPr>
+          <w:rFonts w:ascii="Tahoma" w:hAnsi="Tahoma" w:cs="Tahoma"/>
+          <w:sz w:val="20"/>
+          <w:szCs w:val="20"/>
+        </w:rPr>
+        <w:t xml:space="preserve"> </w:t>
+      </w:r>
+      <w:r>
+        <w:rPr>
+          <w:rFonts w:ascii="Tahoma" w:hAnsi="Tahoma" w:cs="Tahoma"/>
+          <w:b/>
+          <w:sz w:val="20"/>
+          <w:szCs w:val="20"/>
+        </w:rPr>
+        <w:t>h</w:t>
+      </w:r>
+      <w:r>
+        <w:rPr>
+          <w:rFonts w:ascii="Tahoma" w:hAnsi="Tahoma" w:cs="Tahoma"/>
+          <w:b/>
+          <w:sz w:val="20"/>
+          <w:szCs w:val="20"/>
+        </w:rPr>
         <w:t>).</w:t>
       </w:r>
       <w:r>
@@ -1558,31 +2180,65 @@
           <w:sz w:val="20"/>
           <w:szCs w:val="20"/>
         </w:rPr>
-        <w:t xml:space="preserve"> Demás documentos necesarios como requisitos exigidos </w:t>
-      </w:r>
-      <w:r>
-        <w:rPr>
-          <w:rFonts w:ascii="Tahoma" w:hAnsi="Tahoma" w:cs="Tahoma"/>
-          <w:sz w:val="20"/>
-          <w:szCs w:val="20"/>
-        </w:rPr>
-        <w:t>por el</w:t>
-      </w:r>
-      <w:r>
-        <w:rPr>
-          <w:rFonts w:ascii="Tahoma" w:hAnsi="Tahoma" w:cs="Tahoma"/>
-          <w:sz w:val="20"/>
-          <w:szCs w:val="20"/>
-        </w:rPr>
-        <w:t xml:space="preserve"> reglamento técnico </w:t>
-      </w:r>
-      <w:r>
-        <w:rPr>
-          <w:rFonts w:ascii="Tahoma" w:hAnsi="Tahoma" w:cs="Tahoma"/>
-          <w:sz w:val="20"/>
-          <w:szCs w:val="20"/>
-        </w:rPr>
-        <w:t>de instalaciones eléctricas RETIE 2013</w:t>
+        <w:t xml:space="preserve"> El CONTRATISTA</w:t>
+      </w:r>
+      <w:r>
+        <w:rPr>
+          <w:rFonts w:ascii="Tahoma" w:hAnsi="Tahoma" w:cs="Tahoma"/>
+          <w:sz w:val="20"/>
+          <w:szCs w:val="20"/>
+        </w:rPr>
+        <w:t xml:space="preserve"> cuenta con la capacida</w:t>
+      </w:r>
+      <w:r>
+        <w:rPr>
+          <w:rFonts w:ascii="Tahoma" w:hAnsi="Tahoma" w:cs="Tahoma"/>
+          <w:sz w:val="20"/>
+          <w:szCs w:val="20"/>
+        </w:rPr>
+        <w:t xml:space="preserve">d </w:t>
+      </w:r>
+      <w:r>
+        <w:rPr>
+          <w:rFonts w:ascii="Tahoma" w:hAnsi="Tahoma" w:cs="Tahoma"/>
+          <w:sz w:val="20"/>
+          <w:szCs w:val="20"/>
+        </w:rPr>
+        <w:t>técnica para atender la inspección objeto del contrato</w:t>
+      </w:r>
+      <w:r>
+        <w:rPr>
+          <w:rFonts w:ascii="Tahoma" w:hAnsi="Tahoma" w:cs="Tahoma"/>
+          <w:sz w:val="20"/>
+          <w:szCs w:val="20"/>
+        </w:rPr>
+        <w:t xml:space="preserve"> </w:t>
+      </w:r>
+      <w:r>
+        <w:rPr>
+          <w:rFonts w:ascii="Tahoma" w:hAnsi="Tahoma" w:cs="Tahoma"/>
+          <w:b/>
+          <w:sz w:val="20"/>
+          <w:szCs w:val="20"/>
+        </w:rPr>
+        <w:t>i</w:t>
+      </w:r>
+      <w:r>
+        <w:rPr>
+          <w:rFonts w:ascii="Tahoma" w:hAnsi="Tahoma" w:cs="Tahoma"/>
+          <w:b/>
+          <w:sz w:val="20"/>
+          <w:szCs w:val="20"/>
+        </w:rPr>
+        <w:t xml:space="preserve">). </w:t>
+      </w:r>
+      <w:r>
+        <w:rPr>
+          <w:rFonts w:ascii="Tahoma" w:hAnsi="Tahoma" w:cs="Tahoma"/>
+          <w:sz w:val="20"/>
+          <w:szCs w:val="20"/>
+        </w:rPr>
+        <w:t>El CONTRATISTA mantiene procedimientos documentados e instalaciones apropiadas para evitar el deterioro o el daño de los ítems a inspeccionar, mientras están bajo su responsabilidad</w:t>
       </w:r>
       <w:r>
         <w:rPr>
@@ -1595,157 +2251,233 @@
       <w:r>
         <w:rPr>
           <w:rFonts w:ascii="Tahoma" w:hAnsi="Tahoma" w:cs="Tahoma"/>
-          <w:b/>
-          <w:sz w:val="20"/>
-          <w:szCs w:val="20"/>
-        </w:rPr>
-        <w:t xml:space="preserve"> CLÁUSULA TERCERA. DETALLES DE LA INSPECCION: </w:t>
-      </w:r>
-      <w:r>
-        <w:rPr>
-          <w:rFonts w:ascii="Tahoma" w:hAnsi="Tahoma" w:cs="Tahoma"/>
-          <w:b/>
-          <w:sz w:val="20"/>
-          <w:szCs w:val="20"/>
-        </w:rPr>
-        <w:t xml:space="preserve">a). </w:t>
-      </w:r>
-      <w:r>
-        <w:rPr>
-          <w:rFonts w:ascii="Tahoma" w:hAnsi="Tahoma" w:cs="Tahoma"/>
-          <w:sz w:val="20"/>
-          <w:szCs w:val="20"/>
-        </w:rPr>
-        <w:t xml:space="preserve">El </w:t>
-      </w:r>
-      <w:r>
-        <w:rPr>
-          <w:rFonts w:ascii="Tahoma" w:hAnsi="Tahoma" w:cs="Tahoma"/>
-          <w:sz w:val="20"/>
-          <w:szCs w:val="20"/>
-        </w:rPr>
-        <w:t>CONTRATISTA se obliga para con E</w:t>
-      </w:r>
-      <w:r>
-        <w:rPr>
-          <w:rFonts w:ascii="Tahoma" w:hAnsi="Tahoma" w:cs="Tahoma"/>
-          <w:sz w:val="20"/>
-          <w:szCs w:val="20"/>
-        </w:rPr>
-        <w:t xml:space="preserve">l CONTRATANTE </w:t>
-      </w:r>
-      <w:r>
-        <w:rPr>
-          <w:rFonts w:ascii="Tahoma" w:hAnsi="Tahoma" w:cs="Tahoma"/>
-          <w:sz w:val="20"/>
-          <w:szCs w:val="20"/>
-        </w:rPr>
-        <w:t>a</w:t>
-      </w:r>
-      <w:r>
-        <w:rPr>
-          <w:rFonts w:ascii="Tahoma" w:hAnsi="Tahoma" w:cs="Tahoma"/>
-          <w:sz w:val="20"/>
-          <w:szCs w:val="20"/>
-        </w:rPr>
-        <w:t xml:space="preserve"> realizar las medidas, pruebas y ensayos eléctricos mediante los cuales se pueda determinar la conformidad de la instalación </w:t>
-      </w:r>
-      <w:r>
-        <w:rPr>
-          <w:rFonts w:ascii="Tahoma" w:hAnsi="Tahoma" w:cs="Tahoma"/>
-          <w:sz w:val="20"/>
-          <w:szCs w:val="20"/>
-        </w:rPr>
-        <w:t>eléctrica</w:t>
-      </w:r>
-      <w:r>
-        <w:rPr>
-          <w:rFonts w:ascii="Tahoma" w:hAnsi="Tahoma" w:cs="Tahoma"/>
-          <w:sz w:val="20"/>
-          <w:szCs w:val="20"/>
-        </w:rPr>
-        <w:t xml:space="preserve"> bajo </w:t>
-      </w:r>
-      <w:r>
-        <w:rPr>
-          <w:rFonts w:ascii="Tahoma" w:hAnsi="Tahoma" w:cs="Tahoma"/>
-          <w:sz w:val="20"/>
-          <w:szCs w:val="20"/>
-        </w:rPr>
-        <w:t>inspección y realizar registros de los valores medidos y de actividades de inspección fundamentales para la decisión.</w:t>
-      </w:r>
-      <w:r>
-        <w:rPr>
-          <w:rFonts w:ascii="Tahoma" w:hAnsi="Tahoma" w:cs="Tahoma"/>
-          <w:sz w:val="20"/>
-          <w:szCs w:val="20"/>
-        </w:rPr>
-        <w:t xml:space="preserve"> </w:t>
-      </w:r>
-      <w:r>
-        <w:rPr>
-          <w:rFonts w:ascii="Tahoma" w:hAnsi="Tahoma" w:cs="Tahoma"/>
-          <w:b/>
-          <w:sz w:val="20"/>
-          <w:szCs w:val="20"/>
-        </w:rPr>
-        <w:t>b).</w:t>
-      </w:r>
-      <w:r>
-        <w:rPr>
-          <w:rFonts w:ascii="Tahoma" w:hAnsi="Tahoma" w:cs="Tahoma"/>
-          <w:sz w:val="20"/>
-          <w:szCs w:val="20"/>
-        </w:rPr>
-        <w:t xml:space="preserve"> El CONTRATANTE se obliga a entregar a</w:t>
-      </w:r>
-      <w:r>
-        <w:rPr>
-          <w:rFonts w:ascii="Tahoma" w:hAnsi="Tahoma" w:cs="Tahoma"/>
-          <w:sz w:val="20"/>
-          <w:szCs w:val="20"/>
-        </w:rPr>
-        <w:t xml:space="preserve"> E</w:t>
-      </w:r>
-      <w:r>
-        <w:rPr>
-          <w:rFonts w:ascii="Tahoma" w:hAnsi="Tahoma" w:cs="Tahoma"/>
-          <w:sz w:val="20"/>
-          <w:szCs w:val="20"/>
-        </w:rPr>
-        <w:t xml:space="preserve">l CONTRATISTA la documentación completa que le aplique al proceso y debe permitir el desarrollo y la </w:t>
-      </w:r>
-      <w:r>
-        <w:rPr>
-          <w:rFonts w:ascii="Tahoma" w:hAnsi="Tahoma" w:cs="Tahoma"/>
-          <w:sz w:val="20"/>
-          <w:szCs w:val="20"/>
-        </w:rPr>
-        <w:t>ejecución</w:t>
-      </w:r>
-      <w:r>
-        <w:rPr>
-          <w:rFonts w:ascii="Tahoma" w:hAnsi="Tahoma" w:cs="Tahoma"/>
-          <w:sz w:val="20"/>
-          <w:szCs w:val="20"/>
-        </w:rPr>
-        <w:t xml:space="preserve"> de las pruebas y las mediciones necesarias para la verificación de la conformidad de la instalación </w:t>
-      </w:r>
-      <w:r>
-        <w:rPr>
-          <w:rFonts w:ascii="Tahoma" w:hAnsi="Tahoma" w:cs="Tahoma"/>
-          <w:sz w:val="20"/>
-          <w:szCs w:val="20"/>
-        </w:rPr>
-        <w:t>eléctrica</w:t>
-      </w:r>
-      <w:r>
-        <w:rPr>
-          <w:rFonts w:ascii="Tahoma" w:hAnsi="Tahoma" w:cs="Tahoma"/>
-          <w:sz w:val="20"/>
-          <w:szCs w:val="20"/>
-        </w:rPr>
-        <w:t xml:space="preserve"> </w:t>
+          <w:sz w:val="20"/>
+          <w:szCs w:val="20"/>
+        </w:rPr>
+        <w:t xml:space="preserve"> </w:t>
+      </w:r>
+      <w:r>
+        <w:rPr>
+          <w:rFonts w:ascii="Tahoma" w:hAnsi="Tahoma" w:cs="Tahoma"/>
+          <w:b/>
+          <w:sz w:val="20"/>
+          <w:szCs w:val="20"/>
+        </w:rPr>
+        <w:t xml:space="preserve">CLÁUSULA CUARTA. IMPARCIALIDAD E INDEPENDENCIA: </w:t>
+      </w:r>
+      <w:r>
+        <w:rPr>
+          <w:rFonts w:ascii="Tahoma" w:hAnsi="Tahoma" w:cs="Tahoma"/>
+          <w:b/>
+          <w:sz w:val="20"/>
+          <w:szCs w:val="20"/>
+        </w:rPr>
+        <w:t>a).</w:t>
+      </w:r>
+      <w:r>
+        <w:rPr>
+          <w:rFonts w:ascii="Tahoma" w:hAnsi="Tahoma" w:cs="Tahoma"/>
+          <w:sz w:val="20"/>
+          <w:szCs w:val="20"/>
+        </w:rPr>
+        <w:t xml:space="preserve"> </w:t>
+      </w:r>
+      <w:r>
+        <w:rPr>
+          <w:rFonts w:ascii="Tahoma" w:hAnsi="Tahoma" w:cs="Tahoma"/>
+          <w:sz w:val="20"/>
+          <w:szCs w:val="20"/>
+        </w:rPr>
+        <w:t xml:space="preserve">El CONTRATISTA será el </w:t>
+      </w:r>
+      <w:r>
+        <w:rPr>
+          <w:rFonts w:ascii="Tahoma" w:hAnsi="Tahoma" w:cs="Tahoma"/>
+          <w:sz w:val="20"/>
+          <w:szCs w:val="20"/>
+        </w:rPr>
+        <w:t>responsable de la i</w:t>
+      </w:r>
+      <w:r>
+        <w:rPr>
+          <w:rFonts w:ascii="Tahoma" w:hAnsi="Tahoma" w:cs="Tahoma"/>
+          <w:sz w:val="20"/>
+          <w:szCs w:val="20"/>
+        </w:rPr>
+        <w:t>mparcialidad de sus actividades de inspección</w:t>
+      </w:r>
+      <w:r>
+        <w:rPr>
+          <w:rFonts w:ascii="Tahoma" w:hAnsi="Tahoma" w:cs="Tahoma"/>
+          <w:sz w:val="20"/>
+          <w:szCs w:val="20"/>
+        </w:rPr>
+        <w:t>;</w:t>
+      </w:r>
+      <w:r>
+        <w:rPr>
+          <w:rFonts w:ascii="Tahoma" w:hAnsi="Tahoma" w:cs="Tahoma"/>
+          <w:sz w:val="20"/>
+          <w:szCs w:val="20"/>
+        </w:rPr>
+        <w:t xml:space="preserve"> </w:t>
+      </w:r>
+      <w:r>
+        <w:rPr>
+          <w:rFonts w:ascii="Tahoma" w:hAnsi="Tahoma" w:cs="Tahoma"/>
+          <w:sz w:val="20"/>
+          <w:szCs w:val="20"/>
+        </w:rPr>
+        <w:t>P</w:t>
+      </w:r>
+      <w:r>
+        <w:rPr>
+          <w:rFonts w:ascii="Tahoma" w:hAnsi="Tahoma" w:cs="Tahoma"/>
+          <w:sz w:val="20"/>
+          <w:szCs w:val="20"/>
+        </w:rPr>
+        <w:t>ara ello cuenta con una política de independencia, imparcialidad e i</w:t>
+      </w:r>
+      <w:r>
+        <w:rPr>
+          <w:rFonts w:ascii="Tahoma" w:hAnsi="Tahoma" w:cs="Tahoma"/>
+          <w:sz w:val="20"/>
+          <w:szCs w:val="20"/>
+        </w:rPr>
+        <w:t>ntegrid</w:t>
+      </w:r>
+      <w:r>
+        <w:rPr>
+          <w:rFonts w:ascii="Tahoma" w:hAnsi="Tahoma" w:cs="Tahoma"/>
+          <w:sz w:val="20"/>
+          <w:szCs w:val="20"/>
+        </w:rPr>
+        <w:t>ad y una Matriz de Riesgo a la i</w:t>
+      </w:r>
+      <w:r>
+        <w:rPr>
+          <w:rFonts w:ascii="Tahoma" w:hAnsi="Tahoma" w:cs="Tahoma"/>
+          <w:sz w:val="20"/>
+          <w:szCs w:val="20"/>
+        </w:rPr>
+        <w:t>mparcialidad en las actividades de inspección</w:t>
+      </w:r>
+      <w:r>
+        <w:rPr>
+          <w:rFonts w:ascii="Tahoma" w:hAnsi="Tahoma" w:cs="Tahoma"/>
+          <w:sz w:val="20"/>
+          <w:szCs w:val="20"/>
+        </w:rPr>
+        <w:t xml:space="preserve"> para no permitir que presiones comerciales, financieras o de otra índole comprometan la imparcialidad. </w:t>
+      </w:r>
+      <w:r>
+        <w:rPr>
+          <w:rFonts w:ascii="Tahoma" w:hAnsi="Tahoma" w:cs="Tahoma"/>
+          <w:b/>
+          <w:sz w:val="20"/>
+          <w:szCs w:val="20"/>
+        </w:rPr>
+        <w:t>b</w:t>
+      </w:r>
+      <w:r>
+        <w:rPr>
+          <w:rFonts w:ascii="Tahoma" w:hAnsi="Tahoma" w:cs="Tahoma"/>
+          <w:b/>
+          <w:sz w:val="20"/>
+          <w:szCs w:val="20"/>
+        </w:rPr>
+        <w:t>).</w:t>
+      </w:r>
+      <w:r>
+        <w:rPr>
+          <w:rFonts w:ascii="Tahoma" w:hAnsi="Tahoma" w:cs="Tahoma"/>
+          <w:sz w:val="20"/>
+          <w:szCs w:val="20"/>
+        </w:rPr>
+        <w:t xml:space="preserve"> EL CONTRATISTA cuenta con una alta dirección comprometida con la imparcialidad.</w:t>
+      </w:r>
+      <w:r>
+        <w:rPr>
+          <w:rFonts w:ascii="Tahoma" w:hAnsi="Tahoma" w:cs="Tahoma"/>
+          <w:sz w:val="20"/>
+          <w:szCs w:val="20"/>
+        </w:rPr>
+        <w:t xml:space="preserve"> </w:t>
+      </w:r>
+      <w:r>
+        <w:rPr>
+          <w:rFonts w:ascii="Tahoma" w:hAnsi="Tahoma" w:cs="Tahoma"/>
+          <w:b/>
+          <w:sz w:val="20"/>
+          <w:szCs w:val="20"/>
+        </w:rPr>
+        <w:t xml:space="preserve">CLÁUSULA QUINTA. INSTALACIONES Y EQUIPOS: </w:t>
+      </w:r>
+      <w:r>
+        <w:rPr>
+          <w:rFonts w:ascii="Tahoma" w:hAnsi="Tahoma" w:cs="Tahoma"/>
+          <w:sz w:val="20"/>
+          <w:szCs w:val="20"/>
+        </w:rPr>
+        <w:t xml:space="preserve">El CONTRATISTA dispone de: </w:t>
+      </w:r>
+      <w:r>
+        <w:rPr>
+          <w:rFonts w:ascii="Tahoma" w:hAnsi="Tahoma" w:cs="Tahoma"/>
+          <w:b/>
+          <w:sz w:val="20"/>
+          <w:szCs w:val="20"/>
+        </w:rPr>
+        <w:t>a).</w:t>
+      </w:r>
+      <w:r>
+        <w:rPr>
+          <w:rFonts w:ascii="Tahoma" w:hAnsi="Tahoma" w:cs="Tahoma"/>
+          <w:sz w:val="20"/>
+          <w:szCs w:val="20"/>
+        </w:rPr>
+        <w:t xml:space="preserve"> Instalaciones y equipos adecuados y suficientes para realizar todas las actividades asociadas con la inspección de manera competente y segura </w:t>
+      </w:r>
+      <w:r>
+        <w:rPr>
+          <w:rFonts w:ascii="Tahoma" w:hAnsi="Tahoma" w:cs="Tahoma"/>
+          <w:b/>
+          <w:sz w:val="20"/>
+          <w:szCs w:val="20"/>
+        </w:rPr>
+        <w:t xml:space="preserve">b). </w:t>
+      </w:r>
+      <w:r>
+        <w:rPr>
+          <w:rFonts w:ascii="Tahoma" w:hAnsi="Tahoma" w:cs="Tahoma"/>
+          <w:sz w:val="20"/>
+          <w:szCs w:val="20"/>
+        </w:rPr>
+        <w:t xml:space="preserve">El CONTRATISTA dispone de un programa general de calibración de los equipos y </w:t>
+      </w:r>
+      <w:r>
+        <w:rPr>
+          <w:rFonts w:ascii="Tahoma" w:hAnsi="Tahoma" w:cs="Tahoma"/>
+          <w:sz w:val="20"/>
+          <w:szCs w:val="20"/>
+        </w:rPr>
+        <w:t>está</w:t>
+      </w:r>
+      <w:r>
+        <w:rPr>
+          <w:rFonts w:ascii="Tahoma" w:hAnsi="Tahoma" w:cs="Tahoma"/>
+          <w:sz w:val="20"/>
+          <w:szCs w:val="20"/>
+        </w:rPr>
+        <w:t xml:space="preserve"> diseñado para asegurar siempre que sea posible que las mediciones efectuadas sean trazables a patrones nacionales o internacionales de medición, si están </w:t>
+      </w:r>
+      <w:r>
+        <w:rPr>
+          <w:rFonts w:ascii="Tahoma" w:hAnsi="Tahoma" w:cs="Tahoma"/>
+          <w:sz w:val="20"/>
+          <w:szCs w:val="20"/>
+        </w:rPr>
+        <w:t xml:space="preserve">disponibles </w:t>
       </w:r>
       <w:r>
         <w:rPr>
@@ -1762,577 +2494,56 @@
           <w:sz w:val="20"/>
           <w:szCs w:val="20"/>
         </w:rPr>
-        <w:t xml:space="preserve"> Si la instalación</w:t>
-      </w:r>
-      <w:r>
-        <w:rPr>
-          <w:rFonts w:ascii="Tahoma" w:hAnsi="Tahoma" w:cs="Tahoma"/>
-          <w:sz w:val="20"/>
-          <w:szCs w:val="20"/>
-        </w:rPr>
-        <w:t xml:space="preserve"> inspeccionada no es aprobada, E</w:t>
-      </w:r>
-      <w:r>
-        <w:rPr>
-          <w:rFonts w:ascii="Tahoma" w:hAnsi="Tahoma" w:cs="Tahoma"/>
-          <w:sz w:val="20"/>
-          <w:szCs w:val="20"/>
-        </w:rPr>
-        <w:t>l CONTRATISTA dejara por escrito en el Acta de Visita las No Conformidades en</w:t>
-      </w:r>
-      <w:r>
-        <w:rPr>
-          <w:rFonts w:ascii="Tahoma" w:hAnsi="Tahoma" w:cs="Tahoma"/>
-          <w:sz w:val="20"/>
-          <w:szCs w:val="20"/>
-        </w:rPr>
-        <w:t>contradas y se determinara con E</w:t>
-      </w:r>
-      <w:r>
-        <w:rPr>
-          <w:rFonts w:ascii="Tahoma" w:hAnsi="Tahoma" w:cs="Tahoma"/>
-          <w:sz w:val="20"/>
-          <w:szCs w:val="20"/>
-        </w:rPr>
-        <w:t>l CONTRATANTE la programación de la nueva visita de inspección para cerrar las No Conformidades de la instalación frente al reglamento</w:t>
-      </w:r>
-      <w:r>
-        <w:rPr>
-          <w:rFonts w:ascii="Tahoma" w:hAnsi="Tahoma" w:cs="Tahoma"/>
-          <w:sz w:val="20"/>
-          <w:szCs w:val="20"/>
-        </w:rPr>
-        <w:t>. En todo caso E</w:t>
-      </w:r>
-      <w:r>
-        <w:rPr>
-          <w:rFonts w:ascii="Tahoma" w:hAnsi="Tahoma" w:cs="Tahoma"/>
-          <w:sz w:val="20"/>
-          <w:szCs w:val="20"/>
-        </w:rPr>
-        <w:t xml:space="preserve">l CONTRATISTA debe cerrar la inspección emitiendo el dictamen de Aprobación o No Aprobación y </w:t>
-      </w:r>
-      <w:r>
-        <w:rPr>
-          <w:rFonts w:ascii="Tahoma" w:hAnsi="Tahoma" w:cs="Tahoma"/>
-          <w:sz w:val="20"/>
-          <w:szCs w:val="20"/>
-        </w:rPr>
-        <w:t>está</w:t>
-      </w:r>
-      <w:r>
-        <w:rPr>
-          <w:rFonts w:ascii="Tahoma" w:hAnsi="Tahoma" w:cs="Tahoma"/>
-          <w:sz w:val="20"/>
-          <w:szCs w:val="20"/>
-        </w:rPr>
-        <w:t xml:space="preserve"> en la obligación dentro de los diez días hábiles siguientes a la terminación del plazo dado para cerrar las No Conformidades de reportar a la SIC las razones de la No </w:t>
-      </w:r>
-      <w:r>
-        <w:rPr>
-          <w:rFonts w:ascii="Tahoma" w:hAnsi="Tahoma" w:cs="Tahoma"/>
-          <w:sz w:val="20"/>
-          <w:szCs w:val="20"/>
-        </w:rPr>
-        <w:t>Aprobación</w:t>
-      </w:r>
-      <w:r>
-        <w:rPr>
-          <w:rFonts w:ascii="Tahoma" w:hAnsi="Tahoma" w:cs="Tahoma"/>
-          <w:sz w:val="20"/>
-          <w:szCs w:val="20"/>
-        </w:rPr>
-        <w:t>, junto con el nombre del proyecto, dirección, nombre del constructor, responsables y fechas de inspección y si se tiene información que la instalación fue energizad</w:t>
-      </w:r>
-      <w:r>
-        <w:rPr>
-          <w:rFonts w:ascii="Tahoma" w:hAnsi="Tahoma" w:cs="Tahoma"/>
-          <w:sz w:val="20"/>
-          <w:szCs w:val="20"/>
-        </w:rPr>
-        <w:t xml:space="preserve">a deberá hacer mención del caso </w:t>
-      </w:r>
-      <w:r>
-        <w:rPr>
-          <w:rFonts w:ascii="Tahoma" w:hAnsi="Tahoma" w:cs="Tahoma"/>
-          <w:b/>
-          <w:sz w:val="20"/>
-          <w:szCs w:val="20"/>
-        </w:rPr>
-        <w:t>d).</w:t>
-      </w:r>
-      <w:r>
-        <w:rPr>
-          <w:rFonts w:ascii="Tahoma" w:hAnsi="Tahoma" w:cs="Tahoma"/>
-          <w:sz w:val="20"/>
-          <w:szCs w:val="20"/>
-        </w:rPr>
-        <w:t xml:space="preserve"> El CONTRATISTA guardara reserva sobre los procedimientos, planos, cartas, informes o cualquier otro documento o información calificada como confidencial y relacionada con la instalación a inspeccionar. No obstante en el evento de requerimiento por parte d</w:t>
-      </w:r>
-      <w:r>
-        <w:rPr>
-          <w:rFonts w:ascii="Tahoma" w:hAnsi="Tahoma" w:cs="Tahoma"/>
-          <w:sz w:val="20"/>
-          <w:szCs w:val="20"/>
-        </w:rPr>
-        <w:t>e autoridad judicial, la Superintendencia de Servicios Públicos o la de Industria y C</w:t>
-      </w:r>
-      <w:r>
-        <w:rPr>
-          <w:rFonts w:ascii="Tahoma" w:hAnsi="Tahoma" w:cs="Tahoma"/>
-          <w:sz w:val="20"/>
-          <w:szCs w:val="20"/>
-        </w:rPr>
-        <w:t>omercio se debe suministrar la información</w:t>
-      </w:r>
-      <w:r>
-        <w:rPr>
-          <w:rFonts w:ascii="Tahoma" w:hAnsi="Tahoma" w:cs="Tahoma"/>
-          <w:sz w:val="20"/>
-          <w:szCs w:val="20"/>
-        </w:rPr>
-        <w:t xml:space="preserve"> y será notificado E</w:t>
-      </w:r>
-      <w:r>
-        <w:rPr>
-          <w:rFonts w:ascii="Tahoma" w:hAnsi="Tahoma" w:cs="Tahoma"/>
-          <w:sz w:val="20"/>
-          <w:szCs w:val="20"/>
-        </w:rPr>
-        <w:t xml:space="preserve">l CONTRATANTE que información será proporcionada, salvo que </w:t>
-      </w:r>
-      <w:r>
-        <w:rPr>
-          <w:rFonts w:ascii="Tahoma" w:hAnsi="Tahoma" w:cs="Tahoma"/>
-          <w:sz w:val="20"/>
-          <w:szCs w:val="20"/>
-        </w:rPr>
-        <w:t>esté</w:t>
-      </w:r>
-      <w:r>
-        <w:rPr>
-          <w:rFonts w:ascii="Tahoma" w:hAnsi="Tahoma" w:cs="Tahoma"/>
-          <w:sz w:val="20"/>
-          <w:szCs w:val="20"/>
-        </w:rPr>
-        <w:t xml:space="preserve"> prohibido por la ley.</w:t>
-      </w:r>
-      <w:r>
-        <w:rPr>
-          <w:rFonts w:ascii="Tahoma" w:hAnsi="Tahoma" w:cs="Tahoma"/>
-          <w:sz w:val="20"/>
-          <w:szCs w:val="20"/>
-        </w:rPr>
-        <w:t xml:space="preserve"> </w:t>
-      </w:r>
-      <w:r>
-        <w:rPr>
-          <w:rFonts w:ascii="Tahoma" w:hAnsi="Tahoma" w:cs="Tahoma"/>
-          <w:b/>
-          <w:sz w:val="20"/>
-          <w:szCs w:val="20"/>
-        </w:rPr>
-        <w:t>e).</w:t>
-      </w:r>
-      <w:r>
-        <w:rPr>
-          <w:rFonts w:ascii="Tahoma" w:hAnsi="Tahoma" w:cs="Tahoma"/>
-          <w:b/>
-          <w:sz w:val="20"/>
-          <w:szCs w:val="20"/>
-        </w:rPr>
-        <w:t xml:space="preserve"> </w:t>
-      </w:r>
-      <w:r>
-        <w:rPr>
-          <w:rFonts w:ascii="Tahoma" w:hAnsi="Tahoma" w:cs="Tahoma"/>
-          <w:sz w:val="20"/>
-          <w:szCs w:val="20"/>
-        </w:rPr>
-        <w:t>El CONTRATISTA informara a</w:t>
-      </w:r>
-      <w:r>
-        <w:rPr>
-          <w:rFonts w:ascii="Tahoma" w:hAnsi="Tahoma" w:cs="Tahoma"/>
-          <w:sz w:val="20"/>
-          <w:szCs w:val="20"/>
-        </w:rPr>
-        <w:t xml:space="preserve"> E</w:t>
-      </w:r>
-      <w:r>
-        <w:rPr>
-          <w:rFonts w:ascii="Tahoma" w:hAnsi="Tahoma" w:cs="Tahoma"/>
-          <w:sz w:val="20"/>
-          <w:szCs w:val="20"/>
-        </w:rPr>
-        <w:t xml:space="preserve">l CONTRATANTE, con antelación, que información tiene intención de hacer </w:t>
-      </w:r>
-      <w:r>
-        <w:rPr>
-          <w:rFonts w:ascii="Tahoma" w:hAnsi="Tahoma" w:cs="Tahoma"/>
-          <w:sz w:val="20"/>
-          <w:szCs w:val="20"/>
-        </w:rPr>
-        <w:t>pública</w:t>
-      </w:r>
-      <w:r>
-        <w:rPr>
-          <w:rFonts w:ascii="Tahoma" w:hAnsi="Tahoma" w:cs="Tahoma"/>
-          <w:sz w:val="20"/>
-          <w:szCs w:val="20"/>
-        </w:rPr>
-        <w:t xml:space="preserve"> a e</w:t>
-      </w:r>
-      <w:r>
-        <w:rPr>
-          <w:rFonts w:ascii="Tahoma" w:hAnsi="Tahoma" w:cs="Tahoma"/>
-          <w:sz w:val="20"/>
-          <w:szCs w:val="20"/>
-        </w:rPr>
-        <w:t>xcepción de la información que E</w:t>
-      </w:r>
-      <w:r>
-        <w:rPr>
-          <w:rFonts w:ascii="Tahoma" w:hAnsi="Tahoma" w:cs="Tahoma"/>
-          <w:sz w:val="20"/>
-          <w:szCs w:val="20"/>
-        </w:rPr>
-        <w:t xml:space="preserve">l CONTRATANTE pone a disposición del </w:t>
-      </w:r>
-      <w:r>
-        <w:rPr>
-          <w:rFonts w:ascii="Tahoma" w:hAnsi="Tahoma" w:cs="Tahoma"/>
-          <w:sz w:val="20"/>
-          <w:szCs w:val="20"/>
-        </w:rPr>
-        <w:t>público</w:t>
-      </w:r>
-      <w:r>
-        <w:rPr>
-          <w:rFonts w:ascii="Tahoma" w:hAnsi="Tahoma" w:cs="Tahoma"/>
-          <w:sz w:val="20"/>
-          <w:szCs w:val="20"/>
-        </w:rPr>
-        <w:t xml:space="preserve">, o cuando </w:t>
-      </w:r>
-      <w:r>
-        <w:rPr>
-          <w:rFonts w:ascii="Tahoma" w:hAnsi="Tahoma" w:cs="Tahoma"/>
-          <w:sz w:val="20"/>
-          <w:szCs w:val="20"/>
-        </w:rPr>
-        <w:t>haya</w:t>
-      </w:r>
-      <w:r>
-        <w:rPr>
-          <w:rFonts w:ascii="Tahoma" w:hAnsi="Tahoma" w:cs="Tahoma"/>
-          <w:sz w:val="20"/>
-          <w:szCs w:val="20"/>
-        </w:rPr>
-        <w:t xml:space="preserve"> sido acordado entre las partes </w:t>
-      </w:r>
-      <w:r>
-        <w:rPr>
-          <w:rFonts w:ascii="Tahoma" w:hAnsi="Tahoma" w:cs="Tahoma"/>
-          <w:b/>
-          <w:sz w:val="20"/>
-          <w:szCs w:val="20"/>
-        </w:rPr>
-        <w:t>f).</w:t>
-      </w:r>
-      <w:r>
-        <w:rPr>
-          <w:rFonts w:ascii="Tahoma" w:hAnsi="Tahoma" w:cs="Tahoma"/>
-          <w:sz w:val="20"/>
-          <w:szCs w:val="20"/>
-        </w:rPr>
-        <w:t xml:space="preserve"> </w:t>
-      </w:r>
-      <w:r>
-        <w:rPr>
-          <w:rFonts w:ascii="Tahoma" w:hAnsi="Tahoma" w:cs="Tahoma"/>
-          <w:sz w:val="20"/>
-          <w:szCs w:val="20"/>
-        </w:rPr>
-        <w:t>Los dictáme</w:t>
-      </w:r>
-      <w:r>
-        <w:rPr>
-          <w:rFonts w:ascii="Tahoma" w:hAnsi="Tahoma" w:cs="Tahoma"/>
-          <w:sz w:val="20"/>
-          <w:szCs w:val="20"/>
-        </w:rPr>
-        <w:t>nes</w:t>
-      </w:r>
-      <w:r>
-        <w:rPr>
-          <w:rFonts w:ascii="Tahoma" w:hAnsi="Tahoma" w:cs="Tahoma"/>
-          <w:sz w:val="20"/>
-          <w:szCs w:val="20"/>
-        </w:rPr>
-        <w:t xml:space="preserve"> de inspección serán de </w:t>
-      </w:r>
-      <w:r>
-        <w:rPr>
-          <w:rFonts w:ascii="Tahoma" w:hAnsi="Tahoma" w:cs="Tahoma"/>
-          <w:sz w:val="20"/>
-          <w:szCs w:val="20"/>
-        </w:rPr>
-        <w:t>público</w:t>
-      </w:r>
-      <w:r>
-        <w:rPr>
-          <w:rFonts w:ascii="Tahoma" w:hAnsi="Tahoma" w:cs="Tahoma"/>
-          <w:sz w:val="20"/>
-          <w:szCs w:val="20"/>
-        </w:rPr>
-        <w:t xml:space="preserve"> conocimiento en la </w:t>
-      </w:r>
-      <w:r>
-        <w:rPr>
-          <w:rFonts w:ascii="Tahoma" w:hAnsi="Tahoma" w:cs="Tahoma"/>
-          <w:sz w:val="20"/>
-          <w:szCs w:val="20"/>
-        </w:rPr>
-        <w:t>página</w:t>
-      </w:r>
-      <w:r>
-        <w:rPr>
-          <w:rFonts w:ascii="Tahoma" w:hAnsi="Tahoma" w:cs="Tahoma"/>
-          <w:sz w:val="20"/>
-          <w:szCs w:val="20"/>
-        </w:rPr>
-        <w:t xml:space="preserve"> web www.</w:t>
-      </w:r>
-      <w:r>
-        <w:rPr>
-          <w:rFonts w:ascii="Tahoma" w:hAnsi="Tahoma" w:cs="Tahoma"/>
-          <w:sz w:val="20"/>
-          <w:szCs w:val="20"/>
-        </w:rPr>
-        <w:t>C</w:t>
-      </w:r>
-      <w:r>
-        <w:rPr>
-          <w:rFonts w:ascii="Tahoma" w:hAnsi="Tahoma" w:cs="Tahoma"/>
-          <w:sz w:val="20"/>
-          <w:szCs w:val="20"/>
-        </w:rPr>
-        <w:t>erticolsas.com. Adicionalmente E</w:t>
-      </w:r>
-      <w:r>
-        <w:rPr>
-          <w:rFonts w:ascii="Tahoma" w:hAnsi="Tahoma" w:cs="Tahoma"/>
-          <w:sz w:val="20"/>
-          <w:szCs w:val="20"/>
-        </w:rPr>
-        <w:t>l C</w:t>
-      </w:r>
-      <w:r>
-        <w:rPr>
-          <w:rFonts w:ascii="Tahoma" w:hAnsi="Tahoma" w:cs="Tahoma"/>
-          <w:sz w:val="20"/>
-          <w:szCs w:val="20"/>
-        </w:rPr>
-        <w:t>ONTRATISTA reportara los dictáme</w:t>
-      </w:r>
-      <w:r>
-        <w:rPr>
-          <w:rFonts w:ascii="Tahoma" w:hAnsi="Tahoma" w:cs="Tahoma"/>
-          <w:sz w:val="20"/>
-          <w:szCs w:val="20"/>
-        </w:rPr>
-        <w:t>nes</w:t>
-      </w:r>
-      <w:r>
-        <w:rPr>
-          <w:rFonts w:ascii="Tahoma" w:hAnsi="Tahoma" w:cs="Tahoma"/>
-          <w:sz w:val="20"/>
-          <w:szCs w:val="20"/>
-        </w:rPr>
-        <w:t xml:space="preserve"> de inspección a la base de datos centralizada coordinada por el MME o el ONAC en los formatos acordados</w:t>
-      </w:r>
-      <w:r>
-        <w:rPr>
-          <w:rFonts w:ascii="Tahoma" w:hAnsi="Tahoma" w:cs="Tahoma"/>
-          <w:sz w:val="20"/>
-          <w:szCs w:val="20"/>
-        </w:rPr>
-        <w:t xml:space="preserve"> </w:t>
-      </w:r>
-      <w:r>
-        <w:rPr>
-          <w:rFonts w:ascii="Tahoma" w:hAnsi="Tahoma" w:cs="Tahoma"/>
-          <w:b/>
-          <w:sz w:val="20"/>
-          <w:szCs w:val="20"/>
-        </w:rPr>
-        <w:t>g</w:t>
-      </w:r>
-      <w:r>
-        <w:rPr>
-          <w:rFonts w:ascii="Tahoma" w:hAnsi="Tahoma" w:cs="Tahoma"/>
-          <w:b/>
-          <w:sz w:val="20"/>
-          <w:szCs w:val="20"/>
-        </w:rPr>
-        <w:t xml:space="preserve">). </w:t>
-      </w:r>
-      <w:r>
-        <w:rPr>
-          <w:rFonts w:ascii="Tahoma" w:hAnsi="Tahoma" w:cs="Tahoma"/>
-          <w:sz w:val="20"/>
-          <w:szCs w:val="20"/>
-        </w:rPr>
-        <w:t xml:space="preserve">El </w:t>
-      </w:r>
-      <w:r>
-        <w:rPr>
-          <w:rFonts w:ascii="Tahoma" w:hAnsi="Tahoma" w:cs="Tahoma"/>
-          <w:sz w:val="20"/>
-          <w:szCs w:val="20"/>
-        </w:rPr>
-        <w:t>CONTRATANTE deberá dar a conocer a</w:t>
-      </w:r>
-      <w:r>
-        <w:rPr>
-          <w:rFonts w:ascii="Tahoma" w:hAnsi="Tahoma" w:cs="Tahoma"/>
-          <w:sz w:val="20"/>
-          <w:szCs w:val="20"/>
-        </w:rPr>
-        <w:t xml:space="preserve"> E</w:t>
-      </w:r>
-      <w:r>
-        <w:rPr>
-          <w:rFonts w:ascii="Tahoma" w:hAnsi="Tahoma" w:cs="Tahoma"/>
-          <w:sz w:val="20"/>
-          <w:szCs w:val="20"/>
-        </w:rPr>
-        <w:t xml:space="preserve">l CONTRATISTA antes de realizar la </w:t>
-      </w:r>
-      <w:r>
-        <w:rPr>
-          <w:rFonts w:ascii="Tahoma" w:hAnsi="Tahoma" w:cs="Tahoma"/>
-          <w:sz w:val="20"/>
-          <w:szCs w:val="20"/>
-        </w:rPr>
-        <w:t>inspección los</w:t>
-      </w:r>
-      <w:r>
-        <w:rPr>
-          <w:rFonts w:ascii="Tahoma" w:hAnsi="Tahoma" w:cs="Tahoma"/>
-          <w:sz w:val="20"/>
-          <w:szCs w:val="20"/>
-        </w:rPr>
-        <w:t xml:space="preserve"> riesgos a que </w:t>
-      </w:r>
-      <w:r>
-        <w:rPr>
-          <w:rFonts w:ascii="Tahoma" w:hAnsi="Tahoma" w:cs="Tahoma"/>
-          <w:sz w:val="20"/>
-          <w:szCs w:val="20"/>
-        </w:rPr>
-        <w:t>está</w:t>
-      </w:r>
-      <w:r>
-        <w:rPr>
-          <w:rFonts w:ascii="Tahoma" w:hAnsi="Tahoma" w:cs="Tahoma"/>
-          <w:sz w:val="20"/>
-          <w:szCs w:val="20"/>
-        </w:rPr>
-        <w:t xml:space="preserve"> expuesto y las medidas para mitigarlos</w:t>
-      </w:r>
-      <w:r>
-        <w:rPr>
-          <w:rFonts w:ascii="Tahoma" w:hAnsi="Tahoma" w:cs="Tahoma"/>
-          <w:sz w:val="20"/>
-          <w:szCs w:val="20"/>
-        </w:rPr>
-        <w:t xml:space="preserve"> </w:t>
-      </w:r>
-      <w:r>
-        <w:rPr>
-          <w:rFonts w:ascii="Tahoma" w:hAnsi="Tahoma" w:cs="Tahoma"/>
-          <w:b/>
-          <w:sz w:val="20"/>
-          <w:szCs w:val="20"/>
-        </w:rPr>
-        <w:t>h</w:t>
-      </w:r>
-      <w:r>
-        <w:rPr>
-          <w:rFonts w:ascii="Tahoma" w:hAnsi="Tahoma" w:cs="Tahoma"/>
-          <w:b/>
-          <w:sz w:val="20"/>
-          <w:szCs w:val="20"/>
-        </w:rPr>
-        <w:t>).</w:t>
-      </w:r>
-      <w:r>
-        <w:rPr>
-          <w:rFonts w:ascii="Tahoma" w:hAnsi="Tahoma" w:cs="Tahoma"/>
-          <w:sz w:val="20"/>
-          <w:szCs w:val="20"/>
-        </w:rPr>
-        <w:t xml:space="preserve"> El CONTRATISTA</w:t>
-      </w:r>
-      <w:r>
-        <w:rPr>
-          <w:rFonts w:ascii="Tahoma" w:hAnsi="Tahoma" w:cs="Tahoma"/>
-          <w:sz w:val="20"/>
-          <w:szCs w:val="20"/>
-        </w:rPr>
-        <w:t xml:space="preserve"> cuenta con la capacida</w:t>
-      </w:r>
-      <w:r>
-        <w:rPr>
-          <w:rFonts w:ascii="Tahoma" w:hAnsi="Tahoma" w:cs="Tahoma"/>
-          <w:sz w:val="20"/>
-          <w:szCs w:val="20"/>
-        </w:rPr>
-        <w:t xml:space="preserve">d </w:t>
-      </w:r>
-      <w:r>
-        <w:rPr>
-          <w:rFonts w:ascii="Tahoma" w:hAnsi="Tahoma" w:cs="Tahoma"/>
-          <w:sz w:val="20"/>
-          <w:szCs w:val="20"/>
-        </w:rPr>
-        <w:t>técnica para atender la inspección objeto del contrato</w:t>
-      </w:r>
-      <w:r>
-        <w:rPr>
-          <w:rFonts w:ascii="Tahoma" w:hAnsi="Tahoma" w:cs="Tahoma"/>
-          <w:sz w:val="20"/>
-          <w:szCs w:val="20"/>
-        </w:rPr>
-        <w:t xml:space="preserve"> </w:t>
-      </w:r>
-      <w:r>
-        <w:rPr>
-          <w:rFonts w:ascii="Tahoma" w:hAnsi="Tahoma" w:cs="Tahoma"/>
-          <w:b/>
-          <w:sz w:val="20"/>
-          <w:szCs w:val="20"/>
-        </w:rPr>
-        <w:t>i</w:t>
-      </w:r>
-      <w:r>
-        <w:rPr>
-          <w:rFonts w:ascii="Tahoma" w:hAnsi="Tahoma" w:cs="Tahoma"/>
-          <w:b/>
-          <w:sz w:val="20"/>
-          <w:szCs w:val="20"/>
-        </w:rPr>
-        <w:t xml:space="preserve">). </w:t>
-      </w:r>
-      <w:r>
-        <w:rPr>
-          <w:rFonts w:ascii="Tahoma" w:hAnsi="Tahoma" w:cs="Tahoma"/>
-          <w:sz w:val="20"/>
-          <w:szCs w:val="20"/>
-        </w:rPr>
-        <w:t>El CONTRATISTA mantiene procedimientos documentados e instalaciones apropiadas para evitar el deterioro o el daño de los ítems a inspeccionar, mientras están bajo su responsabilidad</w:t>
+        <w:t xml:space="preserve"> El CONTRATISTA establece e implementa procedimientos para proteger la integridad y seguridad de los datos</w:t>
+      </w:r>
+      <w:r>
+        <w:rPr>
+          <w:rFonts w:ascii="Tahoma" w:hAnsi="Tahoma" w:cs="Tahoma"/>
+          <w:sz w:val="20"/>
+          <w:szCs w:val="20"/>
+        </w:rPr>
+        <w:t xml:space="preserve">. </w:t>
+      </w:r>
+      <w:r>
+        <w:rPr>
+          <w:rFonts w:ascii="Tahoma" w:hAnsi="Tahoma" w:cs="Tahoma"/>
+          <w:b/>
+          <w:sz w:val="20"/>
+          <w:szCs w:val="20"/>
+        </w:rPr>
+        <w:t>CLAUSULA SEXTA. SUBCONTRATACION:</w:t>
+      </w:r>
+      <w:r>
+        <w:rPr>
+          <w:rFonts w:ascii="Tahoma" w:hAnsi="Tahoma" w:cs="Tahoma"/>
+          <w:sz w:val="20"/>
+          <w:szCs w:val="20"/>
+        </w:rPr>
+        <w:t xml:space="preserve"> El CONTRATISTA no subcontra</w:t>
+      </w:r>
+      <w:r>
+        <w:rPr>
+          <w:rFonts w:ascii="Tahoma" w:hAnsi="Tahoma" w:cs="Tahoma"/>
+          <w:sz w:val="20"/>
+          <w:szCs w:val="20"/>
+        </w:rPr>
+        <w:t>ta</w:t>
+      </w:r>
+      <w:r>
+        <w:rPr>
+          <w:rFonts w:ascii="Tahoma" w:hAnsi="Tahoma" w:cs="Tahoma"/>
+          <w:sz w:val="20"/>
+          <w:szCs w:val="20"/>
+        </w:rPr>
+        <w:t xml:space="preserve"> ninguno de sus procesos asociados a la inspección</w:t>
+      </w:r>
+      <w:r>
+        <w:rPr>
+          <w:rFonts w:ascii="Tahoma" w:hAnsi="Tahoma" w:cs="Tahoma"/>
+          <w:sz w:val="20"/>
+          <w:szCs w:val="20"/>
+        </w:rPr>
+        <w:t xml:space="preserve"> objeto del presente contrato</w:t>
       </w:r>
       <w:r>
         <w:rPr>
@@ -2345,325 +2556,21 @@
       <w:r>
         <w:rPr>
           <w:rFonts w:ascii="Tahoma" w:hAnsi="Tahoma" w:cs="Tahoma"/>
-          <w:sz w:val="20"/>
-          <w:szCs w:val="20"/>
-        </w:rPr>
-        <w:t xml:space="preserve"> </w:t>
-      </w:r>
-      <w:r>
-        <w:rPr>
-          <w:rFonts w:ascii="Tahoma" w:hAnsi="Tahoma" w:cs="Tahoma"/>
-          <w:b/>
-          <w:sz w:val="20"/>
-          <w:szCs w:val="20"/>
-        </w:rPr>
-        <w:t xml:space="preserve">CLÁUSULA CUARTA. IMPARCIALIDAD E INDEPENDENCIA: </w:t>
-      </w:r>
-      <w:r>
-        <w:rPr>
-          <w:rFonts w:ascii="Tahoma" w:hAnsi="Tahoma" w:cs="Tahoma"/>
-          <w:b/>
-          <w:sz w:val="20"/>
-          <w:szCs w:val="20"/>
-        </w:rPr>
-        <w:t>a).</w:t>
-      </w:r>
-      <w:r>
-        <w:rPr>
-          <w:rFonts w:ascii="Tahoma" w:hAnsi="Tahoma" w:cs="Tahoma"/>
-          <w:sz w:val="20"/>
-          <w:szCs w:val="20"/>
-        </w:rPr>
-        <w:t xml:space="preserve"> </w:t>
-      </w:r>
-      <w:r>
-        <w:rPr>
-          <w:rFonts w:ascii="Tahoma" w:hAnsi="Tahoma" w:cs="Tahoma"/>
-          <w:sz w:val="20"/>
-          <w:szCs w:val="20"/>
-        </w:rPr>
-        <w:t xml:space="preserve">El CONTRATISTA será el </w:t>
-      </w:r>
-      <w:r>
-        <w:rPr>
-          <w:rFonts w:ascii="Tahoma" w:hAnsi="Tahoma" w:cs="Tahoma"/>
-          <w:sz w:val="20"/>
-          <w:szCs w:val="20"/>
-        </w:rPr>
-        <w:t>responsable de la i</w:t>
-      </w:r>
-      <w:r>
-        <w:rPr>
-          <w:rFonts w:ascii="Tahoma" w:hAnsi="Tahoma" w:cs="Tahoma"/>
-          <w:sz w:val="20"/>
-          <w:szCs w:val="20"/>
-        </w:rPr>
-        <w:t>mparcialidad de sus actividades de inspección</w:t>
-      </w:r>
-      <w:r>
-        <w:rPr>
-          <w:rFonts w:ascii="Tahoma" w:hAnsi="Tahoma" w:cs="Tahoma"/>
-          <w:sz w:val="20"/>
-          <w:szCs w:val="20"/>
-        </w:rPr>
-        <w:t>;</w:t>
-      </w:r>
-      <w:r>
-        <w:rPr>
-          <w:rFonts w:ascii="Tahoma" w:hAnsi="Tahoma" w:cs="Tahoma"/>
-          <w:sz w:val="20"/>
-          <w:szCs w:val="20"/>
-        </w:rPr>
-        <w:t xml:space="preserve"> </w:t>
-      </w:r>
-      <w:r>
-        <w:rPr>
-          <w:rFonts w:ascii="Tahoma" w:hAnsi="Tahoma" w:cs="Tahoma"/>
-          <w:sz w:val="20"/>
-          <w:szCs w:val="20"/>
-        </w:rPr>
-        <w:t>P</w:t>
-      </w:r>
-      <w:r>
-        <w:rPr>
-          <w:rFonts w:ascii="Tahoma" w:hAnsi="Tahoma" w:cs="Tahoma"/>
-          <w:sz w:val="20"/>
-          <w:szCs w:val="20"/>
-        </w:rPr>
-        <w:t>ara ello cuenta con una política de independencia, imparcialidad e i</w:t>
-      </w:r>
-      <w:r>
-        <w:rPr>
-          <w:rFonts w:ascii="Tahoma" w:hAnsi="Tahoma" w:cs="Tahoma"/>
-          <w:sz w:val="20"/>
-          <w:szCs w:val="20"/>
-        </w:rPr>
-        <w:t>ntegrid</w:t>
-      </w:r>
-      <w:r>
-        <w:rPr>
-          <w:rFonts w:ascii="Tahoma" w:hAnsi="Tahoma" w:cs="Tahoma"/>
-          <w:sz w:val="20"/>
-          <w:szCs w:val="20"/>
-        </w:rPr>
-        <w:t>ad y una Matriz de Riesgo a la i</w:t>
-      </w:r>
-      <w:r>
-        <w:rPr>
-          <w:rFonts w:ascii="Tahoma" w:hAnsi="Tahoma" w:cs="Tahoma"/>
-          <w:sz w:val="20"/>
-          <w:szCs w:val="20"/>
-        </w:rPr>
-        <w:t>mparcialidad en las actividades de inspección</w:t>
-      </w:r>
-      <w:r>
-        <w:rPr>
-          <w:rFonts w:ascii="Tahoma" w:hAnsi="Tahoma" w:cs="Tahoma"/>
-          <w:sz w:val="20"/>
-          <w:szCs w:val="20"/>
-        </w:rPr>
-        <w:t xml:space="preserve"> para no permitir que presiones comerciales, financieras o de otra índole comprometan la imparcialidad. </w:t>
-      </w:r>
-      <w:r>
-        <w:rPr>
-          <w:rFonts w:ascii="Tahoma" w:hAnsi="Tahoma" w:cs="Tahoma"/>
-          <w:b/>
-          <w:sz w:val="20"/>
-          <w:szCs w:val="20"/>
-        </w:rPr>
-        <w:t>b</w:t>
-      </w:r>
-      <w:r>
-        <w:rPr>
-          <w:rFonts w:ascii="Tahoma" w:hAnsi="Tahoma" w:cs="Tahoma"/>
-          <w:b/>
-          <w:sz w:val="20"/>
-          <w:szCs w:val="20"/>
-        </w:rPr>
-        <w:t>).</w:t>
-      </w:r>
-      <w:r>
-        <w:rPr>
-          <w:rFonts w:ascii="Tahoma" w:hAnsi="Tahoma" w:cs="Tahoma"/>
-          <w:sz w:val="20"/>
-          <w:szCs w:val="20"/>
-        </w:rPr>
-        <w:t xml:space="preserve"> EL CONTRATISTA cuenta con una alta dirección comprometida con la imparcialidad.</w:t>
-      </w:r>
-      <w:r>
-        <w:rPr>
-          <w:rFonts w:ascii="Tahoma" w:hAnsi="Tahoma" w:cs="Tahoma"/>
-          <w:sz w:val="20"/>
-          <w:szCs w:val="20"/>
-        </w:rPr>
-        <w:t xml:space="preserve"> </w:t>
-      </w:r>
-      <w:r>
-        <w:rPr>
-          <w:rFonts w:ascii="Tahoma" w:hAnsi="Tahoma" w:cs="Tahoma"/>
-          <w:b/>
-          <w:sz w:val="20"/>
-          <w:szCs w:val="20"/>
-        </w:rPr>
-        <w:t xml:space="preserve">CLÁUSULA QUINTA. INSTALACIONES Y EQUIPOS: </w:t>
-      </w:r>
-      <w:r>
-        <w:rPr>
-          <w:rFonts w:ascii="Tahoma" w:hAnsi="Tahoma" w:cs="Tahoma"/>
-          <w:sz w:val="20"/>
-          <w:szCs w:val="20"/>
-        </w:rPr>
-        <w:t xml:space="preserve">El CONTRATISTA dispone de: </w:t>
-      </w:r>
-      <w:r>
-        <w:rPr>
-          <w:rFonts w:ascii="Tahoma" w:hAnsi="Tahoma" w:cs="Tahoma"/>
-          <w:b/>
-          <w:sz w:val="20"/>
-          <w:szCs w:val="20"/>
-        </w:rPr>
-        <w:t>a).</w:t>
-      </w:r>
-      <w:r>
-        <w:rPr>
-          <w:rFonts w:ascii="Tahoma" w:hAnsi="Tahoma" w:cs="Tahoma"/>
-          <w:sz w:val="20"/>
-          <w:szCs w:val="20"/>
-        </w:rPr>
-        <w:t xml:space="preserve"> Instalaciones y equipos adecuados y suficientes para realizar todas las actividades asociadas con la inspección de manera competente y segura </w:t>
-      </w:r>
-      <w:r>
-        <w:rPr>
-          <w:rFonts w:ascii="Tahoma" w:hAnsi="Tahoma" w:cs="Tahoma"/>
-          <w:b/>
-          <w:sz w:val="20"/>
-          <w:szCs w:val="20"/>
-        </w:rPr>
-        <w:t xml:space="preserve">b). </w:t>
-      </w:r>
-      <w:r>
-        <w:rPr>
-          <w:rFonts w:ascii="Tahoma" w:hAnsi="Tahoma" w:cs="Tahoma"/>
-          <w:sz w:val="20"/>
-          <w:szCs w:val="20"/>
-        </w:rPr>
-        <w:t xml:space="preserve">El CONTRATISTA dispone de un programa general de calibración de los equipos y </w:t>
-      </w:r>
-      <w:r>
-        <w:rPr>
-          <w:rFonts w:ascii="Tahoma" w:hAnsi="Tahoma" w:cs="Tahoma"/>
-          <w:sz w:val="20"/>
-          <w:szCs w:val="20"/>
-        </w:rPr>
-        <w:t>está</w:t>
-      </w:r>
-      <w:r>
-        <w:rPr>
-          <w:rFonts w:ascii="Tahoma" w:hAnsi="Tahoma" w:cs="Tahoma"/>
-          <w:sz w:val="20"/>
-          <w:szCs w:val="20"/>
-        </w:rPr>
-        <w:t xml:space="preserve"> diseñado para asegurar siempre que sea posible que las mediciones efectuadas sean trazables a patrones nacionales o internacionales de medición, si están </w:t>
-      </w:r>
-      <w:r>
-        <w:rPr>
-          <w:rFonts w:ascii="Tahoma" w:hAnsi="Tahoma" w:cs="Tahoma"/>
-          <w:sz w:val="20"/>
-          <w:szCs w:val="20"/>
-        </w:rPr>
-        <w:t xml:space="preserve">disponibles </w:t>
-      </w:r>
-      <w:r>
-        <w:rPr>
-          <w:rFonts w:ascii="Tahoma" w:hAnsi="Tahoma" w:cs="Tahoma"/>
-          <w:b/>
-          <w:sz w:val="20"/>
-          <w:szCs w:val="20"/>
-        </w:rPr>
-        <w:t>c).</w:t>
-      </w:r>
-      <w:r>
-        <w:rPr>
-          <w:rFonts w:ascii="Tahoma" w:hAnsi="Tahoma" w:cs="Tahoma"/>
-          <w:sz w:val="20"/>
-          <w:szCs w:val="20"/>
-        </w:rPr>
-        <w:t xml:space="preserve"> El CONTRATISTA establece e implementa procedimientos para proteger la integridad y seguridad de los datos</w:t>
-      </w:r>
-      <w:r>
-        <w:rPr>
-          <w:rFonts w:ascii="Tahoma" w:hAnsi="Tahoma" w:cs="Tahoma"/>
-          <w:sz w:val="20"/>
-          <w:szCs w:val="20"/>
-        </w:rPr>
-        <w:t xml:space="preserve">. </w:t>
-      </w:r>
-      <w:r>
-        <w:rPr>
-          <w:rFonts w:ascii="Tahoma" w:hAnsi="Tahoma" w:cs="Tahoma"/>
-          <w:b/>
-          <w:sz w:val="20"/>
-          <w:szCs w:val="20"/>
-        </w:rPr>
-        <w:t>CLAUSULA SEXTA. SUBCONTRATACION:</w:t>
-      </w:r>
-      <w:r>
-        <w:rPr>
-          <w:rFonts w:ascii="Tahoma" w:hAnsi="Tahoma" w:cs="Tahoma"/>
-          <w:sz w:val="20"/>
-          <w:szCs w:val="20"/>
-        </w:rPr>
-        <w:t xml:space="preserve"> </w:t>
-      </w:r>
-      <w:r>
-        <w:rPr>
-          <w:rFonts w:ascii="Tahoma" w:hAnsi="Tahoma" w:cs="Tahoma"/>
+          <w:b/>
+          <w:sz w:val="20"/>
+          <w:szCs w:val="20"/>
+        </w:rPr>
+        <w:t xml:space="preserve"> </w:t>
+      </w:r>
+      <w:r>
+        <w:rPr>
+          <w:rFonts w:ascii="Tahoma" w:hAnsi="Tahoma" w:cs="Tahoma"/>
+          <w:b/>
           <w:sz w:val="20"/>
           <w:szCs w:val="20"/>
         </w:rPr>
         <w:lastRenderedPageBreak/>
-        <w:t>El CONTRATISTA no subcontra</w:t>
-      </w:r>
-      <w:r>
-        <w:rPr>
-          <w:rFonts w:ascii="Tahoma" w:hAnsi="Tahoma" w:cs="Tahoma"/>
-          <w:sz w:val="20"/>
-          <w:szCs w:val="20"/>
-        </w:rPr>
-        <w:t>ta</w:t>
-      </w:r>
-      <w:r>
-        <w:rPr>
-          <w:rFonts w:ascii="Tahoma" w:hAnsi="Tahoma" w:cs="Tahoma"/>
-          <w:sz w:val="20"/>
-          <w:szCs w:val="20"/>
-        </w:rPr>
-        <w:t xml:space="preserve"> ninguno de sus procesos asociados a la inspección</w:t>
-      </w:r>
-      <w:r>
-        <w:rPr>
-          <w:rFonts w:ascii="Tahoma" w:hAnsi="Tahoma" w:cs="Tahoma"/>
-          <w:sz w:val="20"/>
-          <w:szCs w:val="20"/>
-        </w:rPr>
-        <w:t xml:space="preserve"> objeto del presente contrato</w:t>
-      </w:r>
-      <w:r>
-        <w:rPr>
-          <w:rFonts w:ascii="Tahoma" w:hAnsi="Tahoma" w:cs="Tahoma"/>
-          <w:sz w:val="20"/>
-          <w:szCs w:val="20"/>
-        </w:rPr>
-        <w:t>.</w:t>
-      </w:r>
-      <w:r>
-        <w:rPr>
-          <w:rFonts w:ascii="Tahoma" w:hAnsi="Tahoma" w:cs="Tahoma"/>
-          <w:b/>
-          <w:sz w:val="20"/>
-          <w:szCs w:val="20"/>
-        </w:rPr>
-        <w:t xml:space="preserve"> CLAUSULA SEPTIMA</w:t>
+        <w:t>CLAUSULA SEPTIMA</w:t>
       </w:r>
       <w:r>
         <w:rPr>
@@ -3156,29 +3063,13 @@
           <w:b/>
           <w:szCs w:val="24"/>
         </w:rPr>
-        <w:t>${</w:t>
-      </w:r>
-      <w:proofErr w:type="spellStart"/>
+        <w:t>${valor_total_contrato}).</w:t>
+      </w:r>
       <w:r>
         <w:rPr>
           <w:b/>
           <w:szCs w:val="24"/>
         </w:rPr>
-        <w:t>valor_total_contrato</w:t>
-      </w:r>
-      <w:proofErr w:type="spellEnd"/>
-      <w:r>
-        <w:rPr>
-          <w:b/>
-          <w:szCs w:val="24"/>
-        </w:rPr>
-        <w:t>}).</w:t>
-      </w:r>
-      <w:r>
-        <w:rPr>
-          <w:b/>
-          <w:szCs w:val="24"/>
-        </w:rPr>
         <w:t xml:space="preserve"> </w:t>
       </w:r>
       <w:r>
@@ -4040,85 +3931,86 @@
           <w:sz w:val="20"/>
           <w:szCs w:val="20"/>
         </w:rPr>
-        <w:t xml:space="preserve">l CONTRATISTA y su terminación se dará </w:t>
-      </w:r>
-      <w:r>
-        <w:rPr>
-          <w:rFonts w:ascii="Tahoma" w:hAnsi="Tahoma" w:cs="Tahoma"/>
+        <w:t>l CONTRATISTA y su terminación se dará con la entrega del dictamen de inspección</w:t>
+      </w:r>
+      <w:r>
+        <w:rPr>
+          <w:rFonts w:ascii="Tahoma" w:hAnsi="Tahoma" w:cs="Tahoma"/>
+          <w:sz w:val="20"/>
+          <w:szCs w:val="20"/>
+        </w:rPr>
+        <w:t>.</w:t>
+      </w:r>
+      <w:r>
+        <w:rPr>
+          <w:rFonts w:ascii="Tahoma" w:hAnsi="Tahoma" w:cs="Tahoma"/>
+          <w:sz w:val="20"/>
+          <w:szCs w:val="20"/>
+        </w:rPr>
+        <w:t xml:space="preserve"> </w:t>
+      </w:r>
+      <w:r>
+        <w:rPr>
+          <w:rFonts w:ascii="Tahoma" w:hAnsi="Tahoma" w:cs="Tahoma"/>
+          <w:b/>
+          <w:sz w:val="20"/>
+          <w:szCs w:val="20"/>
+        </w:rPr>
+        <w:t xml:space="preserve">CLAUSULA DECIMA </w:t>
+      </w:r>
+      <w:r>
+        <w:rPr>
+          <w:rFonts w:ascii="Tahoma" w:hAnsi="Tahoma" w:cs="Tahoma"/>
+          <w:b/>
+          <w:sz w:val="20"/>
+          <w:szCs w:val="20"/>
+        </w:rPr>
+        <w:t>QUINTA</w:t>
+      </w:r>
+      <w:r>
+        <w:rPr>
+          <w:rFonts w:ascii="Tahoma" w:hAnsi="Tahoma" w:cs="Tahoma"/>
+          <w:b/>
+          <w:sz w:val="20"/>
+          <w:szCs w:val="20"/>
+        </w:rPr>
+        <w:t>.</w:t>
+      </w:r>
+      <w:r>
+        <w:rPr>
+          <w:rFonts w:ascii="Tahoma" w:hAnsi="Tahoma" w:cs="Tahoma"/>
+          <w:sz w:val="20"/>
+          <w:szCs w:val="20"/>
+        </w:rPr>
+        <w:t xml:space="preserve"> </w:t>
+      </w:r>
+      <w:r>
+        <w:rPr>
+          <w:rFonts w:ascii="Tahoma" w:hAnsi="Tahoma" w:cs="Tahoma"/>
+          <w:b/>
+          <w:sz w:val="20"/>
+          <w:szCs w:val="20"/>
+        </w:rPr>
+        <w:t>MODIFICACIONES</w:t>
+      </w:r>
+      <w:r>
+        <w:rPr>
+          <w:rFonts w:ascii="Tahoma" w:hAnsi="Tahoma" w:cs="Tahoma"/>
+          <w:b/>
+          <w:sz w:val="20"/>
+          <w:szCs w:val="20"/>
+        </w:rPr>
+        <w:t xml:space="preserve"> AL </w:t>
+      </w:r>
+      <w:r>
+        <w:rPr>
+          <w:rFonts w:ascii="Tahoma" w:hAnsi="Tahoma" w:cs="Tahoma"/>
+          <w:b/>
           <w:sz w:val="20"/>
           <w:szCs w:val="20"/>
         </w:rPr>
         <w:lastRenderedPageBreak/>
-        <w:t>con la entrega del dictamen de inspección</w:t>
-      </w:r>
-      <w:r>
-        <w:rPr>
-          <w:rFonts w:ascii="Tahoma" w:hAnsi="Tahoma" w:cs="Tahoma"/>
-          <w:sz w:val="20"/>
-          <w:szCs w:val="20"/>
-        </w:rPr>
-        <w:t>.</w:t>
-      </w:r>
-      <w:r>
-        <w:rPr>
-          <w:rFonts w:ascii="Tahoma" w:hAnsi="Tahoma" w:cs="Tahoma"/>
-          <w:sz w:val="20"/>
-          <w:szCs w:val="20"/>
-        </w:rPr>
-        <w:t xml:space="preserve"> </w:t>
-      </w:r>
-      <w:r>
-        <w:rPr>
-          <w:rFonts w:ascii="Tahoma" w:hAnsi="Tahoma" w:cs="Tahoma"/>
-          <w:b/>
-          <w:sz w:val="20"/>
-          <w:szCs w:val="20"/>
-        </w:rPr>
-        <w:t xml:space="preserve">CLAUSULA DECIMA </w:t>
-      </w:r>
-      <w:r>
-        <w:rPr>
-          <w:rFonts w:ascii="Tahoma" w:hAnsi="Tahoma" w:cs="Tahoma"/>
-          <w:b/>
-          <w:sz w:val="20"/>
-          <w:szCs w:val="20"/>
-        </w:rPr>
-        <w:t>QUINTA</w:t>
-      </w:r>
-      <w:r>
-        <w:rPr>
-          <w:rFonts w:ascii="Tahoma" w:hAnsi="Tahoma" w:cs="Tahoma"/>
-          <w:b/>
-          <w:sz w:val="20"/>
-          <w:szCs w:val="20"/>
-        </w:rPr>
-        <w:t>.</w:t>
-      </w:r>
-      <w:r>
-        <w:rPr>
-          <w:rFonts w:ascii="Tahoma" w:hAnsi="Tahoma" w:cs="Tahoma"/>
-          <w:sz w:val="20"/>
-          <w:szCs w:val="20"/>
-        </w:rPr>
-        <w:t xml:space="preserve"> </w:t>
-      </w:r>
-      <w:r>
-        <w:rPr>
-          <w:rFonts w:ascii="Tahoma" w:hAnsi="Tahoma" w:cs="Tahoma"/>
-          <w:b/>
-          <w:sz w:val="20"/>
-          <w:szCs w:val="20"/>
-        </w:rPr>
-        <w:t>MODIFICACIONES</w:t>
-      </w:r>
-      <w:r>
-        <w:rPr>
-          <w:rFonts w:ascii="Tahoma" w:hAnsi="Tahoma" w:cs="Tahoma"/>
-          <w:b/>
-          <w:sz w:val="20"/>
-          <w:szCs w:val="20"/>
-        </w:rPr>
-        <w:t xml:space="preserve"> AL CONTRATO:</w:t>
+        <w:t>CONTRATO:</w:t>
       </w:r>
       <w:r>
         <w:rPr>
@@ -4586,21 +4478,7 @@
               <w:rPr>
                 <w:b/>
               </w:rPr>
-              <w:t xml:space="preserve">Certificaciones de Colombia </w:t>
-            </w:r>
-            <w:proofErr w:type="spellStart"/>
-            <w:r>
-              <w:rPr>
-                <w:b/>
-              </w:rPr>
-              <w:t>Certicol</w:t>
-            </w:r>
-            <w:proofErr w:type="spellEnd"/>
-            <w:r>
-              <w:rPr>
-                <w:b/>
-              </w:rPr>
-              <w:t xml:space="preserve"> S.A.S</w:t>
+              <w:t>Certificaciones de Colombia Certicol S.A.S</w:t>
             </w:r>
           </w:p>
           <w:p>
@@ -4714,8 +4592,6 @@
               </w:rPr>
               <w:t xml:space="preserve"> </w:t>
             </w:r>
-            <w:bookmarkStart w:id="0" w:name="_GoBack"/>
-            <w:bookmarkEnd w:id="0"/>
           </w:p>
           <w:p>
             <w:pPr>
@@ -4792,27 +4668,7 @@
                 <w:sz w:val="20"/>
                 <w:szCs w:val="20"/>
               </w:rPr>
-              <w:t>${</w:t>
-            </w:r>
-            <w:proofErr w:type="spellStart"/>
-            <w:r>
-              <w:rPr>
-                <w:rFonts w:ascii="Tahoma" w:hAnsi="Tahoma" w:cs="Tahoma"/>
-                <w:b/>
-                <w:sz w:val="20"/>
-                <w:szCs w:val="20"/>
-              </w:rPr>
-              <w:t>nit_empresa</w:t>
-            </w:r>
-            <w:proofErr w:type="spellEnd"/>
-            <w:r>
-              <w:rPr>
-                <w:rFonts w:ascii="Tahoma" w:hAnsi="Tahoma" w:cs="Tahoma"/>
-                <w:b/>
-                <w:sz w:val="20"/>
-                <w:szCs w:val="20"/>
-              </w:rPr>
-              <w:t>}</w:t>
+              <w:t>${nit_empresa}</w:t>
             </w:r>
           </w:p>
           <w:p>
@@ -5072,7 +4928,7 @@
                 <w:bCs/>
                 <w:noProof/>
               </w:rPr>
-              <w:t>3</w:t>
+              <w:t>2</w:t>
             </w:r>
             <w:r>
               <w:rPr>
@@ -6444,7 +6300,7 @@
 </file>
 
 <file path=customXml/itemProps1.xml><?xml version="1.0" encoding="utf-8"?>
-<ds:datastoreItem xmlns:ds="http://schemas.openxmlformats.org/officeDocument/2006/customXml" ds:itemID="{1F24D558-44CC-4328-AFA6-00A5A8AF581F}">
+<ds:datastoreItem xmlns:ds="http://schemas.openxmlformats.org/officeDocument/2006/customXml" ds:itemID="{9D5D0A5F-1C58-4CD2-9D95-55AAAF9B4A83}">
   <ds:schemaRefs>
     <ds:schemaRef ds:uri="http://schemas.openxmlformats.org/officeDocument/2006/bibliography"/>
   </ds:schemaRefs>

</xml_diff>